<commit_message>
<beta 1.0.1> small change & add DS
</commit_message>
<xml_diff>
--- a/document/Kalman Filter.docx
+++ b/document/Kalman Filter.docx
@@ -477,7 +477,7 @@
           <v:shape id="_x0000_i1025" type="#_x0000_t75" style="width:14.25pt;height:21.75pt" o:ole="">
             <v:imagedata r:id="rId10" o:title=""/>
           </v:shape>
-          <o:OLEObject Type="Embed" ProgID="Equation.DSMT4" ShapeID="_x0000_i1025" DrawAspect="Content" ObjectID="_1578225775" r:id="rId11"/>
+          <o:OLEObject Type="Embed" ProgID="Equation.DSMT4" ShapeID="_x0000_i1025" DrawAspect="Content" ObjectID="_1578227580" r:id="rId11"/>
         </w:object>
       </w:r>
       <w:r>
@@ -524,7 +524,7 @@
           <v:shape id="_x0000_i1026" type="#_x0000_t75" style="width:14.25pt;height:21.75pt" o:ole="">
             <v:imagedata r:id="rId12" o:title=""/>
           </v:shape>
-          <o:OLEObject Type="Embed" ProgID="Equation.DSMT4" ShapeID="_x0000_i1026" DrawAspect="Content" ObjectID="_1578225776" r:id="rId13"/>
+          <o:OLEObject Type="Embed" ProgID="Equation.DSMT4" ShapeID="_x0000_i1026" DrawAspect="Content" ObjectID="_1578227581" r:id="rId13"/>
         </w:object>
       </w:r>
       <w:r>
@@ -544,7 +544,7 @@
           <v:shape id="_x0000_i1027" type="#_x0000_t75" style="width:21.75pt;height:21.75pt" o:ole="">
             <v:imagedata r:id="rId14" o:title=""/>
           </v:shape>
-          <o:OLEObject Type="Embed" ProgID="Equation.DSMT4" ShapeID="_x0000_i1027" DrawAspect="Content" ObjectID="_1578225777" r:id="rId15"/>
+          <o:OLEObject Type="Embed" ProgID="Equation.DSMT4" ShapeID="_x0000_i1027" DrawAspect="Content" ObjectID="_1578227582" r:id="rId15"/>
         </w:object>
       </w:r>
       <w:r>
@@ -573,7 +573,7 @@
           <v:shape id="_x0000_i1028" type="#_x0000_t75" style="width:14.25pt;height:21.75pt" o:ole="">
             <v:imagedata r:id="rId16" o:title=""/>
           </v:shape>
-          <o:OLEObject Type="Embed" ProgID="Equation.DSMT4" ShapeID="_x0000_i1028" DrawAspect="Content" ObjectID="_1578225778" r:id="rId17"/>
+          <o:OLEObject Type="Embed" ProgID="Equation.DSMT4" ShapeID="_x0000_i1028" DrawAspect="Content" ObjectID="_1578227583" r:id="rId17"/>
         </w:object>
       </w:r>
       <w:r>
@@ -593,7 +593,7 @@
           <v:shape id="_x0000_i1029" type="#_x0000_t75" style="width:14.25pt;height:21.75pt" o:ole="">
             <v:imagedata r:id="rId18" o:title=""/>
           </v:shape>
-          <o:OLEObject Type="Embed" ProgID="Equation.DSMT4" ShapeID="_x0000_i1029" DrawAspect="Content" ObjectID="_1578225779" r:id="rId19"/>
+          <o:OLEObject Type="Embed" ProgID="Equation.DSMT4" ShapeID="_x0000_i1029" DrawAspect="Content" ObjectID="_1578227584" r:id="rId19"/>
         </w:object>
       </w:r>
       <w:r>
@@ -613,7 +613,7 @@
           <v:shape id="_x0000_i1030" type="#_x0000_t75" style="width:14.25pt;height:21.75pt" o:ole="">
             <v:imagedata r:id="rId20" o:title=""/>
           </v:shape>
-          <o:OLEObject Type="Embed" ProgID="Equation.DSMT4" ShapeID="_x0000_i1030" DrawAspect="Content" ObjectID="_1578225780" r:id="rId21"/>
+          <o:OLEObject Type="Embed" ProgID="Equation.DSMT4" ShapeID="_x0000_i1030" DrawAspect="Content" ObjectID="_1578227585" r:id="rId21"/>
         </w:object>
       </w:r>
       <w:r>
@@ -648,7 +648,7 @@
           <v:shape id="_x0000_i1031" type="#_x0000_t75" style="width:14.25pt;height:21.75pt" o:ole="">
             <v:imagedata r:id="rId22" o:title=""/>
           </v:shape>
-          <o:OLEObject Type="Embed" ProgID="Equation.DSMT4" ShapeID="_x0000_i1031" DrawAspect="Content" ObjectID="_1578225781" r:id="rId23"/>
+          <o:OLEObject Type="Embed" ProgID="Equation.DSMT4" ShapeID="_x0000_i1031" DrawAspect="Content" ObjectID="_1578227586" r:id="rId23"/>
         </w:object>
       </w:r>
       <w:r>
@@ -674,7 +674,7 @@
           <v:shape id="_x0000_i1032" type="#_x0000_t75" style="width:14.25pt;height:21.75pt" o:ole="">
             <v:imagedata r:id="rId24" o:title=""/>
           </v:shape>
-          <o:OLEObject Type="Embed" ProgID="Equation.DSMT4" ShapeID="_x0000_i1032" DrawAspect="Content" ObjectID="_1578225782" r:id="rId25"/>
+          <o:OLEObject Type="Embed" ProgID="Equation.DSMT4" ShapeID="_x0000_i1032" DrawAspect="Content" ObjectID="_1578227587" r:id="rId25"/>
         </w:object>
       </w:r>
       <w:r>
@@ -879,7 +879,7 @@
           <v:shape id="_x0000_i1033" type="#_x0000_t75" style="width:417.75pt;height:151.5pt" o:ole="">
             <v:imagedata r:id="rId29" o:title=""/>
           </v:shape>
-          <o:OLEObject Type="Embed" ProgID="Visio.Drawing.15" ShapeID="_x0000_i1033" DrawAspect="Content" ObjectID="_1578225783" r:id="rId30"/>
+          <o:OLEObject Type="Embed" ProgID="Visio.Drawing.15" ShapeID="_x0000_i1033" DrawAspect="Content" ObjectID="_1578227588" r:id="rId30"/>
         </w:object>
       </w:r>
     </w:p>
@@ -992,7 +992,7 @@
           <v:shape id="_x0000_i1034" type="#_x0000_t75" style="width:115.5pt;height:21.75pt" o:ole="">
             <v:imagedata r:id="rId31" o:title=""/>
           </v:shape>
-          <o:OLEObject Type="Embed" ProgID="Equation.DSMT4" ShapeID="_x0000_i1034" DrawAspect="Content" ObjectID="_1578225784" r:id="rId32"/>
+          <o:OLEObject Type="Embed" ProgID="Equation.DSMT4" ShapeID="_x0000_i1034" DrawAspect="Content" ObjectID="_1578227589" r:id="rId32"/>
         </w:object>
       </w:r>
       <w:r>
@@ -1020,25 +1020,51 @@
       <w:r>
         <w:instrText>(</w:instrText>
       </w:r>
-      <w:fldSimple w:instr=" SEQ MTSec \c \* Arabic \* MERGEFORMAT ">
-        <w:r>
-          <w:rPr>
-            <w:noProof/>
-          </w:rPr>
-          <w:instrText>1</w:instrText>
-        </w:r>
-      </w:fldSimple>
+      <w:r>
+        <w:fldChar w:fldCharType="begin"/>
+      </w:r>
+      <w:r>
+        <w:instrText xml:space="preserve"> SEQ MTSec \c \* Arabic \* MERGEFORMAT </w:instrText>
+      </w:r>
+      <w:r>
+        <w:fldChar w:fldCharType="separate"/>
+      </w:r>
+      <w:r>
+        <w:rPr>
+          <w:noProof/>
+        </w:rPr>
+        <w:instrText>1</w:instrText>
+      </w:r>
+      <w:r>
+        <w:rPr>
+          <w:noProof/>
+        </w:rPr>
+        <w:fldChar w:fldCharType="end"/>
+      </w:r>
       <w:r>
         <w:instrText>.</w:instrText>
       </w:r>
-      <w:fldSimple w:instr=" SEQ MTEqn \c \* Arabic \* MERGEFORMAT ">
-        <w:r>
-          <w:rPr>
-            <w:noProof/>
-          </w:rPr>
-          <w:instrText>1</w:instrText>
-        </w:r>
-      </w:fldSimple>
+      <w:r>
+        <w:fldChar w:fldCharType="begin"/>
+      </w:r>
+      <w:r>
+        <w:instrText xml:space="preserve"> SEQ MTEqn \c \* Arabic \* MERGEFORMAT </w:instrText>
+      </w:r>
+      <w:r>
+        <w:fldChar w:fldCharType="separate"/>
+      </w:r>
+      <w:r>
+        <w:rPr>
+          <w:noProof/>
+        </w:rPr>
+        <w:instrText>1</w:instrText>
+      </w:r>
+      <w:r>
+        <w:rPr>
+          <w:noProof/>
+        </w:rPr>
+        <w:fldChar w:fldCharType="end"/>
+      </w:r>
       <w:r>
         <w:instrText>)</w:instrText>
       </w:r>
@@ -1065,7 +1091,7 @@
           <v:shape id="_x0000_i1035" type="#_x0000_t75" style="width:14.25pt;height:21.75pt" o:ole="">
             <v:imagedata r:id="rId22" o:title=""/>
           </v:shape>
-          <o:OLEObject Type="Embed" ProgID="Equation.DSMT4" ShapeID="_x0000_i1035" DrawAspect="Content" ObjectID="_1578225785" r:id="rId33"/>
+          <o:OLEObject Type="Embed" ProgID="Equation.DSMT4" ShapeID="_x0000_i1035" DrawAspect="Content" ObjectID="_1578227590" r:id="rId33"/>
         </w:object>
       </w:r>
       <w:r>
@@ -1085,7 +1111,7 @@
           <v:shape id="_x0000_i1036" type="#_x0000_t75" style="width:14.25pt;height:21.75pt" o:ole="">
             <v:imagedata r:id="rId12" o:title=""/>
           </v:shape>
-          <o:OLEObject Type="Embed" ProgID="Equation.DSMT4" ShapeID="_x0000_i1036" DrawAspect="Content" ObjectID="_1578225786" r:id="rId34"/>
+          <o:OLEObject Type="Embed" ProgID="Equation.DSMT4" ShapeID="_x0000_i1036" DrawAspect="Content" ObjectID="_1578227591" r:id="rId34"/>
         </w:object>
       </w:r>
       <w:r>
@@ -1102,7 +1128,7 @@
           <v:shape id="_x0000_i1037" type="#_x0000_t75" style="width:14.25pt;height:21.75pt" o:ole="">
             <v:imagedata r:id="rId20" o:title=""/>
           </v:shape>
-          <o:OLEObject Type="Embed" ProgID="Equation.DSMT4" ShapeID="_x0000_i1037" DrawAspect="Content" ObjectID="_1578225787" r:id="rId35"/>
+          <o:OLEObject Type="Embed" ProgID="Equation.DSMT4" ShapeID="_x0000_i1037" DrawAspect="Content" ObjectID="_1578227592" r:id="rId35"/>
         </w:object>
       </w:r>
       <w:r>
@@ -1131,7 +1157,7 @@
           <v:shape id="_x0000_i1038" type="#_x0000_t75" style="width:21.75pt;height:21.75pt" o:ole="">
             <v:imagedata r:id="rId36" o:title=""/>
           </v:shape>
-          <o:OLEObject Type="Embed" ProgID="Equation.DSMT4" ShapeID="_x0000_i1038" DrawAspect="Content" ObjectID="_1578225788" r:id="rId37"/>
+          <o:OLEObject Type="Embed" ProgID="Equation.DSMT4" ShapeID="_x0000_i1038" DrawAspect="Content" ObjectID="_1578227593" r:id="rId37"/>
         </w:object>
       </w:r>
       <w:r>
@@ -1151,7 +1177,7 @@
           <v:shape id="_x0000_i1039" type="#_x0000_t75" style="width:14.25pt;height:21.75pt" o:ole="">
             <v:imagedata r:id="rId38" o:title=""/>
           </v:shape>
-          <o:OLEObject Type="Embed" ProgID="Equation.DSMT4" ShapeID="_x0000_i1039" DrawAspect="Content" ObjectID="_1578225789" r:id="rId39"/>
+          <o:OLEObject Type="Embed" ProgID="Equation.DSMT4" ShapeID="_x0000_i1039" DrawAspect="Content" ObjectID="_1578227594" r:id="rId39"/>
         </w:object>
       </w:r>
       <w:r>
@@ -1168,7 +1194,7 @@
           <v:shape id="_x0000_i1040" type="#_x0000_t75" style="width:14.25pt;height:21.75pt" o:ole="">
             <v:imagedata r:id="rId40" o:title=""/>
           </v:shape>
-          <o:OLEObject Type="Embed" ProgID="Equation.DSMT4" ShapeID="_x0000_i1040" DrawAspect="Content" ObjectID="_1578225790" r:id="rId41"/>
+          <o:OLEObject Type="Embed" ProgID="Equation.DSMT4" ShapeID="_x0000_i1040" DrawAspect="Content" ObjectID="_1578227595" r:id="rId41"/>
         </w:object>
       </w:r>
       <w:r>
@@ -1200,7 +1226,7 @@
           <v:shape id="_x0000_i1041" type="#_x0000_t75" style="width:79.5pt;height:21.75pt" o:ole="">
             <v:imagedata r:id="rId42" o:title=""/>
           </v:shape>
-          <o:OLEObject Type="Embed" ProgID="Equation.DSMT4" ShapeID="_x0000_i1041" DrawAspect="Content" ObjectID="_1578225791" r:id="rId43"/>
+          <o:OLEObject Type="Embed" ProgID="Equation.DSMT4" ShapeID="_x0000_i1041" DrawAspect="Content" ObjectID="_1578227596" r:id="rId43"/>
         </w:object>
       </w:r>
       <w:r>
@@ -1271,7 +1297,7 @@
           <v:shape id="_x0000_i1042" type="#_x0000_t75" style="width:1in;height:21.75pt" o:ole="">
             <v:imagedata r:id="rId44" o:title=""/>
           </v:shape>
-          <o:OLEObject Type="Embed" ProgID="Equation.DSMT4" ShapeID="_x0000_i1042" DrawAspect="Content" ObjectID="_1578225792" r:id="rId45"/>
+          <o:OLEObject Type="Embed" ProgID="Equation.DSMT4" ShapeID="_x0000_i1042" DrawAspect="Content" ObjectID="_1578227597" r:id="rId45"/>
         </w:object>
       </w:r>
       <w:r>
@@ -1299,25 +1325,51 @@
       <w:r>
         <w:instrText>(</w:instrText>
       </w:r>
-      <w:fldSimple w:instr=" SEQ MTSec \c \* Arabic \* MERGEFORMAT ">
-        <w:r>
-          <w:rPr>
-            <w:noProof/>
-          </w:rPr>
-          <w:instrText>1</w:instrText>
-        </w:r>
-      </w:fldSimple>
+      <w:r>
+        <w:fldChar w:fldCharType="begin"/>
+      </w:r>
+      <w:r>
+        <w:instrText xml:space="preserve"> SEQ MTSec \c \* Arabic \* MERGEFORMAT </w:instrText>
+      </w:r>
+      <w:r>
+        <w:fldChar w:fldCharType="separate"/>
+      </w:r>
+      <w:r>
+        <w:rPr>
+          <w:noProof/>
+        </w:rPr>
+        <w:instrText>1</w:instrText>
+      </w:r>
+      <w:r>
+        <w:rPr>
+          <w:noProof/>
+        </w:rPr>
+        <w:fldChar w:fldCharType="end"/>
+      </w:r>
       <w:r>
         <w:instrText>.</w:instrText>
       </w:r>
-      <w:fldSimple w:instr=" SEQ MTEqn \c \* Arabic \* MERGEFORMAT ">
-        <w:r>
-          <w:rPr>
-            <w:noProof/>
-          </w:rPr>
-          <w:instrText>2</w:instrText>
-        </w:r>
-      </w:fldSimple>
+      <w:r>
+        <w:fldChar w:fldCharType="begin"/>
+      </w:r>
+      <w:r>
+        <w:instrText xml:space="preserve"> SEQ MTEqn \c \* Arabic \* MERGEFORMAT </w:instrText>
+      </w:r>
+      <w:r>
+        <w:fldChar w:fldCharType="separate"/>
+      </w:r>
+      <w:r>
+        <w:rPr>
+          <w:noProof/>
+        </w:rPr>
+        <w:instrText>2</w:instrText>
+      </w:r>
+      <w:r>
+        <w:rPr>
+          <w:noProof/>
+        </w:rPr>
+        <w:fldChar w:fldCharType="end"/>
+      </w:r>
       <w:r>
         <w:instrText>)</w:instrText>
       </w:r>
@@ -1344,7 +1396,7 @@
           <v:shape id="_x0000_i1043" type="#_x0000_t75" style="width:14.25pt;height:21.75pt" o:ole="">
             <v:imagedata r:id="rId10" o:title=""/>
           </v:shape>
-          <o:OLEObject Type="Embed" ProgID="Equation.DSMT4" ShapeID="_x0000_i1043" DrawAspect="Content" ObjectID="_1578225793" r:id="rId46"/>
+          <o:OLEObject Type="Embed" ProgID="Equation.DSMT4" ShapeID="_x0000_i1043" DrawAspect="Content" ObjectID="_1578227598" r:id="rId46"/>
         </w:object>
       </w:r>
       <w:r>
@@ -1364,7 +1416,7 @@
           <v:shape id="_x0000_i1044" type="#_x0000_t75" style="width:21.75pt;height:21.75pt" o:ole="">
             <v:imagedata r:id="rId47" o:title=""/>
           </v:shape>
-          <o:OLEObject Type="Embed" ProgID="Equation.DSMT4" ShapeID="_x0000_i1044" DrawAspect="Content" ObjectID="_1578225794" r:id="rId48"/>
+          <o:OLEObject Type="Embed" ProgID="Equation.DSMT4" ShapeID="_x0000_i1044" DrawAspect="Content" ObjectID="_1578227599" r:id="rId48"/>
         </w:object>
       </w:r>
       <w:r>
@@ -1384,7 +1436,7 @@
           <v:shape id="_x0000_i1045" type="#_x0000_t75" style="width:14.25pt;height:21.75pt" o:ole="">
             <v:imagedata r:id="rId49" o:title=""/>
           </v:shape>
-          <o:OLEObject Type="Embed" ProgID="Equation.DSMT4" ShapeID="_x0000_i1045" DrawAspect="Content" ObjectID="_1578225795" r:id="rId50"/>
+          <o:OLEObject Type="Embed" ProgID="Equation.DSMT4" ShapeID="_x0000_i1045" DrawAspect="Content" ObjectID="_1578227600" r:id="rId50"/>
         </w:object>
       </w:r>
       <w:r>
@@ -1410,7 +1462,7 @@
           <v:shape id="_x0000_i1046" type="#_x0000_t75" style="width:79.5pt;height:21.75pt" o:ole="">
             <v:imagedata r:id="rId51" o:title=""/>
           </v:shape>
-          <o:OLEObject Type="Embed" ProgID="Equation.DSMT4" ShapeID="_x0000_i1046" DrawAspect="Content" ObjectID="_1578225796" r:id="rId52"/>
+          <o:OLEObject Type="Embed" ProgID="Equation.DSMT4" ShapeID="_x0000_i1046" DrawAspect="Content" ObjectID="_1578227601" r:id="rId52"/>
         </w:object>
       </w:r>
       <w:r>
@@ -1462,7 +1514,7 @@
           <v:shape id="_x0000_i1047" type="#_x0000_t75" style="width:381.75pt;height:100.5pt" o:ole="">
             <v:imagedata r:id="rId53" o:title=""/>
           </v:shape>
-          <o:OLEObject Type="Embed" ProgID="Visio.Drawing.15" ShapeID="_x0000_i1047" DrawAspect="Content" ObjectID="_1578225797" r:id="rId54"/>
+          <o:OLEObject Type="Embed" ProgID="Visio.Drawing.15" ShapeID="_x0000_i1047" DrawAspect="Content" ObjectID="_1578227602" r:id="rId54"/>
         </w:object>
       </w:r>
     </w:p>
@@ -1602,7 +1654,7 @@
           <v:shape id="_x0000_i1048" type="#_x0000_t75" style="width:115.5pt;height:21.75pt" o:ole="">
             <v:imagedata r:id="rId55" o:title=""/>
           </v:shape>
-          <o:OLEObject Type="Embed" ProgID="Equation.DSMT4" ShapeID="_x0000_i1048" DrawAspect="Content" ObjectID="_1578225798" r:id="rId56"/>
+          <o:OLEObject Type="Embed" ProgID="Equation.DSMT4" ShapeID="_x0000_i1048" DrawAspect="Content" ObjectID="_1578227603" r:id="rId56"/>
         </w:object>
       </w:r>
       <w:r>
@@ -1630,25 +1682,51 @@
       <w:r>
         <w:instrText>(</w:instrText>
       </w:r>
-      <w:fldSimple w:instr=" SEQ MTSec \c \* Arabic \* MERGEFORMAT ">
-        <w:r>
-          <w:rPr>
-            <w:noProof/>
-          </w:rPr>
-          <w:instrText>1</w:instrText>
-        </w:r>
-      </w:fldSimple>
+      <w:r>
+        <w:fldChar w:fldCharType="begin"/>
+      </w:r>
+      <w:r>
+        <w:instrText xml:space="preserve"> SEQ MTSec \c \* Arabic \* MERGEFORMAT </w:instrText>
+      </w:r>
+      <w:r>
+        <w:fldChar w:fldCharType="separate"/>
+      </w:r>
+      <w:r>
+        <w:rPr>
+          <w:noProof/>
+        </w:rPr>
+        <w:instrText>1</w:instrText>
+      </w:r>
+      <w:r>
+        <w:rPr>
+          <w:noProof/>
+        </w:rPr>
+        <w:fldChar w:fldCharType="end"/>
+      </w:r>
       <w:r>
         <w:instrText>.</w:instrText>
       </w:r>
-      <w:fldSimple w:instr=" SEQ MTEqn \c \* Arabic \* MERGEFORMAT ">
-        <w:r>
-          <w:rPr>
-            <w:noProof/>
-          </w:rPr>
-          <w:instrText>3</w:instrText>
-        </w:r>
-      </w:fldSimple>
+      <w:r>
+        <w:fldChar w:fldCharType="begin"/>
+      </w:r>
+      <w:r>
+        <w:instrText xml:space="preserve"> SEQ MTEqn \c \* Arabic \* MERGEFORMAT </w:instrText>
+      </w:r>
+      <w:r>
+        <w:fldChar w:fldCharType="separate"/>
+      </w:r>
+      <w:r>
+        <w:rPr>
+          <w:noProof/>
+        </w:rPr>
+        <w:instrText>3</w:instrText>
+      </w:r>
+      <w:r>
+        <w:rPr>
+          <w:noProof/>
+        </w:rPr>
+        <w:fldChar w:fldCharType="end"/>
+      </w:r>
       <w:r>
         <w:instrText>)</w:instrText>
       </w:r>
@@ -1707,7 +1785,7 @@
           <v:shape id="_x0000_i1049" type="#_x0000_t75" style="width:129.75pt;height:21.75pt" o:ole="">
             <v:imagedata r:id="rId57" o:title=""/>
           </v:shape>
-          <o:OLEObject Type="Embed" ProgID="Equation.DSMT4" ShapeID="_x0000_i1049" DrawAspect="Content" ObjectID="_1578225799" r:id="rId58"/>
+          <o:OLEObject Type="Embed" ProgID="Equation.DSMT4" ShapeID="_x0000_i1049" DrawAspect="Content" ObjectID="_1578227604" r:id="rId58"/>
         </w:object>
       </w:r>
       <w:r>
@@ -1734,25 +1812,51 @@
       <w:r>
         <w:instrText>(</w:instrText>
       </w:r>
-      <w:fldSimple w:instr=" SEQ MTSec \c \* Arabic \* MERGEFORMAT ">
-        <w:r>
-          <w:rPr>
-            <w:noProof/>
-          </w:rPr>
-          <w:instrText>1</w:instrText>
-        </w:r>
-      </w:fldSimple>
+      <w:r>
+        <w:fldChar w:fldCharType="begin"/>
+      </w:r>
+      <w:r>
+        <w:instrText xml:space="preserve"> SEQ MTSec \c \* Arabic \* MERGEFORMAT </w:instrText>
+      </w:r>
+      <w:r>
+        <w:fldChar w:fldCharType="separate"/>
+      </w:r>
+      <w:r>
+        <w:rPr>
+          <w:noProof/>
+        </w:rPr>
+        <w:instrText>1</w:instrText>
+      </w:r>
+      <w:r>
+        <w:rPr>
+          <w:noProof/>
+        </w:rPr>
+        <w:fldChar w:fldCharType="end"/>
+      </w:r>
       <w:r>
         <w:instrText>.</w:instrText>
       </w:r>
-      <w:fldSimple w:instr=" SEQ MTEqn \c \* Arabic \* MERGEFORMAT ">
-        <w:r>
-          <w:rPr>
-            <w:noProof/>
-          </w:rPr>
-          <w:instrText>4</w:instrText>
-        </w:r>
-      </w:fldSimple>
+      <w:r>
+        <w:fldChar w:fldCharType="begin"/>
+      </w:r>
+      <w:r>
+        <w:instrText xml:space="preserve"> SEQ MTEqn \c \* Arabic \* MERGEFORMAT </w:instrText>
+      </w:r>
+      <w:r>
+        <w:fldChar w:fldCharType="separate"/>
+      </w:r>
+      <w:r>
+        <w:rPr>
+          <w:noProof/>
+        </w:rPr>
+        <w:instrText>4</w:instrText>
+      </w:r>
+      <w:r>
+        <w:rPr>
+          <w:noProof/>
+        </w:rPr>
+        <w:fldChar w:fldCharType="end"/>
+      </w:r>
       <w:r>
         <w:instrText>)</w:instrText>
       </w:r>
@@ -1841,7 +1945,7 @@
           <v:shape id="_x0000_i1050" type="#_x0000_t75" style="width:86.25pt;height:21.75pt" o:ole="">
             <v:imagedata r:id="rId59" o:title=""/>
           </v:shape>
-          <o:OLEObject Type="Embed" ProgID="Equation.DSMT4" ShapeID="_x0000_i1050" DrawAspect="Content" ObjectID="_1578225800" r:id="rId60"/>
+          <o:OLEObject Type="Embed" ProgID="Equation.DSMT4" ShapeID="_x0000_i1050" DrawAspect="Content" ObjectID="_1578227605" r:id="rId60"/>
         </w:object>
       </w:r>
       <w:r>
@@ -1868,25 +1972,54 @@
       <w:r>
         <w:instrText>(</w:instrText>
       </w:r>
-      <w:fldSimple w:instr=" SEQ MTSec \c \* Arabic \* MERGEFORMAT ">
-        <w:r>
-          <w:rPr>
-            <w:noProof/>
-          </w:rPr>
-          <w:instrText>1</w:instrText>
-        </w:r>
-      </w:fldSimple>
+      <w:r>
+        <w:fldChar w:fldCharType="begin"/>
+      </w:r>
+      <w:r>
+        <w:instrText xml:space="preserve"> SEQ MTSec \c \* Arabic \* MERGEFORMAT</w:instrText>
+      </w:r>
+      <w:r>
+        <w:instrText xml:space="preserve"> </w:instrText>
+      </w:r>
+      <w:r>
+        <w:fldChar w:fldCharType="separate"/>
+      </w:r>
+      <w:r>
+        <w:rPr>
+          <w:noProof/>
+        </w:rPr>
+        <w:instrText>1</w:instrText>
+      </w:r>
+      <w:r>
+        <w:rPr>
+          <w:noProof/>
+        </w:rPr>
+        <w:fldChar w:fldCharType="end"/>
+      </w:r>
       <w:r>
         <w:instrText>.</w:instrText>
       </w:r>
-      <w:fldSimple w:instr=" SEQ MTEqn \c \* Arabic \* MERGEFORMAT ">
-        <w:r>
-          <w:rPr>
-            <w:noProof/>
-          </w:rPr>
-          <w:instrText>5</w:instrText>
-        </w:r>
-      </w:fldSimple>
+      <w:r>
+        <w:fldChar w:fldCharType="begin"/>
+      </w:r>
+      <w:r>
+        <w:instrText xml:space="preserve"> SEQ MTEqn \c \* Arabic \* MERGEFORMAT </w:instrText>
+      </w:r>
+      <w:r>
+        <w:fldChar w:fldCharType="separate"/>
+      </w:r>
+      <w:r>
+        <w:rPr>
+          <w:noProof/>
+        </w:rPr>
+        <w:instrText>5</w:instrText>
+      </w:r>
+      <w:r>
+        <w:rPr>
+          <w:noProof/>
+        </w:rPr>
+        <w:fldChar w:fldCharType="end"/>
+      </w:r>
       <w:r>
         <w:instrText>)</w:instrText>
       </w:r>
@@ -1956,7 +2089,7 @@
           <v:shape id="_x0000_i1051" type="#_x0000_t75" style="width:100.5pt;height:21.75pt" o:ole="">
             <v:imagedata r:id="rId61" o:title=""/>
           </v:shape>
-          <o:OLEObject Type="Embed" ProgID="Equation.DSMT4" ShapeID="_x0000_i1051" DrawAspect="Content" ObjectID="_1578225801" r:id="rId62"/>
+          <o:OLEObject Type="Embed" ProgID="Equation.DSMT4" ShapeID="_x0000_i1051" DrawAspect="Content" ObjectID="_1578227606" r:id="rId62"/>
         </w:object>
       </w:r>
       <w:r>
@@ -1983,25 +2116,51 @@
       <w:r>
         <w:instrText>(</w:instrText>
       </w:r>
-      <w:fldSimple w:instr=" SEQ MTSec \c \* Arabic \* MERGEFORMAT ">
-        <w:r>
-          <w:rPr>
-            <w:noProof/>
-          </w:rPr>
-          <w:instrText>1</w:instrText>
-        </w:r>
-      </w:fldSimple>
+      <w:r>
+        <w:fldChar w:fldCharType="begin"/>
+      </w:r>
+      <w:r>
+        <w:instrText xml:space="preserve"> SEQ MTSec \c \* Arabic \* MERGEFORMAT </w:instrText>
+      </w:r>
+      <w:r>
+        <w:fldChar w:fldCharType="separate"/>
+      </w:r>
+      <w:r>
+        <w:rPr>
+          <w:noProof/>
+        </w:rPr>
+        <w:instrText>1</w:instrText>
+      </w:r>
+      <w:r>
+        <w:rPr>
+          <w:noProof/>
+        </w:rPr>
+        <w:fldChar w:fldCharType="end"/>
+      </w:r>
       <w:r>
         <w:instrText>.</w:instrText>
       </w:r>
-      <w:fldSimple w:instr=" SEQ MTEqn \c \* Arabic \* MERGEFORMAT ">
-        <w:r>
-          <w:rPr>
-            <w:noProof/>
-          </w:rPr>
-          <w:instrText>6</w:instrText>
-        </w:r>
-      </w:fldSimple>
+      <w:r>
+        <w:fldChar w:fldCharType="begin"/>
+      </w:r>
+      <w:r>
+        <w:instrText xml:space="preserve"> SEQ MTEqn \c \* Arabic \* MERGEFORMAT </w:instrText>
+      </w:r>
+      <w:r>
+        <w:fldChar w:fldCharType="separate"/>
+      </w:r>
+      <w:r>
+        <w:rPr>
+          <w:noProof/>
+        </w:rPr>
+        <w:instrText>6</w:instrText>
+      </w:r>
+      <w:r>
+        <w:rPr>
+          <w:noProof/>
+        </w:rPr>
+        <w:fldChar w:fldCharType="end"/>
+      </w:r>
       <w:r>
         <w:instrText>)</w:instrText>
       </w:r>
@@ -2068,7 +2227,7 @@
           <v:shape id="_x0000_i1052" type="#_x0000_t75" style="width:79.5pt;height:21.75pt" o:ole="">
             <v:imagedata r:id="rId63" o:title=""/>
           </v:shape>
-          <o:OLEObject Type="Embed" ProgID="Equation.DSMT4" ShapeID="_x0000_i1052" DrawAspect="Content" ObjectID="_1578225802" r:id="rId64"/>
+          <o:OLEObject Type="Embed" ProgID="Equation.DSMT4" ShapeID="_x0000_i1052" DrawAspect="Content" ObjectID="_1578227607" r:id="rId64"/>
         </w:object>
       </w:r>
       <w:r>
@@ -2095,25 +2254,51 @@
       <w:r>
         <w:instrText>(</w:instrText>
       </w:r>
-      <w:fldSimple w:instr=" SEQ MTSec \c \* Arabic \* MERGEFORMAT ">
-        <w:r>
-          <w:rPr>
-            <w:noProof/>
-          </w:rPr>
-          <w:instrText>1</w:instrText>
-        </w:r>
-      </w:fldSimple>
+      <w:r>
+        <w:fldChar w:fldCharType="begin"/>
+      </w:r>
+      <w:r>
+        <w:instrText xml:space="preserve"> SEQ MTSec \c \* Arabic \* MERGEFORMAT </w:instrText>
+      </w:r>
+      <w:r>
+        <w:fldChar w:fldCharType="separate"/>
+      </w:r>
+      <w:r>
+        <w:rPr>
+          <w:noProof/>
+        </w:rPr>
+        <w:instrText>1</w:instrText>
+      </w:r>
+      <w:r>
+        <w:rPr>
+          <w:noProof/>
+        </w:rPr>
+        <w:fldChar w:fldCharType="end"/>
+      </w:r>
       <w:r>
         <w:instrText>.</w:instrText>
       </w:r>
-      <w:fldSimple w:instr=" SEQ MTEqn \c \* Arabic \* MERGEFORMAT ">
-        <w:r>
-          <w:rPr>
-            <w:noProof/>
-          </w:rPr>
-          <w:instrText>7</w:instrText>
-        </w:r>
-      </w:fldSimple>
+      <w:r>
+        <w:fldChar w:fldCharType="begin"/>
+      </w:r>
+      <w:r>
+        <w:instrText xml:space="preserve"> SEQ MTEqn \c \* Arabic \* MERGEFORMAT </w:instrText>
+      </w:r>
+      <w:r>
+        <w:fldChar w:fldCharType="separate"/>
+      </w:r>
+      <w:r>
+        <w:rPr>
+          <w:noProof/>
+        </w:rPr>
+        <w:instrText>7</w:instrText>
+      </w:r>
+      <w:r>
+        <w:rPr>
+          <w:noProof/>
+        </w:rPr>
+        <w:fldChar w:fldCharType="end"/>
+      </w:r>
       <w:r>
         <w:instrText>)</w:instrText>
       </w:r>
@@ -2165,7 +2350,7 @@
           <v:shape id="_x0000_i1053" type="#_x0000_t75" style="width:93.75pt;height:21.75pt" o:ole="">
             <v:imagedata r:id="rId65" o:title=""/>
           </v:shape>
-          <o:OLEObject Type="Embed" ProgID="Equation.DSMT4" ShapeID="_x0000_i1053" DrawAspect="Content" ObjectID="_1578225803" r:id="rId66"/>
+          <o:OLEObject Type="Embed" ProgID="Equation.DSMT4" ShapeID="_x0000_i1053" DrawAspect="Content" ObjectID="_1578227608" r:id="rId66"/>
         </w:object>
       </w:r>
       <w:r>
@@ -2193,25 +2378,51 @@
       <w:r>
         <w:instrText>(</w:instrText>
       </w:r>
-      <w:fldSimple w:instr=" SEQ MTSec \c \* Arabic \* MERGEFORMAT ">
-        <w:r>
-          <w:rPr>
-            <w:noProof/>
-          </w:rPr>
-          <w:instrText>1</w:instrText>
-        </w:r>
-      </w:fldSimple>
+      <w:r>
+        <w:fldChar w:fldCharType="begin"/>
+      </w:r>
+      <w:r>
+        <w:instrText xml:space="preserve"> SEQ MTSec \c \* Arabic \* MERGEFORMAT </w:instrText>
+      </w:r>
+      <w:r>
+        <w:fldChar w:fldCharType="separate"/>
+      </w:r>
+      <w:r>
+        <w:rPr>
+          <w:noProof/>
+        </w:rPr>
+        <w:instrText>1</w:instrText>
+      </w:r>
+      <w:r>
+        <w:rPr>
+          <w:noProof/>
+        </w:rPr>
+        <w:fldChar w:fldCharType="end"/>
+      </w:r>
       <w:r>
         <w:instrText>.</w:instrText>
       </w:r>
-      <w:fldSimple w:instr=" SEQ MTEqn \c \* Arabic \* MERGEFORMAT ">
-        <w:r>
-          <w:rPr>
-            <w:noProof/>
-          </w:rPr>
-          <w:instrText>8</w:instrText>
-        </w:r>
-      </w:fldSimple>
+      <w:r>
+        <w:fldChar w:fldCharType="begin"/>
+      </w:r>
+      <w:r>
+        <w:instrText xml:space="preserve"> SEQ MTEqn \c \* Arabic \* MERGEFORMAT </w:instrText>
+      </w:r>
+      <w:r>
+        <w:fldChar w:fldCharType="separate"/>
+      </w:r>
+      <w:r>
+        <w:rPr>
+          <w:noProof/>
+        </w:rPr>
+        <w:instrText>8</w:instrText>
+      </w:r>
+      <w:r>
+        <w:rPr>
+          <w:noProof/>
+        </w:rPr>
+        <w:fldChar w:fldCharType="end"/>
+      </w:r>
       <w:r>
         <w:instrText>)</w:instrText>
       </w:r>
@@ -2270,7 +2481,7 @@
           <v:shape id="_x0000_i1054" type="#_x0000_t75" style="width:115.5pt;height:21.75pt" o:ole="">
             <v:imagedata r:id="rId67" o:title=""/>
           </v:shape>
-          <o:OLEObject Type="Embed" ProgID="Equation.DSMT4" ShapeID="_x0000_i1054" DrawAspect="Content" ObjectID="_1578225804" r:id="rId68"/>
+          <o:OLEObject Type="Embed" ProgID="Equation.DSMT4" ShapeID="_x0000_i1054" DrawAspect="Content" ObjectID="_1578227609" r:id="rId68"/>
         </w:object>
       </w:r>
       <w:r>
@@ -2297,25 +2508,51 @@
       <w:r>
         <w:instrText>(</w:instrText>
       </w:r>
-      <w:fldSimple w:instr=" SEQ MTSec \c \* Arabic \* MERGEFORMAT ">
-        <w:r>
-          <w:rPr>
-            <w:noProof/>
-          </w:rPr>
-          <w:instrText>1</w:instrText>
-        </w:r>
-      </w:fldSimple>
+      <w:r>
+        <w:fldChar w:fldCharType="begin"/>
+      </w:r>
+      <w:r>
+        <w:instrText xml:space="preserve"> SEQ MTSec \c \* Arabic \* MERGEFORMAT </w:instrText>
+      </w:r>
+      <w:r>
+        <w:fldChar w:fldCharType="separate"/>
+      </w:r>
+      <w:r>
+        <w:rPr>
+          <w:noProof/>
+        </w:rPr>
+        <w:instrText>1</w:instrText>
+      </w:r>
+      <w:r>
+        <w:rPr>
+          <w:noProof/>
+        </w:rPr>
+        <w:fldChar w:fldCharType="end"/>
+      </w:r>
       <w:r>
         <w:instrText>.</w:instrText>
       </w:r>
-      <w:fldSimple w:instr=" SEQ MTEqn \c \* Arabic \* MERGEFORMAT ">
-        <w:r>
-          <w:rPr>
-            <w:noProof/>
-          </w:rPr>
-          <w:instrText>9</w:instrText>
-        </w:r>
-      </w:fldSimple>
+      <w:r>
+        <w:fldChar w:fldCharType="begin"/>
+      </w:r>
+      <w:r>
+        <w:instrText xml:space="preserve"> SEQ MTEqn \c \* Arabic \* MERGEFORMAT </w:instrText>
+      </w:r>
+      <w:r>
+        <w:fldChar w:fldCharType="separate"/>
+      </w:r>
+      <w:r>
+        <w:rPr>
+          <w:noProof/>
+        </w:rPr>
+        <w:instrText>9</w:instrText>
+      </w:r>
+      <w:r>
+        <w:rPr>
+          <w:noProof/>
+        </w:rPr>
+        <w:fldChar w:fldCharType="end"/>
+      </w:r>
       <w:r>
         <w:instrText>)</w:instrText>
       </w:r>
@@ -2370,7 +2607,7 @@
           <v:shape id="_x0000_i1055" type="#_x0000_t75" style="width:86.25pt;height:21.75pt" o:ole="">
             <v:imagedata r:id="rId69" o:title=""/>
           </v:shape>
-          <o:OLEObject Type="Embed" ProgID="Equation.DSMT4" ShapeID="_x0000_i1055" DrawAspect="Content" ObjectID="_1578225805" r:id="rId70"/>
+          <o:OLEObject Type="Embed" ProgID="Equation.DSMT4" ShapeID="_x0000_i1055" DrawAspect="Content" ObjectID="_1578227610" r:id="rId70"/>
         </w:object>
       </w:r>
       <w:r>
@@ -2398,25 +2635,51 @@
       <w:r>
         <w:instrText>(</w:instrText>
       </w:r>
-      <w:fldSimple w:instr=" SEQ MTSec \c \* Arabic \* MERGEFORMAT ">
-        <w:r>
-          <w:rPr>
-            <w:noProof/>
-          </w:rPr>
-          <w:instrText>1</w:instrText>
-        </w:r>
-      </w:fldSimple>
+      <w:r>
+        <w:fldChar w:fldCharType="begin"/>
+      </w:r>
+      <w:r>
+        <w:instrText xml:space="preserve"> SEQ MTSec \c \* Arabic \* MERGEFORMAT </w:instrText>
+      </w:r>
+      <w:r>
+        <w:fldChar w:fldCharType="separate"/>
+      </w:r>
+      <w:r>
+        <w:rPr>
+          <w:noProof/>
+        </w:rPr>
+        <w:instrText>1</w:instrText>
+      </w:r>
+      <w:r>
+        <w:rPr>
+          <w:noProof/>
+        </w:rPr>
+        <w:fldChar w:fldCharType="end"/>
+      </w:r>
       <w:r>
         <w:instrText>.</w:instrText>
       </w:r>
-      <w:fldSimple w:instr=" SEQ MTEqn \c \* Arabic \* MERGEFORMAT ">
-        <w:r>
-          <w:rPr>
-            <w:noProof/>
-          </w:rPr>
-          <w:instrText>10</w:instrText>
-        </w:r>
-      </w:fldSimple>
+      <w:r>
+        <w:fldChar w:fldCharType="begin"/>
+      </w:r>
+      <w:r>
+        <w:instrText xml:space="preserve"> SEQ MTEqn \c \* Arabic \* MERGEFORMAT </w:instrText>
+      </w:r>
+      <w:r>
+        <w:fldChar w:fldCharType="separate"/>
+      </w:r>
+      <w:r>
+        <w:rPr>
+          <w:noProof/>
+        </w:rPr>
+        <w:instrText>10</w:instrText>
+      </w:r>
+      <w:r>
+        <w:rPr>
+          <w:noProof/>
+        </w:rPr>
+        <w:fldChar w:fldCharType="end"/>
+      </w:r>
       <w:r>
         <w:instrText>)</w:instrText>
       </w:r>
@@ -2548,7 +2811,7 @@
           <v:shape id="_x0000_i1056" type="#_x0000_t75" style="width:14.25pt;height:14.25pt" o:ole="">
             <v:imagedata r:id="rId71" o:title=""/>
           </v:shape>
-          <o:OLEObject Type="Embed" ProgID="Equation.DSMT4" ShapeID="_x0000_i1056" DrawAspect="Content" ObjectID="_1578225806" r:id="rId72"/>
+          <o:OLEObject Type="Embed" ProgID="Equation.DSMT4" ShapeID="_x0000_i1056" DrawAspect="Content" ObjectID="_1578227611" r:id="rId72"/>
         </w:object>
       </w:r>
       <w:r>
@@ -2565,7 +2828,7 @@
           <v:shape id="_x0000_i1057" type="#_x0000_t75" style="width:14.25pt;height:14.25pt" o:ole="">
             <v:imagedata r:id="rId73" o:title=""/>
           </v:shape>
-          <o:OLEObject Type="Embed" ProgID="Equation.DSMT4" ShapeID="_x0000_i1057" DrawAspect="Content" ObjectID="_1578225807" r:id="rId74"/>
+          <o:OLEObject Type="Embed" ProgID="Equation.DSMT4" ShapeID="_x0000_i1057" DrawAspect="Content" ObjectID="_1578227612" r:id="rId74"/>
         </w:object>
       </w:r>
       <w:r>
@@ -2582,7 +2845,7 @@
           <v:shape id="_x0000_i1058" type="#_x0000_t75" style="width:14.25pt;height:14.25pt" o:ole="">
             <v:imagedata r:id="rId75" o:title=""/>
           </v:shape>
-          <o:OLEObject Type="Embed" ProgID="Equation.DSMT4" ShapeID="_x0000_i1058" DrawAspect="Content" ObjectID="_1578225808" r:id="rId76"/>
+          <o:OLEObject Type="Embed" ProgID="Equation.DSMT4" ShapeID="_x0000_i1058" DrawAspect="Content" ObjectID="_1578227613" r:id="rId76"/>
         </w:object>
       </w:r>
       <w:r>
@@ -2618,7 +2881,7 @@
           <v:shape id="_x0000_i1059" type="#_x0000_t75" style="width:14.25pt;height:14.25pt" o:ole="">
             <v:imagedata r:id="rId77" o:title=""/>
           </v:shape>
-          <o:OLEObject Type="Embed" ProgID="Equation.DSMT4" ShapeID="_x0000_i1059" DrawAspect="Content" ObjectID="_1578225809" r:id="rId78"/>
+          <o:OLEObject Type="Embed" ProgID="Equation.DSMT4" ShapeID="_x0000_i1059" DrawAspect="Content" ObjectID="_1578227614" r:id="rId78"/>
         </w:object>
       </w:r>
       <w:r>
@@ -2635,7 +2898,7 @@
           <v:shape id="_x0000_i1060" type="#_x0000_t75" style="width:14.25pt;height:14.25pt" o:ole="">
             <v:imagedata r:id="rId79" o:title=""/>
           </v:shape>
-          <o:OLEObject Type="Embed" ProgID="Equation.DSMT4" ShapeID="_x0000_i1060" DrawAspect="Content" ObjectID="_1578225810" r:id="rId80"/>
+          <o:OLEObject Type="Embed" ProgID="Equation.DSMT4" ShapeID="_x0000_i1060" DrawAspect="Content" ObjectID="_1578227615" r:id="rId80"/>
         </w:object>
       </w:r>
       <w:r>
@@ -2680,7 +2943,7 @@
           <v:shape id="_x0000_i1061" type="#_x0000_t75" style="width:14.25pt;height:21.75pt" o:ole="">
             <v:imagedata r:id="rId81" o:title=""/>
           </v:shape>
-          <o:OLEObject Type="Embed" ProgID="Equation.DSMT4" ShapeID="_x0000_i1061" DrawAspect="Content" ObjectID="_1578225811" r:id="rId82"/>
+          <o:OLEObject Type="Embed" ProgID="Equation.DSMT4" ShapeID="_x0000_i1061" DrawAspect="Content" ObjectID="_1578227616" r:id="rId82"/>
         </w:object>
       </w:r>
       <w:r>
@@ -2717,7 +2980,7 @@
           <v:shape id="_x0000_i1062" type="#_x0000_t75" style="width:14.25pt;height:14.25pt" o:ole="">
             <v:imagedata r:id="rId73" o:title=""/>
           </v:shape>
-          <o:OLEObject Type="Embed" ProgID="Equation.DSMT4" ShapeID="_x0000_i1062" DrawAspect="Content" ObjectID="_1578225812" r:id="rId83"/>
+          <o:OLEObject Type="Embed" ProgID="Equation.DSMT4" ShapeID="_x0000_i1062" DrawAspect="Content" ObjectID="_1578227617" r:id="rId83"/>
         </w:object>
       </w:r>
       <w:r>
@@ -2734,7 +2997,7 @@
           <v:shape id="_x0000_i1063" type="#_x0000_t75" style="width:14.25pt;height:21.75pt" o:ole="">
             <v:imagedata r:id="rId81" o:title=""/>
           </v:shape>
-          <o:OLEObject Type="Embed" ProgID="Equation.DSMT4" ShapeID="_x0000_i1063" DrawAspect="Content" ObjectID="_1578225813" r:id="rId84"/>
+          <o:OLEObject Type="Embed" ProgID="Equation.DSMT4" ShapeID="_x0000_i1063" DrawAspect="Content" ObjectID="_1578227618" r:id="rId84"/>
         </w:object>
       </w:r>
       <w:r>
@@ -2751,7 +3014,7 @@
           <v:shape id="_x0000_i1064" type="#_x0000_t75" style="width:7.5pt;height:14.25pt" o:ole="">
             <v:imagedata r:id="rId85" o:title=""/>
           </v:shape>
-          <o:OLEObject Type="Embed" ProgID="Equation.DSMT4" ShapeID="_x0000_i1064" DrawAspect="Content" ObjectID="_1578225814" r:id="rId86"/>
+          <o:OLEObject Type="Embed" ProgID="Equation.DSMT4" ShapeID="_x0000_i1064" DrawAspect="Content" ObjectID="_1578227619" r:id="rId86"/>
         </w:object>
       </w:r>
       <w:r>
@@ -2789,7 +3052,7 @@
           <v:shape id="_x0000_i1065" type="#_x0000_t75" style="width:14.25pt;height:14.25pt" o:ole="">
             <v:imagedata r:id="rId71" o:title=""/>
           </v:shape>
-          <o:OLEObject Type="Embed" ProgID="Equation.DSMT4" ShapeID="_x0000_i1065" DrawAspect="Content" ObjectID="_1578225815" r:id="rId87"/>
+          <o:OLEObject Type="Embed" ProgID="Equation.DSMT4" ShapeID="_x0000_i1065" DrawAspect="Content" ObjectID="_1578227620" r:id="rId87"/>
         </w:object>
       </w:r>
       <w:r>
@@ -2806,7 +3069,7 @@
           <v:shape id="_x0000_i1066" type="#_x0000_t75" style="width:14.25pt;height:14.25pt" o:ole="">
             <v:imagedata r:id="rId75" o:title=""/>
           </v:shape>
-          <o:OLEObject Type="Embed" ProgID="Equation.DSMT4" ShapeID="_x0000_i1066" DrawAspect="Content" ObjectID="_1578225816" r:id="rId88"/>
+          <o:OLEObject Type="Embed" ProgID="Equation.DSMT4" ShapeID="_x0000_i1066" DrawAspect="Content" ObjectID="_1578227621" r:id="rId88"/>
         </w:object>
       </w:r>
       <w:r>
@@ -2823,7 +3086,7 @@
           <v:shape id="_x0000_i1067" type="#_x0000_t75" style="width:14.25pt;height:14.25pt" o:ole="">
             <v:imagedata r:id="rId77" o:title=""/>
           </v:shape>
-          <o:OLEObject Type="Embed" ProgID="Equation.DSMT4" ShapeID="_x0000_i1067" DrawAspect="Content" ObjectID="_1578225817" r:id="rId89"/>
+          <o:OLEObject Type="Embed" ProgID="Equation.DSMT4" ShapeID="_x0000_i1067" DrawAspect="Content" ObjectID="_1578227622" r:id="rId89"/>
         </w:object>
       </w:r>
       <w:r>
@@ -2840,7 +3103,7 @@
           <v:shape id="_x0000_i1068" type="#_x0000_t75" style="width:14.25pt;height:14.25pt" o:ole="">
             <v:imagedata r:id="rId79" o:title=""/>
           </v:shape>
-          <o:OLEObject Type="Embed" ProgID="Equation.DSMT4" ShapeID="_x0000_i1068" DrawAspect="Content" ObjectID="_1578225818" r:id="rId90"/>
+          <o:OLEObject Type="Embed" ProgID="Equation.DSMT4" ShapeID="_x0000_i1068" DrawAspect="Content" ObjectID="_1578227623" r:id="rId90"/>
         </w:object>
       </w:r>
       <w:r>
@@ -2863,7 +3126,7 @@
           <v:shape id="_x0000_i1069" type="#_x0000_t75" style="width:14.25pt;height:14.25pt" o:ole="">
             <v:imagedata r:id="rId71" o:title=""/>
           </v:shape>
-          <o:OLEObject Type="Embed" ProgID="Equation.DSMT4" ShapeID="_x0000_i1069" DrawAspect="Content" ObjectID="_1578225819" r:id="rId91"/>
+          <o:OLEObject Type="Embed" ProgID="Equation.DSMT4" ShapeID="_x0000_i1069" DrawAspect="Content" ObjectID="_1578227624" r:id="rId91"/>
         </w:object>
       </w:r>
       <w:r>
@@ -2880,7 +3143,7 @@
           <v:shape id="_x0000_i1070" type="#_x0000_t75" style="width:14.25pt;height:14.25pt" o:ole="">
             <v:imagedata r:id="rId75" o:title=""/>
           </v:shape>
-          <o:OLEObject Type="Embed" ProgID="Equation.DSMT4" ShapeID="_x0000_i1070" DrawAspect="Content" ObjectID="_1578225820" r:id="rId92"/>
+          <o:OLEObject Type="Embed" ProgID="Equation.DSMT4" ShapeID="_x0000_i1070" DrawAspect="Content" ObjectID="_1578227625" r:id="rId92"/>
         </w:object>
       </w:r>
       <w:r>
@@ -2918,7 +3181,7 @@
           <v:shape id="_x0000_i1071" type="#_x0000_t75" style="width:14.25pt;height:14.25pt" o:ole="">
             <v:imagedata r:id="rId77" o:title=""/>
           </v:shape>
-          <o:OLEObject Type="Embed" ProgID="Equation.DSMT4" ShapeID="_x0000_i1071" DrawAspect="Content" ObjectID="_1578225821" r:id="rId93"/>
+          <o:OLEObject Type="Embed" ProgID="Equation.DSMT4" ShapeID="_x0000_i1071" DrawAspect="Content" ObjectID="_1578227626" r:id="rId93"/>
         </w:object>
       </w:r>
       <w:r>
@@ -2935,7 +3198,7 @@
           <v:shape id="_x0000_i1072" type="#_x0000_t75" style="width:14.25pt;height:14.25pt" o:ole="">
             <v:imagedata r:id="rId79" o:title=""/>
           </v:shape>
-          <o:OLEObject Type="Embed" ProgID="Equation.DSMT4" ShapeID="_x0000_i1072" DrawAspect="Content" ObjectID="_1578225822" r:id="rId94"/>
+          <o:OLEObject Type="Embed" ProgID="Equation.DSMT4" ShapeID="_x0000_i1072" DrawAspect="Content" ObjectID="_1578227627" r:id="rId94"/>
         </w:object>
       </w:r>
       <w:r>
@@ -2998,7 +3261,7 @@
           <v:shape id="_x0000_i1073" type="#_x0000_t75" style="width:36pt;height:21.75pt" o:ole="">
             <v:imagedata r:id="rId95" o:title=""/>
           </v:shape>
-          <o:OLEObject Type="Embed" ProgID="Equation.DSMT4" ShapeID="_x0000_i1073" DrawAspect="Content" ObjectID="_1578225823" r:id="rId96"/>
+          <o:OLEObject Type="Embed" ProgID="Equation.DSMT4" ShapeID="_x0000_i1073" DrawAspect="Content" ObjectID="_1578227628" r:id="rId96"/>
         </w:object>
       </w:r>
       <w:r>
@@ -3015,7 +3278,7 @@
           <v:shape id="_x0000_i1074" type="#_x0000_t75" style="width:14.25pt;height:14.25pt" o:ole="">
             <v:imagedata r:id="rId97" o:title=""/>
           </v:shape>
-          <o:OLEObject Type="Embed" ProgID="Equation.DSMT4" ShapeID="_x0000_i1074" DrawAspect="Content" ObjectID="_1578225824" r:id="rId98"/>
+          <o:OLEObject Type="Embed" ProgID="Equation.DSMT4" ShapeID="_x0000_i1074" DrawAspect="Content" ObjectID="_1578227629" r:id="rId98"/>
         </w:object>
       </w:r>
       <w:r>
@@ -3044,7 +3307,7 @@
           <v:shape id="_x0000_i1075" type="#_x0000_t75" style="width:1in;height:36pt" o:ole="">
             <v:imagedata r:id="rId99" o:title=""/>
           </v:shape>
-          <o:OLEObject Type="Embed" ProgID="Equation.DSMT4" ShapeID="_x0000_i1075" DrawAspect="Content" ObjectID="_1578225825" r:id="rId100"/>
+          <o:OLEObject Type="Embed" ProgID="Equation.DSMT4" ShapeID="_x0000_i1075" DrawAspect="Content" ObjectID="_1578227630" r:id="rId100"/>
         </w:object>
       </w:r>
       <w:r>
@@ -3064,7 +3327,7 @@
           <v:shape id="_x0000_i1076" type="#_x0000_t75" style="width:14.25pt;height:14.25pt" o:ole="">
             <v:imagedata r:id="rId101" o:title=""/>
           </v:shape>
-          <o:OLEObject Type="Embed" ProgID="Equation.DSMT4" ShapeID="_x0000_i1076" DrawAspect="Content" ObjectID="_1578225826" r:id="rId102"/>
+          <o:OLEObject Type="Embed" ProgID="Equation.DSMT4" ShapeID="_x0000_i1076" DrawAspect="Content" ObjectID="_1578227631" r:id="rId102"/>
         </w:object>
       </w:r>
       <w:r>
@@ -3081,7 +3344,7 @@
           <v:shape id="_x0000_i1077" type="#_x0000_t75" style="width:14.25pt;height:14.25pt" o:ole="">
             <v:imagedata r:id="rId103" o:title=""/>
           </v:shape>
-          <o:OLEObject Type="Embed" ProgID="Equation.DSMT4" ShapeID="_x0000_i1077" DrawAspect="Content" ObjectID="_1578225827" r:id="rId104"/>
+          <o:OLEObject Type="Embed" ProgID="Equation.DSMT4" ShapeID="_x0000_i1077" DrawAspect="Content" ObjectID="_1578227632" r:id="rId104"/>
         </w:object>
       </w:r>
       <w:r>
@@ -3110,7 +3373,7 @@
           <v:shape id="_x0000_i1078" type="#_x0000_t75" style="width:14.25pt;height:14.25pt" o:ole="">
             <v:imagedata r:id="rId97" o:title=""/>
           </v:shape>
-          <o:OLEObject Type="Embed" ProgID="Equation.DSMT4" ShapeID="_x0000_i1078" DrawAspect="Content" ObjectID="_1578225828" r:id="rId105"/>
+          <o:OLEObject Type="Embed" ProgID="Equation.DSMT4" ShapeID="_x0000_i1078" DrawAspect="Content" ObjectID="_1578227633" r:id="rId105"/>
         </w:object>
       </w:r>
       <w:r>
@@ -3148,7 +3411,7 @@
           <v:shape id="_x0000_i1079" type="#_x0000_t75" style="width:1in;height:28.5pt" o:ole="">
             <v:imagedata r:id="rId106" o:title=""/>
           </v:shape>
-          <o:OLEObject Type="Embed" ProgID="Equation.DSMT4" ShapeID="_x0000_i1079" DrawAspect="Content" ObjectID="_1578225829" r:id="rId107"/>
+          <o:OLEObject Type="Embed" ProgID="Equation.DSMT4" ShapeID="_x0000_i1079" DrawAspect="Content" ObjectID="_1578227634" r:id="rId107"/>
         </w:object>
       </w:r>
       <w:r>
@@ -3165,7 +3428,7 @@
           <v:shape id="_x0000_i1080" type="#_x0000_t75" style="width:14.25pt;height:14.25pt" o:ole="">
             <v:imagedata r:id="rId97" o:title=""/>
           </v:shape>
-          <o:OLEObject Type="Embed" ProgID="Equation.DSMT4" ShapeID="_x0000_i1080" DrawAspect="Content" ObjectID="_1578225830" r:id="rId108"/>
+          <o:OLEObject Type="Embed" ProgID="Equation.DSMT4" ShapeID="_x0000_i1080" DrawAspect="Content" ObjectID="_1578227635" r:id="rId108"/>
         </w:object>
       </w:r>
       <w:r>
@@ -3185,7 +3448,7 @@
           <v:shape id="_x0000_i1081" type="#_x0000_t75" style="width:36pt;height:28.5pt" o:ole="">
             <v:imagedata r:id="rId109" o:title=""/>
           </v:shape>
-          <o:OLEObject Type="Embed" ProgID="Equation.DSMT4" ShapeID="_x0000_i1081" DrawAspect="Content" ObjectID="_1578225831" r:id="rId110"/>
+          <o:OLEObject Type="Embed" ProgID="Equation.DSMT4" ShapeID="_x0000_i1081" DrawAspect="Content" ObjectID="_1578227636" r:id="rId110"/>
         </w:object>
       </w:r>
       <w:r>
@@ -3213,7 +3476,7 @@
           <v:shape id="_x0000_i1082" type="#_x0000_t75" style="width:14.25pt;height:14.25pt" o:ole="">
             <v:imagedata r:id="rId101" o:title=""/>
           </v:shape>
-          <o:OLEObject Type="Embed" ProgID="Equation.DSMT4" ShapeID="_x0000_i1082" DrawAspect="Content" ObjectID="_1578225832" r:id="rId111"/>
+          <o:OLEObject Type="Embed" ProgID="Equation.DSMT4" ShapeID="_x0000_i1082" DrawAspect="Content" ObjectID="_1578227637" r:id="rId111"/>
         </w:object>
       </w:r>
       <w:r>
@@ -3230,7 +3493,7 @@
           <v:shape id="_x0000_i1083" type="#_x0000_t75" style="width:14.25pt;height:14.25pt" o:ole="">
             <v:imagedata r:id="rId103" o:title=""/>
           </v:shape>
-          <o:OLEObject Type="Embed" ProgID="Equation.DSMT4" ShapeID="_x0000_i1083" DrawAspect="Content" ObjectID="_1578225833" r:id="rId112"/>
+          <o:OLEObject Type="Embed" ProgID="Equation.DSMT4" ShapeID="_x0000_i1083" DrawAspect="Content" ObjectID="_1578227638" r:id="rId112"/>
         </w:object>
       </w:r>
       <w:r>
@@ -3263,11 +3526,21 @@
       <w:r>
         <w:instrText xml:space="preserve"> GOTOBUTTON ZEqnNum797298  \* MERGEFORMAT </w:instrText>
       </w:r>
-      <w:fldSimple w:instr=" REF ZEqnNum797298 \* Charformat \! \* MERGEFORMAT ">
-        <w:r>
-          <w:instrText>(1.8)</w:instrText>
-        </w:r>
-      </w:fldSimple>
+      <w:r>
+        <w:fldChar w:fldCharType="begin"/>
+      </w:r>
+      <w:r>
+        <w:instrText xml:space="preserve"> REF ZEqnNum797298 \* Charformat \! \* MERGEFORMAT </w:instrText>
+      </w:r>
+      <w:r>
+        <w:fldChar w:fldCharType="separate"/>
+      </w:r>
+      <w:r>
+        <w:instrText>(1.8)</w:instrText>
+      </w:r>
+      <w:r>
+        <w:fldChar w:fldCharType="end"/>
+      </w:r>
       <w:r>
         <w:fldChar w:fldCharType="end"/>
       </w:r>
@@ -3288,7 +3561,7 @@
           <v:shape id="_x0000_i1084" type="#_x0000_t75" style="width:115.5pt;height:21.75pt" o:ole="">
             <v:imagedata r:id="rId113" o:title=""/>
           </v:shape>
-          <o:OLEObject Type="Embed" ProgID="Equation.DSMT4" ShapeID="_x0000_i1084" DrawAspect="Content" ObjectID="_1578225834" r:id="rId114"/>
+          <o:OLEObject Type="Embed" ProgID="Equation.DSMT4" ShapeID="_x0000_i1084" DrawAspect="Content" ObjectID="_1578227639" r:id="rId114"/>
         </w:object>
       </w:r>
       <w:r>
@@ -3308,7 +3581,7 @@
           <v:shape id="_x0000_i1085" type="#_x0000_t75" style="width:7.5pt;height:14.25pt" o:ole="">
             <v:imagedata r:id="rId115" o:title=""/>
           </v:shape>
-          <o:OLEObject Type="Embed" ProgID="Equation.DSMT4" ShapeID="_x0000_i1085" DrawAspect="Content" ObjectID="_1578225835" r:id="rId116"/>
+          <o:OLEObject Type="Embed" ProgID="Equation.DSMT4" ShapeID="_x0000_i1085" DrawAspect="Content" ObjectID="_1578227640" r:id="rId116"/>
         </w:object>
       </w:r>
       <w:r>
@@ -3419,7 +3692,7 @@
           <v:shape id="_x0000_i1086" type="#_x0000_t75" style="width:14.25pt;height:21.75pt" o:ole="">
             <v:imagedata r:id="rId117" o:title=""/>
           </v:shape>
-          <o:OLEObject Type="Embed" ProgID="Equation.DSMT4" ShapeID="_x0000_i1086" DrawAspect="Content" ObjectID="_1578225836" r:id="rId118"/>
+          <o:OLEObject Type="Embed" ProgID="Equation.DSMT4" ShapeID="_x0000_i1086" DrawAspect="Content" ObjectID="_1578227641" r:id="rId118"/>
         </w:object>
       </w:r>
       <w:r>
@@ -3439,7 +3712,7 @@
           <v:shape id="_x0000_i1087" type="#_x0000_t75" style="width:14.25pt;height:21.75pt" o:ole="">
             <v:imagedata r:id="rId119" o:title=""/>
           </v:shape>
-          <o:OLEObject Type="Embed" ProgID="Equation.DSMT4" ShapeID="_x0000_i1087" DrawAspect="Content" ObjectID="_1578225837" r:id="rId120"/>
+          <o:OLEObject Type="Embed" ProgID="Equation.DSMT4" ShapeID="_x0000_i1087" DrawAspect="Content" ObjectID="_1578227642" r:id="rId120"/>
         </w:object>
       </w:r>
       <w:r>
@@ -3477,7 +3750,7 @@
           <v:shape id="_x0000_i1088" type="#_x0000_t75" style="width:14.25pt;height:21.75pt" o:ole="">
             <v:imagedata r:id="rId121" o:title=""/>
           </v:shape>
-          <o:OLEObject Type="Embed" ProgID="Equation.DSMT4" ShapeID="_x0000_i1088" DrawAspect="Content" ObjectID="_1578225838" r:id="rId122"/>
+          <o:OLEObject Type="Embed" ProgID="Equation.DSMT4" ShapeID="_x0000_i1088" DrawAspect="Content" ObjectID="_1578227643" r:id="rId122"/>
         </w:object>
       </w:r>
       <w:r>
@@ -3500,7 +3773,7 @@
           <v:shape id="_x0000_i1089" type="#_x0000_t75" style="width:14.25pt;height:21.75pt" o:ole="">
             <v:imagedata r:id="rId123" o:title=""/>
           </v:shape>
-          <o:OLEObject Type="Embed" ProgID="Equation.DSMT4" ShapeID="_x0000_i1089" DrawAspect="Content" ObjectID="_1578225839" r:id="rId124"/>
+          <o:OLEObject Type="Embed" ProgID="Equation.DSMT4" ShapeID="_x0000_i1089" DrawAspect="Content" ObjectID="_1578227644" r:id="rId124"/>
         </w:object>
       </w:r>
       <w:r>
@@ -3529,7 +3802,7 @@
           <v:shape id="_x0000_i1090" type="#_x0000_t75" style="width:1in;height:36pt" o:ole="">
             <v:imagedata r:id="rId125" o:title=""/>
           </v:shape>
-          <o:OLEObject Type="Embed" ProgID="Equation.DSMT4" ShapeID="_x0000_i1090" DrawAspect="Content" ObjectID="_1578225840" r:id="rId126"/>
+          <o:OLEObject Type="Embed" ProgID="Equation.DSMT4" ShapeID="_x0000_i1090" DrawAspect="Content" ObjectID="_1578227645" r:id="rId126"/>
         </w:object>
       </w:r>
       <w:r>
@@ -3549,7 +3822,7 @@
           <v:shape id="_x0000_i1091" type="#_x0000_t75" style="width:14.25pt;height:21.75pt" o:ole="">
             <v:imagedata r:id="rId127" o:title=""/>
           </v:shape>
-          <o:OLEObject Type="Embed" ProgID="Equation.DSMT4" ShapeID="_x0000_i1091" DrawAspect="Content" ObjectID="_1578225841" r:id="rId128"/>
+          <o:OLEObject Type="Embed" ProgID="Equation.DSMT4" ShapeID="_x0000_i1091" DrawAspect="Content" ObjectID="_1578227646" r:id="rId128"/>
         </w:object>
       </w:r>
       <w:r>
@@ -3569,7 +3842,7 @@
           <v:shape id="_x0000_i1092" type="#_x0000_t75" style="width:14.25pt;height:21.75pt" o:ole="">
             <v:imagedata r:id="rId119" o:title=""/>
           </v:shape>
-          <o:OLEObject Type="Embed" ProgID="Equation.DSMT4" ShapeID="_x0000_i1092" DrawAspect="Content" ObjectID="_1578225842" r:id="rId129"/>
+          <o:OLEObject Type="Embed" ProgID="Equation.DSMT4" ShapeID="_x0000_i1092" DrawAspect="Content" ObjectID="_1578227647" r:id="rId129"/>
         </w:object>
       </w:r>
       <w:r>
@@ -3586,7 +3859,7 @@
           <v:shape id="_x0000_i1093" type="#_x0000_t75" style="width:21.75pt;height:21.75pt" o:ole="">
             <v:imagedata r:id="rId130" o:title=""/>
           </v:shape>
-          <o:OLEObject Type="Embed" ProgID="Equation.DSMT4" ShapeID="_x0000_i1093" DrawAspect="Content" ObjectID="_1578225843" r:id="rId131"/>
+          <o:OLEObject Type="Embed" ProgID="Equation.DSMT4" ShapeID="_x0000_i1093" DrawAspect="Content" ObjectID="_1578227648" r:id="rId131"/>
         </w:object>
       </w:r>
       <w:r>
@@ -3630,7 +3903,7 @@
           <v:shape id="_x0000_i1094" type="#_x0000_t75" style="width:43.5pt;height:36pt" o:ole="">
             <v:imagedata r:id="rId132" o:title=""/>
           </v:shape>
-          <o:OLEObject Type="Embed" ProgID="Equation.DSMT4" ShapeID="_x0000_i1094" DrawAspect="Content" ObjectID="_1578225844" r:id="rId133"/>
+          <o:OLEObject Type="Embed" ProgID="Equation.DSMT4" ShapeID="_x0000_i1094" DrawAspect="Content" ObjectID="_1578227649" r:id="rId133"/>
         </w:object>
       </w:r>
       <w:r>
@@ -3644,7 +3917,7 @@
           <v:shape id="_x0000_i1095" type="#_x0000_t75" style="width:50.25pt;height:36pt" o:ole="">
             <v:imagedata r:id="rId134" o:title=""/>
           </v:shape>
-          <o:OLEObject Type="Embed" ProgID="Equation.DSMT4" ShapeID="_x0000_i1095" DrawAspect="Content" ObjectID="_1578225845" r:id="rId135"/>
+          <o:OLEObject Type="Embed" ProgID="Equation.DSMT4" ShapeID="_x0000_i1095" DrawAspect="Content" ObjectID="_1578227650" r:id="rId135"/>
         </w:object>
       </w:r>
       <w:r>
@@ -3672,7 +3945,7 @@
           <v:shape id="_x0000_i1096" type="#_x0000_t75" style="width:64.5pt;height:21.75pt" o:ole="">
             <v:imagedata r:id="rId136" o:title=""/>
           </v:shape>
-          <o:OLEObject Type="Embed" ProgID="Equation.DSMT4" ShapeID="_x0000_i1096" DrawAspect="Content" ObjectID="_1578225846" r:id="rId137"/>
+          <o:OLEObject Type="Embed" ProgID="Equation.DSMT4" ShapeID="_x0000_i1096" DrawAspect="Content" ObjectID="_1578227651" r:id="rId137"/>
         </w:object>
       </w:r>
       <w:r>
@@ -3698,7 +3971,7 @@
           <v:shape id="_x0000_i1097" type="#_x0000_t75" style="width:14.25pt;height:21.75pt" o:ole="">
             <v:imagedata r:id="rId119" o:title=""/>
           </v:shape>
-          <o:OLEObject Type="Embed" ProgID="Equation.DSMT4" ShapeID="_x0000_i1097" DrawAspect="Content" ObjectID="_1578225847" r:id="rId138"/>
+          <o:OLEObject Type="Embed" ProgID="Equation.DSMT4" ShapeID="_x0000_i1097" DrawAspect="Content" ObjectID="_1578227652" r:id="rId138"/>
         </w:object>
       </w:r>
       <w:r>
@@ -3715,7 +3988,7 @@
           <v:shape id="_x0000_i1098" type="#_x0000_t75" style="width:21.75pt;height:21.75pt" o:ole="">
             <v:imagedata r:id="rId130" o:title=""/>
           </v:shape>
-          <o:OLEObject Type="Embed" ProgID="Equation.DSMT4" ShapeID="_x0000_i1098" DrawAspect="Content" ObjectID="_1578225848" r:id="rId139"/>
+          <o:OLEObject Type="Embed" ProgID="Equation.DSMT4" ShapeID="_x0000_i1098" DrawAspect="Content" ObjectID="_1578227653" r:id="rId139"/>
         </w:object>
       </w:r>
       <w:r>
@@ -3732,7 +4005,7 @@
           <v:shape id="_x0000_i1099" type="#_x0000_t75" style="width:21.75pt;height:21.75pt" o:ole="">
             <v:imagedata r:id="rId140" o:title=""/>
           </v:shape>
-          <o:OLEObject Type="Embed" ProgID="Equation.DSMT4" ShapeID="_x0000_i1099" DrawAspect="Content" ObjectID="_1578225849" r:id="rId141"/>
+          <o:OLEObject Type="Embed" ProgID="Equation.DSMT4" ShapeID="_x0000_i1099" DrawAspect="Content" ObjectID="_1578227654" r:id="rId141"/>
         </w:object>
       </w:r>
       <w:r>
@@ -3776,7 +4049,7 @@
           <v:shape id="_x0000_i1100" type="#_x0000_t75" style="width:108pt;height:50.25pt" o:ole="">
             <v:imagedata r:id="rId142" o:title=""/>
           </v:shape>
-          <o:OLEObject Type="Embed" ProgID="Equation.DSMT4" ShapeID="_x0000_i1100" DrawAspect="Content" ObjectID="_1578225850" r:id="rId143"/>
+          <o:OLEObject Type="Embed" ProgID="Equation.DSMT4" ShapeID="_x0000_i1100" DrawAspect="Content" ObjectID="_1578227655" r:id="rId143"/>
         </w:object>
       </w:r>
       <w:r>
@@ -3790,7 +4063,7 @@
           <v:shape id="_x0000_i1101" type="#_x0000_t75" style="width:122.25pt;height:50.25pt" o:ole="">
             <v:imagedata r:id="rId144" o:title=""/>
           </v:shape>
-          <o:OLEObject Type="Embed" ProgID="Equation.DSMT4" ShapeID="_x0000_i1101" DrawAspect="Content" ObjectID="_1578225851" r:id="rId145"/>
+          <o:OLEObject Type="Embed" ProgID="Equation.DSMT4" ShapeID="_x0000_i1101" DrawAspect="Content" ObjectID="_1578227656" r:id="rId145"/>
         </w:object>
       </w:r>
       <w:r>
@@ -3827,7 +4100,7 @@
           <v:shape id="_x0000_i1102" type="#_x0000_t75" style="width:7.5pt;height:7.5pt" o:ole="">
             <v:imagedata r:id="rId146" o:title=""/>
           </v:shape>
-          <o:OLEObject Type="Embed" ProgID="Equation.DSMT4" ShapeID="_x0000_i1102" DrawAspect="Content" ObjectID="_1578225852" r:id="rId147"/>
+          <o:OLEObject Type="Embed" ProgID="Equation.DSMT4" ShapeID="_x0000_i1102" DrawAspect="Content" ObjectID="_1578227657" r:id="rId147"/>
         </w:object>
       </w:r>
       <w:r>
@@ -3847,7 +4120,7 @@
           <v:shape id="_x0000_i1103" type="#_x0000_t75" style="width:7.5pt;height:14.25pt" o:ole="">
             <v:imagedata r:id="rId148" o:title=""/>
           </v:shape>
-          <o:OLEObject Type="Embed" ProgID="Equation.DSMT4" ShapeID="_x0000_i1103" DrawAspect="Content" ObjectID="_1578225853" r:id="rId149"/>
+          <o:OLEObject Type="Embed" ProgID="Equation.DSMT4" ShapeID="_x0000_i1103" DrawAspect="Content" ObjectID="_1578227658" r:id="rId149"/>
         </w:object>
       </w:r>
       <w:r>
@@ -3873,7 +4146,7 @@
           <v:shape id="_x0000_i1104" type="#_x0000_t75" style="width:21.75pt;height:14.25pt" o:ole="">
             <v:imagedata r:id="rId150" o:title=""/>
           </v:shape>
-          <o:OLEObject Type="Embed" ProgID="Equation.DSMT4" ShapeID="_x0000_i1104" DrawAspect="Content" ObjectID="_1578225854" r:id="rId151"/>
+          <o:OLEObject Type="Embed" ProgID="Equation.DSMT4" ShapeID="_x0000_i1104" DrawAspect="Content" ObjectID="_1578227659" r:id="rId151"/>
         </w:object>
       </w:r>
       <w:r>
@@ -3927,7 +4200,7 @@
           <v:shape id="_x0000_i1105" type="#_x0000_t75" style="width:7.5pt;height:14.25pt" o:ole="">
             <v:imagedata r:id="rId148" o:title=""/>
           </v:shape>
-          <o:OLEObject Type="Embed" ProgID="Equation.DSMT4" ShapeID="_x0000_i1105" DrawAspect="Content" ObjectID="_1578225855" r:id="rId152"/>
+          <o:OLEObject Type="Embed" ProgID="Equation.DSMT4" ShapeID="_x0000_i1105" DrawAspect="Content" ObjectID="_1578227660" r:id="rId152"/>
         </w:object>
       </w:r>
       <w:r>
@@ -3998,7 +4271,7 @@
           <v:shape id="_x0000_i1106" type="#_x0000_t75" style="width:14.25pt;height:14.25pt" o:ole="">
             <v:imagedata r:id="rId101" o:title=""/>
           </v:shape>
-          <o:OLEObject Type="Embed" ProgID="Equation.DSMT4" ShapeID="_x0000_i1106" DrawAspect="Content" ObjectID="_1578225856" r:id="rId153"/>
+          <o:OLEObject Type="Embed" ProgID="Equation.DSMT4" ShapeID="_x0000_i1106" DrawAspect="Content" ObjectID="_1578227661" r:id="rId153"/>
         </w:object>
       </w:r>
       <w:r>
@@ -4024,7 +4297,7 @@
           <v:shape id="_x0000_i1107" type="#_x0000_t75" style="width:14.25pt;height:14.25pt" o:ole="">
             <v:imagedata r:id="rId103" o:title=""/>
           </v:shape>
-          <o:OLEObject Type="Embed" ProgID="Equation.DSMT4" ShapeID="_x0000_i1107" DrawAspect="Content" ObjectID="_1578225857" r:id="rId154"/>
+          <o:OLEObject Type="Embed" ProgID="Equation.DSMT4" ShapeID="_x0000_i1107" DrawAspect="Content" ObjectID="_1578227662" r:id="rId154"/>
         </w:object>
       </w:r>
       <w:r>
@@ -4077,7 +4350,7 @@
           <v:shape id="_x0000_i1108" type="#_x0000_t75" style="width:14.25pt;height:14.25pt" o:ole="">
             <v:imagedata r:id="rId103" o:title=""/>
           </v:shape>
-          <o:OLEObject Type="Embed" ProgID="Equation.DSMT4" ShapeID="_x0000_i1108" DrawAspect="Content" ObjectID="_1578225858" r:id="rId155"/>
+          <o:OLEObject Type="Embed" ProgID="Equation.DSMT4" ShapeID="_x0000_i1108" DrawAspect="Content" ObjectID="_1578227663" r:id="rId155"/>
         </w:object>
       </w:r>
       <w:r>
@@ -4115,7 +4388,7 @@
           <v:shape id="_x0000_i1109" type="#_x0000_t75" style="width:14.25pt;height:14.25pt" o:ole="">
             <v:imagedata r:id="rId103" o:title=""/>
           </v:shape>
-          <o:OLEObject Type="Embed" ProgID="Equation.DSMT4" ShapeID="_x0000_i1109" DrawAspect="Content" ObjectID="_1578225859" r:id="rId156"/>
+          <o:OLEObject Type="Embed" ProgID="Equation.DSMT4" ShapeID="_x0000_i1109" DrawAspect="Content" ObjectID="_1578227664" r:id="rId156"/>
         </w:object>
       </w:r>
       <w:r>
@@ -4222,7 +4495,7 @@
           <v:shape id="_x0000_i1110" type="#_x0000_t75" style="width:14.25pt;height:14.25pt" o:ole="">
             <v:imagedata r:id="rId103" o:title=""/>
           </v:shape>
-          <o:OLEObject Type="Embed" ProgID="Equation.DSMT4" ShapeID="_x0000_i1110" DrawAspect="Content" ObjectID="_1578225860" r:id="rId157"/>
+          <o:OLEObject Type="Embed" ProgID="Equation.DSMT4" ShapeID="_x0000_i1110" DrawAspect="Content" ObjectID="_1578227665" r:id="rId157"/>
         </w:object>
       </w:r>
       <w:r>
@@ -4267,11 +4540,21 @@
       <w:r>
         <w:instrText xml:space="preserve"> GOTOBUTTON ZEqnNum609982  \* MERGEFORMAT </w:instrText>
       </w:r>
-      <w:fldSimple w:instr=" REF ZEqnNum609982 \* Charformat \! \* MERGEFORMAT ">
-        <w:r>
-          <w:instrText>(1.3)</w:instrText>
-        </w:r>
-      </w:fldSimple>
+      <w:r>
+        <w:fldChar w:fldCharType="begin"/>
+      </w:r>
+      <w:r>
+        <w:instrText xml:space="preserve"> REF ZEqnNum609982 \* Charformat \! \* MERGEFORMAT </w:instrText>
+      </w:r>
+      <w:r>
+        <w:fldChar w:fldCharType="separate"/>
+      </w:r>
+      <w:r>
+        <w:instrText>(1.3)</w:instrText>
+      </w:r>
+      <w:r>
+        <w:fldChar w:fldCharType="end"/>
+      </w:r>
       <w:r>
         <w:fldChar w:fldCharType="end"/>
       </w:r>
@@ -4284,11 +4567,21 @@
       <w:r>
         <w:instrText xml:space="preserve"> GOTOBUTTON ZEqnNum349052  \* MERGEFORMAT </w:instrText>
       </w:r>
-      <w:fldSimple w:instr=" REF ZEqnNum349052 \* Charformat \! \* MERGEFORMAT ">
-        <w:r>
-          <w:instrText>(1.10)</w:instrText>
-        </w:r>
-      </w:fldSimple>
+      <w:r>
+        <w:fldChar w:fldCharType="begin"/>
+      </w:r>
+      <w:r>
+        <w:instrText xml:space="preserve"> REF ZEqnNum349052 \* Charformat \! \* MERGEFORMAT </w:instrText>
+      </w:r>
+      <w:r>
+        <w:fldChar w:fldCharType="separate"/>
+      </w:r>
+      <w:r>
+        <w:instrText>(1.10)</w:instrText>
+      </w:r>
+      <w:r>
+        <w:fldChar w:fldCharType="end"/>
+      </w:r>
       <w:r>
         <w:fldChar w:fldCharType="end"/>
       </w:r>
@@ -4315,7 +4608,7 @@
           <v:shape id="_x0000_i1111" type="#_x0000_t75" style="width:14.25pt;height:14.25pt" o:ole="">
             <v:imagedata r:id="rId101" o:title=""/>
           </v:shape>
-          <o:OLEObject Type="Embed" ProgID="Equation.DSMT4" ShapeID="_x0000_i1111" DrawAspect="Content" ObjectID="_1578225861" r:id="rId158"/>
+          <o:OLEObject Type="Embed" ProgID="Equation.DSMT4" ShapeID="_x0000_i1111" DrawAspect="Content" ObjectID="_1578227666" r:id="rId158"/>
         </w:object>
       </w:r>
       <w:r>
@@ -4335,7 +4628,7 @@
           <v:shape id="_x0000_i1112" type="#_x0000_t75" style="width:14.25pt;height:14.25pt" o:ole="">
             <v:imagedata r:id="rId103" o:title=""/>
           </v:shape>
-          <o:OLEObject Type="Embed" ProgID="Equation.DSMT4" ShapeID="_x0000_i1112" DrawAspect="Content" ObjectID="_1578225862" r:id="rId159"/>
+          <o:OLEObject Type="Embed" ProgID="Equation.DSMT4" ShapeID="_x0000_i1112" DrawAspect="Content" ObjectID="_1578227667" r:id="rId159"/>
         </w:object>
       </w:r>
       <w:r>
@@ -4381,7 +4674,7 @@
           <v:shape id="_x0000_i1113" type="#_x0000_t75" style="width:57.75pt;height:36pt" o:ole="">
             <v:imagedata r:id="rId160" o:title=""/>
           </v:shape>
-          <o:OLEObject Type="Embed" ProgID="Equation.DSMT4" ShapeID="_x0000_i1113" DrawAspect="Content" ObjectID="_1578225863" r:id="rId161"/>
+          <o:OLEObject Type="Embed" ProgID="Equation.DSMT4" ShapeID="_x0000_i1113" DrawAspect="Content" ObjectID="_1578227668" r:id="rId161"/>
         </w:object>
       </w:r>
       <w:r>
@@ -4398,7 +4691,7 @@
           <v:shape id="_x0000_i1114" type="#_x0000_t75" style="width:57.75pt;height:21.75pt" o:ole="">
             <v:imagedata r:id="rId162" o:title=""/>
           </v:shape>
-          <o:OLEObject Type="Embed" ProgID="Equation.DSMT4" ShapeID="_x0000_i1114" DrawAspect="Content" ObjectID="_1578225864" r:id="rId163"/>
+          <o:OLEObject Type="Embed" ProgID="Equation.DSMT4" ShapeID="_x0000_i1114" DrawAspect="Content" ObjectID="_1578227669" r:id="rId163"/>
         </w:object>
       </w:r>
       <w:r>
@@ -4416,11 +4709,21 @@
       <w:r>
         <w:instrText xml:space="preserve"> GOTOBUTTON ZEqnNum816703  \* MERGEFORMAT </w:instrText>
       </w:r>
-      <w:fldSimple w:instr=" REF ZEqnNum816703 \* Charformat \! \* MERGEFORMAT ">
-        <w:r>
-          <w:instrText>(1.11)</w:instrText>
-        </w:r>
-      </w:fldSimple>
+      <w:r>
+        <w:fldChar w:fldCharType="begin"/>
+      </w:r>
+      <w:r>
+        <w:instrText xml:space="preserve"> REF ZEqnNum816703 \* Charformat \! \* MERGEFORMAT </w:instrText>
+      </w:r>
+      <w:r>
+        <w:fldChar w:fldCharType="separate"/>
+      </w:r>
+      <w:r>
+        <w:instrText>(1.11)</w:instrText>
+      </w:r>
+      <w:r>
+        <w:fldChar w:fldCharType="end"/>
+      </w:r>
       <w:r>
         <w:fldChar w:fldCharType="end"/>
       </w:r>
@@ -4433,11 +4736,21 @@
       <w:r>
         <w:instrText xml:space="preserve"> GOTOBUTTON ZEqnNum743915  \* MERGEFORMAT </w:instrText>
       </w:r>
-      <w:fldSimple w:instr=" REF ZEqnNum743915 \* Charformat \! \* MERGEFORMAT ">
-        <w:r>
-          <w:instrText>(1.17)</w:instrText>
-        </w:r>
-      </w:fldSimple>
+      <w:r>
+        <w:fldChar w:fldCharType="begin"/>
+      </w:r>
+      <w:r>
+        <w:instrText xml:space="preserve"> REF ZEqnNum743915 \* Charformat \! \* MERGEFORMAT </w:instrText>
+      </w:r>
+      <w:r>
+        <w:fldChar w:fldCharType="separate"/>
+      </w:r>
+      <w:r>
+        <w:instrText>(1.17)</w:instrText>
+      </w:r>
+      <w:r>
+        <w:fldChar w:fldCharType="end"/>
+      </w:r>
       <w:r>
         <w:fldChar w:fldCharType="end"/>
       </w:r>
@@ -4475,7 +4788,7 @@
           <v:shape id="_x0000_i1115" type="#_x0000_t75" style="width:136.5pt;height:36pt" o:ole="">
             <v:imagedata r:id="rId164" o:title=""/>
           </v:shape>
-          <o:OLEObject Type="Embed" ProgID="Equation.DSMT4" ShapeID="_x0000_i1115" DrawAspect="Content" ObjectID="_1578225865" r:id="rId165"/>
+          <o:OLEObject Type="Embed" ProgID="Equation.DSMT4" ShapeID="_x0000_i1115" DrawAspect="Content" ObjectID="_1578227670" r:id="rId165"/>
         </w:object>
       </w:r>
       <w:r>
@@ -4503,25 +4816,51 @@
       <w:r>
         <w:instrText>(</w:instrText>
       </w:r>
-      <w:fldSimple w:instr=" SEQ MTSec \c \* Arabic \* MERGEFORMAT ">
-        <w:r>
-          <w:rPr>
-            <w:noProof/>
-          </w:rPr>
-          <w:instrText>1</w:instrText>
-        </w:r>
-      </w:fldSimple>
+      <w:r>
+        <w:fldChar w:fldCharType="begin"/>
+      </w:r>
+      <w:r>
+        <w:instrText xml:space="preserve"> SEQ MTSec \c \* Arabic \* MERGEFORMAT </w:instrText>
+      </w:r>
+      <w:r>
+        <w:fldChar w:fldCharType="separate"/>
+      </w:r>
+      <w:r>
+        <w:rPr>
+          <w:noProof/>
+        </w:rPr>
+        <w:instrText>1</w:instrText>
+      </w:r>
+      <w:r>
+        <w:rPr>
+          <w:noProof/>
+        </w:rPr>
+        <w:fldChar w:fldCharType="end"/>
+      </w:r>
       <w:r>
         <w:instrText>.</w:instrText>
       </w:r>
-      <w:fldSimple w:instr=" SEQ MTEqn \c \* Arabic \* MERGEFORMAT ">
-        <w:r>
-          <w:rPr>
-            <w:noProof/>
-          </w:rPr>
-          <w:instrText>11</w:instrText>
-        </w:r>
-      </w:fldSimple>
+      <w:r>
+        <w:fldChar w:fldCharType="begin"/>
+      </w:r>
+      <w:r>
+        <w:instrText xml:space="preserve"> SEQ MTEqn \c \* Arabic \* MERGEFORMAT </w:instrText>
+      </w:r>
+      <w:r>
+        <w:fldChar w:fldCharType="separate"/>
+      </w:r>
+      <w:r>
+        <w:rPr>
+          <w:noProof/>
+        </w:rPr>
+        <w:instrText>11</w:instrText>
+      </w:r>
+      <w:r>
+        <w:rPr>
+          <w:noProof/>
+        </w:rPr>
+        <w:fldChar w:fldCharType="end"/>
+      </w:r>
       <w:r>
         <w:instrText>)</w:instrText>
       </w:r>
@@ -4545,7 +4884,7 @@
           <v:shape id="_x0000_i1116" type="#_x0000_t75" style="width:129.75pt;height:43.5pt" o:ole="">
             <v:imagedata r:id="rId166" o:title=""/>
           </v:shape>
-          <o:OLEObject Type="Embed" ProgID="Equation.DSMT4" ShapeID="_x0000_i1116" DrawAspect="Content" ObjectID="_1578225866" r:id="rId167"/>
+          <o:OLEObject Type="Embed" ProgID="Equation.DSMT4" ShapeID="_x0000_i1116" DrawAspect="Content" ObjectID="_1578227671" r:id="rId167"/>
         </w:object>
       </w:r>
       <w:r>
@@ -4572,25 +4911,51 @@
       <w:r>
         <w:instrText>(</w:instrText>
       </w:r>
-      <w:fldSimple w:instr=" SEQ MTSec \c \* Arabic \* MERGEFORMAT ">
-        <w:r>
-          <w:rPr>
-            <w:noProof/>
-          </w:rPr>
-          <w:instrText>1</w:instrText>
-        </w:r>
-      </w:fldSimple>
+      <w:r>
+        <w:fldChar w:fldCharType="begin"/>
+      </w:r>
+      <w:r>
+        <w:instrText xml:space="preserve"> SEQ MTSec \c \* Arabic \* MERGEFORMAT </w:instrText>
+      </w:r>
+      <w:r>
+        <w:fldChar w:fldCharType="separate"/>
+      </w:r>
+      <w:r>
+        <w:rPr>
+          <w:noProof/>
+        </w:rPr>
+        <w:instrText>1</w:instrText>
+      </w:r>
+      <w:r>
+        <w:rPr>
+          <w:noProof/>
+        </w:rPr>
+        <w:fldChar w:fldCharType="end"/>
+      </w:r>
       <w:r>
         <w:instrText>.</w:instrText>
       </w:r>
-      <w:fldSimple w:instr=" SEQ MTEqn \c \* Arabic \* MERGEFORMAT ">
-        <w:r>
-          <w:rPr>
-            <w:noProof/>
-          </w:rPr>
-          <w:instrText>12</w:instrText>
-        </w:r>
-      </w:fldSimple>
+      <w:r>
+        <w:fldChar w:fldCharType="begin"/>
+      </w:r>
+      <w:r>
+        <w:instrText xml:space="preserve"> SEQ MTEqn \c \* Arabic \* MERGEFORMAT </w:instrText>
+      </w:r>
+      <w:r>
+        <w:fldChar w:fldCharType="separate"/>
+      </w:r>
+      <w:r>
+        <w:rPr>
+          <w:noProof/>
+        </w:rPr>
+        <w:instrText>12</w:instrText>
+      </w:r>
+      <w:r>
+        <w:rPr>
+          <w:noProof/>
+        </w:rPr>
+        <w:fldChar w:fldCharType="end"/>
+      </w:r>
       <w:r>
         <w:instrText>)</w:instrText>
       </w:r>
@@ -4613,7 +4978,7 @@
           <v:shape id="_x0000_i1117" type="#_x0000_t75" style="width:230.25pt;height:21.75pt" o:ole="">
             <v:imagedata r:id="rId168" o:title=""/>
           </v:shape>
-          <o:OLEObject Type="Embed" ProgID="Equation.DSMT4" ShapeID="_x0000_i1117" DrawAspect="Content" ObjectID="_1578225867" r:id="rId169"/>
+          <o:OLEObject Type="Embed" ProgID="Equation.DSMT4" ShapeID="_x0000_i1117" DrawAspect="Content" ObjectID="_1578227672" r:id="rId169"/>
         </w:object>
       </w:r>
       <w:r>
@@ -4630,7 +4995,7 @@
           <v:shape id="_x0000_i1118" type="#_x0000_t75" style="width:122.25pt;height:21.75pt" o:ole="">
             <v:imagedata r:id="rId170" o:title=""/>
           </v:shape>
-          <o:OLEObject Type="Embed" ProgID="Equation.DSMT4" ShapeID="_x0000_i1118" DrawAspect="Content" ObjectID="_1578225868" r:id="rId171"/>
+          <o:OLEObject Type="Embed" ProgID="Equation.DSMT4" ShapeID="_x0000_i1118" DrawAspect="Content" ObjectID="_1578227673" r:id="rId171"/>
         </w:object>
       </w:r>
       <w:r>
@@ -4647,7 +5012,7 @@
           <v:shape id="_x0000_i1119" type="#_x0000_t75" style="width:122.25pt;height:21.75pt" o:ole="">
             <v:imagedata r:id="rId172" o:title=""/>
           </v:shape>
-          <o:OLEObject Type="Embed" ProgID="Equation.DSMT4" ShapeID="_x0000_i1119" DrawAspect="Content" ObjectID="_1578225869" r:id="rId173"/>
+          <o:OLEObject Type="Embed" ProgID="Equation.DSMT4" ShapeID="_x0000_i1119" DrawAspect="Content" ObjectID="_1578227674" r:id="rId173"/>
         </w:object>
       </w:r>
       <w:r>
@@ -4664,7 +5029,7 @@
           <v:shape id="_x0000_i1120" type="#_x0000_t75" style="width:64.5pt;height:21.75pt" o:ole="">
             <v:imagedata r:id="rId174" o:title=""/>
           </v:shape>
-          <o:OLEObject Type="Embed" ProgID="Equation.DSMT4" ShapeID="_x0000_i1120" DrawAspect="Content" ObjectID="_1578225870" r:id="rId175"/>
+          <o:OLEObject Type="Embed" ProgID="Equation.DSMT4" ShapeID="_x0000_i1120" DrawAspect="Content" ObjectID="_1578227675" r:id="rId175"/>
         </w:object>
       </w:r>
       <w:r>
@@ -4689,7 +5054,7 @@
           <v:shape id="_x0000_i1121" type="#_x0000_t75" style="width:1in;height:21.75pt" o:ole="">
             <v:imagedata r:id="rId176" o:title=""/>
           </v:shape>
-          <o:OLEObject Type="Embed" ProgID="Equation.DSMT4" ShapeID="_x0000_i1121" DrawAspect="Content" ObjectID="_1578225871" r:id="rId177"/>
+          <o:OLEObject Type="Embed" ProgID="Equation.DSMT4" ShapeID="_x0000_i1121" DrawAspect="Content" ObjectID="_1578227676" r:id="rId177"/>
         </w:object>
       </w:r>
       <w:r>
@@ -4716,25 +5081,51 @@
       <w:r>
         <w:instrText>(</w:instrText>
       </w:r>
-      <w:fldSimple w:instr=" SEQ MTSec \c \* Arabic \* MERGEFORMAT ">
-        <w:r>
-          <w:rPr>
-            <w:noProof/>
-          </w:rPr>
-          <w:instrText>1</w:instrText>
-        </w:r>
-      </w:fldSimple>
+      <w:r>
+        <w:fldChar w:fldCharType="begin"/>
+      </w:r>
+      <w:r>
+        <w:instrText xml:space="preserve"> SEQ MTSec \c \* Arabic \* MERGEFORMAT </w:instrText>
+      </w:r>
+      <w:r>
+        <w:fldChar w:fldCharType="separate"/>
+      </w:r>
+      <w:r>
+        <w:rPr>
+          <w:noProof/>
+        </w:rPr>
+        <w:instrText>1</w:instrText>
+      </w:r>
+      <w:r>
+        <w:rPr>
+          <w:noProof/>
+        </w:rPr>
+        <w:fldChar w:fldCharType="end"/>
+      </w:r>
       <w:r>
         <w:instrText>.</w:instrText>
       </w:r>
-      <w:fldSimple w:instr=" SEQ MTEqn \c \* Arabic \* MERGEFORMAT ">
-        <w:r>
-          <w:rPr>
-            <w:noProof/>
-          </w:rPr>
-          <w:instrText>13</w:instrText>
-        </w:r>
-      </w:fldSimple>
+      <w:r>
+        <w:fldChar w:fldCharType="begin"/>
+      </w:r>
+      <w:r>
+        <w:instrText xml:space="preserve"> SEQ MTEqn \c \* Arabic \* MERGEFORMAT </w:instrText>
+      </w:r>
+      <w:r>
+        <w:fldChar w:fldCharType="separate"/>
+      </w:r>
+      <w:r>
+        <w:rPr>
+          <w:noProof/>
+        </w:rPr>
+        <w:instrText>13</w:instrText>
+      </w:r>
+      <w:r>
+        <w:rPr>
+          <w:noProof/>
+        </w:rPr>
+        <w:fldChar w:fldCharType="end"/>
+      </w:r>
       <w:r>
         <w:instrText>)</w:instrText>
       </w:r>
@@ -4757,7 +5148,7 @@
           <v:shape id="_x0000_i1122" type="#_x0000_t75" style="width:1in;height:21.75pt" o:ole="">
             <v:imagedata r:id="rId178" o:title=""/>
           </v:shape>
-          <o:OLEObject Type="Embed" ProgID="Equation.DSMT4" ShapeID="_x0000_i1122" DrawAspect="Content" ObjectID="_1578225872" r:id="rId179"/>
+          <o:OLEObject Type="Embed" ProgID="Equation.DSMT4" ShapeID="_x0000_i1122" DrawAspect="Content" ObjectID="_1578227677" r:id="rId179"/>
         </w:object>
       </w:r>
       <w:r>
@@ -4784,25 +5175,51 @@
       <w:r>
         <w:instrText>(</w:instrText>
       </w:r>
-      <w:fldSimple w:instr=" SEQ MTSec \c \* Arabic \* MERGEFORMAT ">
-        <w:r>
-          <w:rPr>
-            <w:noProof/>
-          </w:rPr>
-          <w:instrText>1</w:instrText>
-        </w:r>
-      </w:fldSimple>
+      <w:r>
+        <w:fldChar w:fldCharType="begin"/>
+      </w:r>
+      <w:r>
+        <w:instrText xml:space="preserve"> SEQ MTSec \c \* Arabic \* MERGEFORMAT </w:instrText>
+      </w:r>
+      <w:r>
+        <w:fldChar w:fldCharType="separate"/>
+      </w:r>
+      <w:r>
+        <w:rPr>
+          <w:noProof/>
+        </w:rPr>
+        <w:instrText>1</w:instrText>
+      </w:r>
+      <w:r>
+        <w:rPr>
+          <w:noProof/>
+        </w:rPr>
+        <w:fldChar w:fldCharType="end"/>
+      </w:r>
       <w:r>
         <w:instrText>.</w:instrText>
       </w:r>
-      <w:fldSimple w:instr=" SEQ MTEqn \c \* Arabic \* MERGEFORMAT ">
-        <w:r>
-          <w:rPr>
-            <w:noProof/>
-          </w:rPr>
-          <w:instrText>14</w:instrText>
-        </w:r>
-      </w:fldSimple>
+      <w:r>
+        <w:fldChar w:fldCharType="begin"/>
+      </w:r>
+      <w:r>
+        <w:instrText xml:space="preserve"> SEQ MTEqn \c \* Arabic \* MERGEFORMAT </w:instrText>
+      </w:r>
+      <w:r>
+        <w:fldChar w:fldCharType="separate"/>
+      </w:r>
+      <w:r>
+        <w:rPr>
+          <w:noProof/>
+        </w:rPr>
+        <w:instrText>14</w:instrText>
+      </w:r>
+      <w:r>
+        <w:rPr>
+          <w:noProof/>
+        </w:rPr>
+        <w:fldChar w:fldCharType="end"/>
+      </w:r>
       <w:r>
         <w:instrText>)</w:instrText>
       </w:r>
@@ -4825,7 +5242,7 @@
           <v:shape id="_x0000_i1123" type="#_x0000_t75" style="width:79.5pt;height:64.5pt" o:ole="">
             <v:imagedata r:id="rId180" o:title=""/>
           </v:shape>
-          <o:OLEObject Type="Embed" ProgID="Equation.DSMT4" ShapeID="_x0000_i1123" DrawAspect="Content" ObjectID="_1578225873" r:id="rId181"/>
+          <o:OLEObject Type="Embed" ProgID="Equation.DSMT4" ShapeID="_x0000_i1123" DrawAspect="Content" ObjectID="_1578227678" r:id="rId181"/>
         </w:object>
       </w:r>
       <w:r>
@@ -4852,25 +5269,51 @@
       <w:r>
         <w:instrText>(</w:instrText>
       </w:r>
-      <w:fldSimple w:instr=" SEQ MTSec \c \* Arabic \* MERGEFORMAT ">
-        <w:r>
-          <w:rPr>
-            <w:noProof/>
-          </w:rPr>
-          <w:instrText>1</w:instrText>
-        </w:r>
-      </w:fldSimple>
+      <w:r>
+        <w:fldChar w:fldCharType="begin"/>
+      </w:r>
+      <w:r>
+        <w:instrText xml:space="preserve"> SEQ MTSec \c \* Arabic \* MERGEFORMAT </w:instrText>
+      </w:r>
+      <w:r>
+        <w:fldChar w:fldCharType="separate"/>
+      </w:r>
+      <w:r>
+        <w:rPr>
+          <w:noProof/>
+        </w:rPr>
+        <w:instrText>1</w:instrText>
+      </w:r>
+      <w:r>
+        <w:rPr>
+          <w:noProof/>
+        </w:rPr>
+        <w:fldChar w:fldCharType="end"/>
+      </w:r>
       <w:r>
         <w:instrText>.</w:instrText>
       </w:r>
-      <w:fldSimple w:instr=" SEQ MTEqn \c \* Arabic \* MERGEFORMAT ">
-        <w:r>
-          <w:rPr>
-            <w:noProof/>
-          </w:rPr>
-          <w:instrText>15</w:instrText>
-        </w:r>
-      </w:fldSimple>
+      <w:r>
+        <w:fldChar w:fldCharType="begin"/>
+      </w:r>
+      <w:r>
+        <w:instrText xml:space="preserve"> SEQ MTEqn \c \* Arabic \* MERGEFORMAT </w:instrText>
+      </w:r>
+      <w:r>
+        <w:fldChar w:fldCharType="separate"/>
+      </w:r>
+      <w:r>
+        <w:rPr>
+          <w:noProof/>
+        </w:rPr>
+        <w:instrText>15</w:instrText>
+      </w:r>
+      <w:r>
+        <w:rPr>
+          <w:noProof/>
+        </w:rPr>
+        <w:fldChar w:fldCharType="end"/>
+      </w:r>
       <w:r>
         <w:instrText>)</w:instrText>
       </w:r>
@@ -4893,7 +5336,7 @@
           <v:shape id="_x0000_i1124" type="#_x0000_t75" style="width:2in;height:64.5pt" o:ole="">
             <v:imagedata r:id="rId182" o:title=""/>
           </v:shape>
-          <o:OLEObject Type="Embed" ProgID="Equation.DSMT4" ShapeID="_x0000_i1124" DrawAspect="Content" ObjectID="_1578225874" r:id="rId183"/>
+          <o:OLEObject Type="Embed" ProgID="Equation.DSMT4" ShapeID="_x0000_i1124" DrawAspect="Content" ObjectID="_1578227679" r:id="rId183"/>
         </w:object>
       </w:r>
       <w:r>
@@ -4920,25 +5363,51 @@
       <w:r>
         <w:instrText>(</w:instrText>
       </w:r>
-      <w:fldSimple w:instr=" SEQ MTSec \c \* Arabic \* MERGEFORMAT ">
-        <w:r>
-          <w:rPr>
-            <w:noProof/>
-          </w:rPr>
-          <w:instrText>1</w:instrText>
-        </w:r>
-      </w:fldSimple>
+      <w:r>
+        <w:fldChar w:fldCharType="begin"/>
+      </w:r>
+      <w:r>
+        <w:instrText xml:space="preserve"> SEQ MTSec \c \* Arabic \* MERGEFORMAT </w:instrText>
+      </w:r>
+      <w:r>
+        <w:fldChar w:fldCharType="separate"/>
+      </w:r>
+      <w:r>
+        <w:rPr>
+          <w:noProof/>
+        </w:rPr>
+        <w:instrText>1</w:instrText>
+      </w:r>
+      <w:r>
+        <w:rPr>
+          <w:noProof/>
+        </w:rPr>
+        <w:fldChar w:fldCharType="end"/>
+      </w:r>
       <w:r>
         <w:instrText>.</w:instrText>
       </w:r>
-      <w:fldSimple w:instr=" SEQ MTEqn \c \* Arabic \* MERGEFORMAT ">
-        <w:r>
-          <w:rPr>
-            <w:noProof/>
-          </w:rPr>
-          <w:instrText>16</w:instrText>
-        </w:r>
-      </w:fldSimple>
+      <w:r>
+        <w:fldChar w:fldCharType="begin"/>
+      </w:r>
+      <w:r>
+        <w:instrText xml:space="preserve"> SEQ MTEqn \c \* Arabic \* MERGEFORMAT </w:instrText>
+      </w:r>
+      <w:r>
+        <w:fldChar w:fldCharType="separate"/>
+      </w:r>
+      <w:r>
+        <w:rPr>
+          <w:noProof/>
+        </w:rPr>
+        <w:instrText>16</w:instrText>
+      </w:r>
+      <w:r>
+        <w:rPr>
+          <w:noProof/>
+        </w:rPr>
+        <w:fldChar w:fldCharType="end"/>
+      </w:r>
       <w:r>
         <w:instrText>)</w:instrText>
       </w:r>
@@ -4962,7 +5431,7 @@
           <v:shape id="_x0000_i1125" type="#_x0000_t75" style="width:3in;height:86.25pt" o:ole="">
             <v:imagedata r:id="rId184" o:title=""/>
           </v:shape>
-          <o:OLEObject Type="Embed" ProgID="Equation.DSMT4" ShapeID="_x0000_i1125" DrawAspect="Content" ObjectID="_1578225875" r:id="rId185"/>
+          <o:OLEObject Type="Embed" ProgID="Equation.DSMT4" ShapeID="_x0000_i1125" DrawAspect="Content" ObjectID="_1578227680" r:id="rId185"/>
         </w:object>
       </w:r>
       <w:r>
@@ -4990,25 +5459,54 @@
       <w:r>
         <w:instrText>(</w:instrText>
       </w:r>
-      <w:fldSimple w:instr=" SEQ MTSec \c \* Arabic \* MERGEFORMAT ">
-        <w:r>
-          <w:rPr>
-            <w:noProof/>
-          </w:rPr>
-          <w:instrText>1</w:instrText>
-        </w:r>
-      </w:fldSimple>
+      <w:r>
+        <w:fldChar w:fldCharType="begin"/>
+      </w:r>
+      <w:r>
+        <w:instrText xml:space="preserve"> SEQ MTSec \c \* Arabic \* MERGEFORMAT </w:instrText>
+      </w:r>
+      <w:r>
+        <w:fldChar w:fldCharType="separate"/>
+      </w:r>
+      <w:r>
+        <w:rPr>
+          <w:noProof/>
+        </w:rPr>
+        <w:instrText>1</w:instrText>
+      </w:r>
+      <w:r>
+        <w:rPr>
+          <w:noProof/>
+        </w:rPr>
+        <w:fldChar w:fldCharType="end"/>
+      </w:r>
       <w:r>
         <w:instrText>.</w:instrText>
       </w:r>
-      <w:fldSimple w:instr=" SEQ MTEqn \c \* Arabic \* MERGEFORMAT ">
-        <w:r>
-          <w:rPr>
-            <w:noProof/>
-          </w:rPr>
-          <w:instrText>17</w:instrText>
-        </w:r>
-      </w:fldSimple>
+      <w:r>
+        <w:fldChar w:fldCharType="begin"/>
+      </w:r>
+      <w:r>
+        <w:instrText xml:space="preserve"> SEQ MTEqn \c \* Ara</w:instrText>
+      </w:r>
+      <w:r>
+        <w:instrText xml:space="preserve">bic \* MERGEFORMAT </w:instrText>
+      </w:r>
+      <w:r>
+        <w:fldChar w:fldCharType="separate"/>
+      </w:r>
+      <w:r>
+        <w:rPr>
+          <w:noProof/>
+        </w:rPr>
+        <w:instrText>17</w:instrText>
+      </w:r>
+      <w:r>
+        <w:rPr>
+          <w:noProof/>
+        </w:rPr>
+        <w:fldChar w:fldCharType="end"/>
+      </w:r>
       <w:r>
         <w:instrText>)</w:instrText>
       </w:r>
@@ -5024,11 +5522,21 @@
       <w:r>
         <w:instrText xml:space="preserve"> GOTOBUTTON ZEqnNum816703  \* MERGEFORMAT </w:instrText>
       </w:r>
-      <w:fldSimple w:instr=" REF ZEqnNum816703 \* Charformat \! \* MERGEFORMAT ">
-        <w:r>
-          <w:instrText>(1.11)</w:instrText>
-        </w:r>
-      </w:fldSimple>
+      <w:r>
+        <w:fldChar w:fldCharType="begin"/>
+      </w:r>
+      <w:r>
+        <w:instrText xml:space="preserve"> REF ZEqnNum816703 \* Charformat \! \* MERGEFORMAT </w:instrText>
+      </w:r>
+      <w:r>
+        <w:fldChar w:fldCharType="separate"/>
+      </w:r>
+      <w:r>
+        <w:instrText>(1.11)</w:instrText>
+      </w:r>
+      <w:r>
+        <w:fldChar w:fldCharType="end"/>
+      </w:r>
       <w:r>
         <w:fldChar w:fldCharType="end"/>
       </w:r>
@@ -5041,11 +5549,21 @@
       <w:r>
         <w:instrText xml:space="preserve"> GOTOBUTTON ZEqnNum743915  \* MERGEFORMAT </w:instrText>
       </w:r>
-      <w:fldSimple w:instr=" REF ZEqnNum743915 \* Charformat \! \* MERGEFORMAT ">
-        <w:r>
-          <w:instrText>(1.17)</w:instrText>
-        </w:r>
-      </w:fldSimple>
+      <w:r>
+        <w:fldChar w:fldCharType="begin"/>
+      </w:r>
+      <w:r>
+        <w:instrText xml:space="preserve"> REF ZEqnNum743915 \* Charformat \! \* MERGEFORMAT </w:instrText>
+      </w:r>
+      <w:r>
+        <w:fldChar w:fldCharType="separate"/>
+      </w:r>
+      <w:r>
+        <w:instrText>(1.17)</w:instrText>
+      </w:r>
+      <w:r>
+        <w:fldChar w:fldCharType="end"/>
+      </w:r>
       <w:r>
         <w:fldChar w:fldCharType="end"/>
       </w:r>
@@ -5061,11 +5579,21 @@
       <w:r>
         <w:instrText xml:space="preserve"> GOTOBUTTON ZEqnNum609982  \* MERGEFORMAT </w:instrText>
       </w:r>
-      <w:fldSimple w:instr=" REF ZEqnNum609982 \* Charformat \! \* MERGEFORMAT ">
-        <w:r>
-          <w:instrText>(1.3)</w:instrText>
-        </w:r>
-      </w:fldSimple>
+      <w:r>
+        <w:fldChar w:fldCharType="begin"/>
+      </w:r>
+      <w:r>
+        <w:instrText xml:space="preserve"> REF ZEqnNum609982 \* Charformat \! \* MERGEFORMAT </w:instrText>
+      </w:r>
+      <w:r>
+        <w:fldChar w:fldCharType="separate"/>
+      </w:r>
+      <w:r>
+        <w:instrText>(1.3)</w:instrText>
+      </w:r>
+      <w:r>
+        <w:fldChar w:fldCharType="end"/>
+      </w:r>
       <w:r>
         <w:fldChar w:fldCharType="end"/>
       </w:r>
@@ -5078,11 +5606,21 @@
       <w:r>
         <w:instrText xml:space="preserve"> GOTOBUTTON ZEqnNum349052  \* MERGEFORMAT </w:instrText>
       </w:r>
-      <w:fldSimple w:instr=" REF ZEqnNum349052 \* Charformat \! \* MERGEFORMAT ">
-        <w:r>
-          <w:instrText>(1.10)</w:instrText>
-        </w:r>
-      </w:fldSimple>
+      <w:r>
+        <w:fldChar w:fldCharType="begin"/>
+      </w:r>
+      <w:r>
+        <w:instrText xml:space="preserve"> REF ZEqnNum349052 \* Charformat \! \* MERGEFORMAT </w:instrText>
+      </w:r>
+      <w:r>
+        <w:fldChar w:fldCharType="separate"/>
+      </w:r>
+      <w:r>
+        <w:instrText>(1.10)</w:instrText>
+      </w:r>
+      <w:r>
+        <w:fldChar w:fldCharType="end"/>
+      </w:r>
       <w:r>
         <w:fldChar w:fldCharType="end"/>
       </w:r>
@@ -5122,7 +5660,7 @@
           <v:shape id="_x0000_i1126" type="#_x0000_t75" style="width:14.25pt;height:21.75pt" o:ole="">
             <v:imagedata r:id="rId186" o:title=""/>
           </v:shape>
-          <o:OLEObject Type="Embed" ProgID="Equation.DSMT4" ShapeID="_x0000_i1126" DrawAspect="Content" ObjectID="_1578225876" r:id="rId187"/>
+          <o:OLEObject Type="Embed" ProgID="Equation.DSMT4" ShapeID="_x0000_i1126" DrawAspect="Content" ObjectID="_1578227681" r:id="rId187"/>
         </w:object>
       </w:r>
       <w:r>
@@ -5139,7 +5677,7 @@
           <v:shape id="_x0000_i1127" type="#_x0000_t75" style="width:7.5pt;height:14.25pt" o:ole="">
             <v:imagedata r:id="rId188" o:title=""/>
           </v:shape>
-          <o:OLEObject Type="Embed" ProgID="Equation.DSMT4" ShapeID="_x0000_i1127" DrawAspect="Content" ObjectID="_1578225877" r:id="rId189"/>
+          <o:OLEObject Type="Embed" ProgID="Equation.DSMT4" ShapeID="_x0000_i1127" DrawAspect="Content" ObjectID="_1578227682" r:id="rId189"/>
         </w:object>
       </w:r>
       <w:r>
@@ -5214,7 +5752,7 @@
           <v:shape id="_x0000_i1128" type="#_x0000_t75" style="width:36pt;height:21.75pt" o:ole="">
             <v:imagedata r:id="rId190" o:title=""/>
           </v:shape>
-          <o:OLEObject Type="Embed" ProgID="Equation.DSMT4" ShapeID="_x0000_i1128" DrawAspect="Content" ObjectID="_1578225878" r:id="rId191"/>
+          <o:OLEObject Type="Embed" ProgID="Equation.DSMT4" ShapeID="_x0000_i1128" DrawAspect="Content" ObjectID="_1578227683" r:id="rId191"/>
         </w:object>
       </w:r>
       <w:r>
@@ -5231,7 +5769,7 @@
           <v:shape id="_x0000_i1129" type="#_x0000_t75" style="width:21.75pt;height:21.75pt" o:ole="">
             <v:imagedata r:id="rId192" o:title=""/>
           </v:shape>
-          <o:OLEObject Type="Embed" ProgID="Equation.DSMT4" ShapeID="_x0000_i1129" DrawAspect="Content" ObjectID="_1578225879" r:id="rId193"/>
+          <o:OLEObject Type="Embed" ProgID="Equation.DSMT4" ShapeID="_x0000_i1129" DrawAspect="Content" ObjectID="_1578227684" r:id="rId193"/>
         </w:object>
       </w:r>
       <w:r>
@@ -5260,7 +5798,7 @@
           <v:shape id="_x0000_i1130" type="#_x0000_t75" style="width:21.75pt;height:21.75pt" o:ole="">
             <v:imagedata r:id="rId194" o:title=""/>
           </v:shape>
-          <o:OLEObject Type="Embed" ProgID="Equation.DSMT4" ShapeID="_x0000_i1130" DrawAspect="Content" ObjectID="_1578225880" r:id="rId195"/>
+          <o:OLEObject Type="Embed" ProgID="Equation.DSMT4" ShapeID="_x0000_i1130" DrawAspect="Content" ObjectID="_1578227685" r:id="rId195"/>
         </w:object>
       </w:r>
       <w:r>
@@ -5338,7 +5876,7 @@
           <v:shape id="_x0000_i1131" type="#_x0000_t75" style="width:21.75pt;height:21.75pt" o:ole="">
             <v:imagedata r:id="rId196" o:title=""/>
           </v:shape>
-          <o:OLEObject Type="Embed" ProgID="Equation.DSMT4" ShapeID="_x0000_i1131" DrawAspect="Content" ObjectID="_1578225881" r:id="rId197"/>
+          <o:OLEObject Type="Embed" ProgID="Equation.DSMT4" ShapeID="_x0000_i1131" DrawAspect="Content" ObjectID="_1578227686" r:id="rId197"/>
         </w:object>
       </w:r>
       <w:r>
@@ -5355,7 +5893,7 @@
           <v:shape id="_x0000_i1132" type="#_x0000_t75" style="width:21.75pt;height:21.75pt" o:ole="">
             <v:imagedata r:id="rId198" o:title=""/>
           </v:shape>
-          <o:OLEObject Type="Embed" ProgID="Equation.DSMT4" ShapeID="_x0000_i1132" DrawAspect="Content" ObjectID="_1578225882" r:id="rId199"/>
+          <o:OLEObject Type="Embed" ProgID="Equation.DSMT4" ShapeID="_x0000_i1132" DrawAspect="Content" ObjectID="_1578227687" r:id="rId199"/>
         </w:object>
       </w:r>
       <w:r>
@@ -5381,7 +5919,7 @@
           <v:shape id="_x0000_i1133" type="#_x0000_t75" style="width:50.25pt;height:21.75pt" o:ole="">
             <v:imagedata r:id="rId200" o:title=""/>
           </v:shape>
-          <o:OLEObject Type="Embed" ProgID="Equation.DSMT4" ShapeID="_x0000_i1133" DrawAspect="Content" ObjectID="_1578225883" r:id="rId201"/>
+          <o:OLEObject Type="Embed" ProgID="Equation.DSMT4" ShapeID="_x0000_i1133" DrawAspect="Content" ObjectID="_1578227688" r:id="rId201"/>
         </w:object>
       </w:r>
       <w:r>
@@ -5395,7 +5933,7 @@
           <v:shape id="_x0000_i1134" type="#_x0000_t75" style="width:21.75pt;height:21.75pt" o:ole="">
             <v:imagedata r:id="rId196" o:title=""/>
           </v:shape>
-          <o:OLEObject Type="Embed" ProgID="Equation.DSMT4" ShapeID="_x0000_i1134" DrawAspect="Content" ObjectID="_1578225884" r:id="rId202"/>
+          <o:OLEObject Type="Embed" ProgID="Equation.DSMT4" ShapeID="_x0000_i1134" DrawAspect="Content" ObjectID="_1578227689" r:id="rId202"/>
         </w:object>
       </w:r>
       <w:r>
@@ -5412,7 +5950,7 @@
           <v:shape id="_x0000_i1135" type="#_x0000_t75" style="width:21.75pt;height:21.75pt" o:ole="">
             <v:imagedata r:id="rId198" o:title=""/>
           </v:shape>
-          <o:OLEObject Type="Embed" ProgID="Equation.DSMT4" ShapeID="_x0000_i1135" DrawAspect="Content" ObjectID="_1578225885" r:id="rId203"/>
+          <o:OLEObject Type="Embed" ProgID="Equation.DSMT4" ShapeID="_x0000_i1135" DrawAspect="Content" ObjectID="_1578227690" r:id="rId203"/>
         </w:object>
       </w:r>
       <w:r>
@@ -5438,7 +5976,7 @@
           <v:shape id="_x0000_i1136" type="#_x0000_t75" style="width:7.5pt;height:14.25pt" o:ole="">
             <v:imagedata r:id="rId204" o:title=""/>
           </v:shape>
-          <o:OLEObject Type="Embed" ProgID="Equation.DSMT4" ShapeID="_x0000_i1136" DrawAspect="Content" ObjectID="_1578225886" r:id="rId205"/>
+          <o:OLEObject Type="Embed" ProgID="Equation.DSMT4" ShapeID="_x0000_i1136" DrawAspect="Content" ObjectID="_1578227691" r:id="rId205"/>
         </w:object>
       </w:r>
       <w:r>
@@ -5477,7 +6015,7 @@
           <v:shape id="_x0000_i1137" type="#_x0000_t75" style="width:21.75pt;height:21.75pt" o:ole="">
             <v:imagedata r:id="rId206" o:title=""/>
           </v:shape>
-          <o:OLEObject Type="Embed" ProgID="Equation.DSMT4" ShapeID="_x0000_i1137" DrawAspect="Content" ObjectID="_1578225887" r:id="rId207"/>
+          <o:OLEObject Type="Embed" ProgID="Equation.DSMT4" ShapeID="_x0000_i1137" DrawAspect="Content" ObjectID="_1578227692" r:id="rId207"/>
         </w:object>
       </w:r>
       <w:r>
@@ -5537,7 +6075,7 @@
           <v:shape id="_x0000_i1138" type="#_x0000_t75" style="width:86.25pt;height:1in" o:ole="">
             <v:imagedata r:id="rId208" o:title=""/>
           </v:shape>
-          <o:OLEObject Type="Embed" ProgID="Equation.DSMT4" ShapeID="_x0000_i1138" DrawAspect="Content" ObjectID="_1578225888" r:id="rId209"/>
+          <o:OLEObject Type="Embed" ProgID="Equation.DSMT4" ShapeID="_x0000_i1138" DrawAspect="Content" ObjectID="_1578227693" r:id="rId209"/>
         </w:object>
       </w:r>
       <w:r>
@@ -5557,7 +6095,7 @@
           <v:shape id="_x0000_i1139" type="#_x0000_t75" style="width:14.25pt;height:21.75pt" o:ole="">
             <v:imagedata r:id="rId210" o:title=""/>
           </v:shape>
-          <o:OLEObject Type="Embed" ProgID="Equation.DSMT4" ShapeID="_x0000_i1139" DrawAspect="Content" ObjectID="_1578225889" r:id="rId211"/>
+          <o:OLEObject Type="Embed" ProgID="Equation.DSMT4" ShapeID="_x0000_i1139" DrawAspect="Content" ObjectID="_1578227694" r:id="rId211"/>
         </w:object>
       </w:r>
       <w:r>
@@ -5595,7 +6133,7 @@
           <v:shape id="_x0000_i1140" type="#_x0000_t75" style="width:158.25pt;height:28.5pt" o:ole="">
             <v:imagedata r:id="rId212" o:title=""/>
           </v:shape>
-          <o:OLEObject Type="Embed" ProgID="Equation.DSMT4" ShapeID="_x0000_i1140" DrawAspect="Content" ObjectID="_1578225890" r:id="rId213"/>
+          <o:OLEObject Type="Embed" ProgID="Equation.DSMT4" ShapeID="_x0000_i1140" DrawAspect="Content" ObjectID="_1578227695" r:id="rId213"/>
         </w:object>
       </w:r>
       <w:r>
@@ -5894,11 +6432,21 @@
       <w:r>
         <w:instrText xml:space="preserve"> GOTOBUTTON ZEqnNum404153  \* MERGEFORMAT </w:instrText>
       </w:r>
-      <w:fldSimple w:instr=" REF ZEqnNum404153 \* Charformat \! \* MERGEFORMAT ">
-        <w:r>
-          <w:instrText>(1.1)</w:instrText>
-        </w:r>
-      </w:fldSimple>
+      <w:r>
+        <w:fldChar w:fldCharType="begin"/>
+      </w:r>
+      <w:r>
+        <w:instrText xml:space="preserve"> REF ZEqnNum404153 \* Charformat \! \* MERGEFORMAT </w:instrText>
+      </w:r>
+      <w:r>
+        <w:fldChar w:fldCharType="separate"/>
+      </w:r>
+      <w:r>
+        <w:instrText>(1.1)</w:instrText>
+      </w:r>
+      <w:r>
+        <w:fldChar w:fldCharType="end"/>
+      </w:r>
       <w:r>
         <w:fldChar w:fldCharType="end"/>
       </w:r>
@@ -5914,11 +6462,21 @@
       <w:r>
         <w:instrText xml:space="preserve"> GOTOBUTTON ZEqnNum134462  \* MERGEFORMAT </w:instrText>
       </w:r>
-      <w:fldSimple w:instr=" REF ZEqnNum134462 \* Charformat \! \* MERGEFORMAT ">
-        <w:r>
-          <w:instrText>(1.2)</w:instrText>
-        </w:r>
-      </w:fldSimple>
+      <w:r>
+        <w:fldChar w:fldCharType="begin"/>
+      </w:r>
+      <w:r>
+        <w:instrText xml:space="preserve"> REF ZEqnNum134462 \* Charformat \! \* MERGEFORMAT </w:instrText>
+      </w:r>
+      <w:r>
+        <w:fldChar w:fldCharType="separate"/>
+      </w:r>
+      <w:r>
+        <w:instrText>(1.2)</w:instrText>
+      </w:r>
+      <w:r>
+        <w:fldChar w:fldCharType="end"/>
+      </w:r>
       <w:r>
         <w:fldChar w:fldCharType="end"/>
       </w:r>
@@ -5956,7 +6514,7 @@
           <v:shape id="_x0000_i1141" type="#_x0000_t75" style="width:100.5pt;height:21.75pt" o:ole="">
             <v:imagedata r:id="rId214" o:title=""/>
           </v:shape>
-          <o:OLEObject Type="Embed" ProgID="Equation.DSMT4" ShapeID="_x0000_i1141" DrawAspect="Content" ObjectID="_1578225891" r:id="rId215"/>
+          <o:OLEObject Type="Embed" ProgID="Equation.DSMT4" ShapeID="_x0000_i1141" DrawAspect="Content" ObjectID="_1578227696" r:id="rId215"/>
         </w:object>
       </w:r>
       <w:r>
@@ -5983,25 +6541,51 @@
       <w:r>
         <w:instrText>(</w:instrText>
       </w:r>
-      <w:fldSimple w:instr=" SEQ MTSec \c \* Arabic \* MERGEFORMAT ">
-        <w:r>
-          <w:rPr>
-            <w:noProof/>
-          </w:rPr>
-          <w:instrText>2</w:instrText>
-        </w:r>
-      </w:fldSimple>
+      <w:r>
+        <w:fldChar w:fldCharType="begin"/>
+      </w:r>
+      <w:r>
+        <w:instrText xml:space="preserve"> SEQ MTSec \c \* Arabic \* MERGEFORMAT </w:instrText>
+      </w:r>
+      <w:r>
+        <w:fldChar w:fldCharType="separate"/>
+      </w:r>
+      <w:r>
+        <w:rPr>
+          <w:noProof/>
+        </w:rPr>
+        <w:instrText>2</w:instrText>
+      </w:r>
+      <w:r>
+        <w:rPr>
+          <w:noProof/>
+        </w:rPr>
+        <w:fldChar w:fldCharType="end"/>
+      </w:r>
       <w:r>
         <w:instrText>.</w:instrText>
       </w:r>
-      <w:fldSimple w:instr=" SEQ MTEqn \c \* Arabic \* MERGEFORMAT ">
-        <w:r>
-          <w:rPr>
-            <w:noProof/>
-          </w:rPr>
-          <w:instrText>1</w:instrText>
-        </w:r>
-      </w:fldSimple>
+      <w:r>
+        <w:fldChar w:fldCharType="begin"/>
+      </w:r>
+      <w:r>
+        <w:instrText xml:space="preserve"> SEQ MTEqn \c \* Arabic \* MERGEFORMAT </w:instrText>
+      </w:r>
+      <w:r>
+        <w:fldChar w:fldCharType="separate"/>
+      </w:r>
+      <w:r>
+        <w:rPr>
+          <w:noProof/>
+        </w:rPr>
+        <w:instrText>1</w:instrText>
+      </w:r>
+      <w:r>
+        <w:rPr>
+          <w:noProof/>
+        </w:rPr>
+        <w:fldChar w:fldCharType="end"/>
+      </w:r>
       <w:r>
         <w:instrText>)</w:instrText>
       </w:r>
@@ -6024,7 +6608,7 @@
           <v:shape id="_x0000_i1142" type="#_x0000_t75" style="width:1in;height:21.75pt" o:ole="">
             <v:imagedata r:id="rId216" o:title=""/>
           </v:shape>
-          <o:OLEObject Type="Embed" ProgID="Equation.DSMT4" ShapeID="_x0000_i1142" DrawAspect="Content" ObjectID="_1578225892" r:id="rId217"/>
+          <o:OLEObject Type="Embed" ProgID="Equation.DSMT4" ShapeID="_x0000_i1142" DrawAspect="Content" ObjectID="_1578227697" r:id="rId217"/>
         </w:object>
       </w:r>
       <w:r>
@@ -6051,25 +6635,51 @@
       <w:r>
         <w:instrText>(</w:instrText>
       </w:r>
-      <w:fldSimple w:instr=" SEQ MTSec \c \* Arabic \* MERGEFORMAT ">
-        <w:r>
-          <w:rPr>
-            <w:noProof/>
-          </w:rPr>
-          <w:instrText>2</w:instrText>
-        </w:r>
-      </w:fldSimple>
+      <w:r>
+        <w:fldChar w:fldCharType="begin"/>
+      </w:r>
+      <w:r>
+        <w:instrText xml:space="preserve"> SEQ MTSec \c \* Arabic \* MERGEFORMAT </w:instrText>
+      </w:r>
+      <w:r>
+        <w:fldChar w:fldCharType="separate"/>
+      </w:r>
+      <w:r>
+        <w:rPr>
+          <w:noProof/>
+        </w:rPr>
+        <w:instrText>2</w:instrText>
+      </w:r>
+      <w:r>
+        <w:rPr>
+          <w:noProof/>
+        </w:rPr>
+        <w:fldChar w:fldCharType="end"/>
+      </w:r>
       <w:r>
         <w:instrText>.</w:instrText>
       </w:r>
-      <w:fldSimple w:instr=" SEQ MTEqn \c \* Arabic \* MERGEFORMAT ">
-        <w:r>
-          <w:rPr>
-            <w:noProof/>
-          </w:rPr>
-          <w:instrText>2</w:instrText>
-        </w:r>
-      </w:fldSimple>
+      <w:r>
+        <w:fldChar w:fldCharType="begin"/>
+      </w:r>
+      <w:r>
+        <w:instrText xml:space="preserve"> SEQ MTEqn \c \* Arabic \* MERGEFORMAT </w:instrText>
+      </w:r>
+      <w:r>
+        <w:fldChar w:fldCharType="separate"/>
+      </w:r>
+      <w:r>
+        <w:rPr>
+          <w:noProof/>
+        </w:rPr>
+        <w:instrText>2</w:instrText>
+      </w:r>
+      <w:r>
+        <w:rPr>
+          <w:noProof/>
+        </w:rPr>
+        <w:fldChar w:fldCharType="end"/>
+      </w:r>
       <w:r>
         <w:instrText>)</w:instrText>
       </w:r>
@@ -6149,7 +6759,7 @@
           <v:shape id="_x0000_i1143" type="#_x0000_t75" style="width:14.25pt;height:14.25pt" o:ole="">
             <v:imagedata r:id="rId218" o:title=""/>
           </v:shape>
-          <o:OLEObject Type="Embed" ProgID="Equation.DSMT4" ShapeID="_x0000_i1143" DrawAspect="Content" ObjectID="_1578225893" r:id="rId219"/>
+          <o:OLEObject Type="Embed" ProgID="Equation.DSMT4" ShapeID="_x0000_i1143" DrawAspect="Content" ObjectID="_1578227698" r:id="rId219"/>
         </w:object>
       </w:r>
       <w:r>
@@ -6166,7 +6776,7 @@
           <v:shape id="_x0000_i1144" type="#_x0000_t75" style="width:14.25pt;height:14.25pt" o:ole="">
             <v:imagedata r:id="rId220" o:title=""/>
           </v:shape>
-          <o:OLEObject Type="Embed" ProgID="Equation.DSMT4" ShapeID="_x0000_i1144" DrawAspect="Content" ObjectID="_1578225894" r:id="rId221"/>
+          <o:OLEObject Type="Embed" ProgID="Equation.DSMT4" ShapeID="_x0000_i1144" DrawAspect="Content" ObjectID="_1578227699" r:id="rId221"/>
         </w:object>
       </w:r>
       <w:r>
@@ -6194,7 +6804,7 @@
           <v:shape id="_x0000_i1145" type="#_x0000_t75" style="width:50.25pt;height:36pt" o:ole="">
             <v:imagedata r:id="rId222" o:title=""/>
           </v:shape>
-          <o:OLEObject Type="Embed" ProgID="Equation.DSMT4" ShapeID="_x0000_i1145" DrawAspect="Content" ObjectID="_1578225895" r:id="rId223"/>
+          <o:OLEObject Type="Embed" ProgID="Equation.DSMT4" ShapeID="_x0000_i1145" DrawAspect="Content" ObjectID="_1578227700" r:id="rId223"/>
         </w:object>
       </w:r>
       <w:r>
@@ -6221,25 +6831,51 @@
       <w:r>
         <w:instrText>(</w:instrText>
       </w:r>
-      <w:fldSimple w:instr=" SEQ MTSec \c \* Arabic \* MERGEFORMAT ">
-        <w:r>
-          <w:rPr>
-            <w:noProof/>
-          </w:rPr>
-          <w:instrText>2</w:instrText>
-        </w:r>
-      </w:fldSimple>
+      <w:r>
+        <w:fldChar w:fldCharType="begin"/>
+      </w:r>
+      <w:r>
+        <w:instrText xml:space="preserve"> SEQ MTSec \c \* Arabic \* MERGEFORMAT </w:instrText>
+      </w:r>
+      <w:r>
+        <w:fldChar w:fldCharType="separate"/>
+      </w:r>
+      <w:r>
+        <w:rPr>
+          <w:noProof/>
+        </w:rPr>
+        <w:instrText>2</w:instrText>
+      </w:r>
+      <w:r>
+        <w:rPr>
+          <w:noProof/>
+        </w:rPr>
+        <w:fldChar w:fldCharType="end"/>
+      </w:r>
       <w:r>
         <w:instrText>.</w:instrText>
       </w:r>
-      <w:fldSimple w:instr=" SEQ MTEqn \c \* Arabic \* MERGEFORMAT ">
-        <w:r>
-          <w:rPr>
-            <w:noProof/>
-          </w:rPr>
-          <w:instrText>3</w:instrText>
-        </w:r>
-      </w:fldSimple>
+      <w:r>
+        <w:fldChar w:fldCharType="begin"/>
+      </w:r>
+      <w:r>
+        <w:instrText xml:space="preserve"> SEQ MTEqn \c \* Arabic \* MERGEFORMAT </w:instrText>
+      </w:r>
+      <w:r>
+        <w:fldChar w:fldCharType="separate"/>
+      </w:r>
+      <w:r>
+        <w:rPr>
+          <w:noProof/>
+        </w:rPr>
+        <w:instrText>3</w:instrText>
+      </w:r>
+      <w:r>
+        <w:rPr>
+          <w:noProof/>
+        </w:rPr>
+        <w:fldChar w:fldCharType="end"/>
+      </w:r>
       <w:r>
         <w:instrText>)</w:instrText>
       </w:r>
@@ -6262,7 +6898,7 @@
           <v:shape id="_x0000_i1146" type="#_x0000_t75" style="width:50.25pt;height:36pt" o:ole="">
             <v:imagedata r:id="rId224" o:title=""/>
           </v:shape>
-          <o:OLEObject Type="Embed" ProgID="Equation.DSMT4" ShapeID="_x0000_i1146" DrawAspect="Content" ObjectID="_1578225896" r:id="rId225"/>
+          <o:OLEObject Type="Embed" ProgID="Equation.DSMT4" ShapeID="_x0000_i1146" DrawAspect="Content" ObjectID="_1578227701" r:id="rId225"/>
         </w:object>
       </w:r>
       <w:r>
@@ -6289,25 +6925,51 @@
       <w:r>
         <w:instrText>(</w:instrText>
       </w:r>
-      <w:fldSimple w:instr=" SEQ MTSec \c \* Arabic \* MERGEFORMAT ">
-        <w:r>
-          <w:rPr>
-            <w:noProof/>
-          </w:rPr>
-          <w:instrText>2</w:instrText>
-        </w:r>
-      </w:fldSimple>
+      <w:r>
+        <w:fldChar w:fldCharType="begin"/>
+      </w:r>
+      <w:r>
+        <w:instrText xml:space="preserve"> SEQ MTSec \c \* Arabic \* MERGEFORMAT </w:instrText>
+      </w:r>
+      <w:r>
+        <w:fldChar w:fldCharType="separate"/>
+      </w:r>
+      <w:r>
+        <w:rPr>
+          <w:noProof/>
+        </w:rPr>
+        <w:instrText>2</w:instrText>
+      </w:r>
+      <w:r>
+        <w:rPr>
+          <w:noProof/>
+        </w:rPr>
+        <w:fldChar w:fldCharType="end"/>
+      </w:r>
       <w:r>
         <w:instrText>.</w:instrText>
       </w:r>
-      <w:fldSimple w:instr=" SEQ MTEqn \c \* Arabic \* MERGEFORMAT ">
-        <w:r>
-          <w:rPr>
-            <w:noProof/>
-          </w:rPr>
-          <w:instrText>4</w:instrText>
-        </w:r>
-      </w:fldSimple>
+      <w:r>
+        <w:fldChar w:fldCharType="begin"/>
+      </w:r>
+      <w:r>
+        <w:instrText xml:space="preserve"> SEQ MTEqn \c \* Arabic \* MERGEFORMAT </w:instrText>
+      </w:r>
+      <w:r>
+        <w:fldChar w:fldCharType="separate"/>
+      </w:r>
+      <w:r>
+        <w:rPr>
+          <w:noProof/>
+        </w:rPr>
+        <w:instrText>4</w:instrText>
+      </w:r>
+      <w:r>
+        <w:rPr>
+          <w:noProof/>
+        </w:rPr>
+        <w:fldChar w:fldCharType="end"/>
+      </w:r>
       <w:r>
         <w:instrText>)</w:instrText>
       </w:r>
@@ -6333,7 +6995,7 @@
           <v:shape id="_x0000_i1147" type="#_x0000_t75" style="width:14.25pt;height:14.25pt" o:ole="">
             <v:imagedata r:id="rId218" o:title=""/>
           </v:shape>
-          <o:OLEObject Type="Embed" ProgID="Equation.DSMT4" ShapeID="_x0000_i1147" DrawAspect="Content" ObjectID="_1578225897" r:id="rId226"/>
+          <o:OLEObject Type="Embed" ProgID="Equation.DSMT4" ShapeID="_x0000_i1147" DrawAspect="Content" ObjectID="_1578227702" r:id="rId226"/>
         </w:object>
       </w:r>
       <w:r>
@@ -6350,7 +7012,7 @@
           <v:shape id="_x0000_i1148" type="#_x0000_t75" style="width:14.25pt;height:14.25pt" o:ole="">
             <v:imagedata r:id="rId220" o:title=""/>
           </v:shape>
-          <o:OLEObject Type="Embed" ProgID="Equation.DSMT4" ShapeID="_x0000_i1148" DrawAspect="Content" ObjectID="_1578225898" r:id="rId227"/>
+          <o:OLEObject Type="Embed" ProgID="Equation.DSMT4" ShapeID="_x0000_i1148" DrawAspect="Content" ObjectID="_1578227703" r:id="rId227"/>
         </w:object>
       </w:r>
       <w:r>
@@ -6370,7 +7032,7 @@
           <v:shape id="_x0000_i1149" type="#_x0000_t75" style="width:14.25pt;height:14.25pt" o:ole="">
             <v:imagedata r:id="rId228" o:title=""/>
           </v:shape>
-          <o:OLEObject Type="Embed" ProgID="Equation.DSMT4" ShapeID="_x0000_i1149" DrawAspect="Content" ObjectID="_1578225899" r:id="rId229"/>
+          <o:OLEObject Type="Embed" ProgID="Equation.DSMT4" ShapeID="_x0000_i1149" DrawAspect="Content" ObjectID="_1578227704" r:id="rId229"/>
         </w:object>
       </w:r>
       <w:r>
@@ -6393,7 +7055,7 @@
           <v:shape id="_x0000_i1150" type="#_x0000_t75" style="width:14.25pt;height:14.25pt" o:ole="">
             <v:imagedata r:id="rId218" o:title=""/>
           </v:shape>
-          <o:OLEObject Type="Embed" ProgID="Equation.DSMT4" ShapeID="_x0000_i1150" DrawAspect="Content" ObjectID="_1578225900" r:id="rId230"/>
+          <o:OLEObject Type="Embed" ProgID="Equation.DSMT4" ShapeID="_x0000_i1150" DrawAspect="Content" ObjectID="_1578227705" r:id="rId230"/>
         </w:object>
       </w:r>
       <w:r>
@@ -6410,7 +7072,7 @@
           <v:shape id="_x0000_i1151" type="#_x0000_t75" style="width:14.25pt;height:14.25pt" o:ole="">
             <v:imagedata r:id="rId220" o:title=""/>
           </v:shape>
-          <o:OLEObject Type="Embed" ProgID="Equation.DSMT4" ShapeID="_x0000_i1151" DrawAspect="Content" ObjectID="_1578225901" r:id="rId231"/>
+          <o:OLEObject Type="Embed" ProgID="Equation.DSMT4" ShapeID="_x0000_i1151" DrawAspect="Content" ObjectID="_1578227706" r:id="rId231"/>
         </w:object>
       </w:r>
       <w:r>
@@ -6427,7 +7089,7 @@
           <v:shape id="_x0000_i1152" type="#_x0000_t75" style="width:14.25pt;height:14.25pt" o:ole="">
             <v:imagedata r:id="rId232" o:title=""/>
           </v:shape>
-          <o:OLEObject Type="Embed" ProgID="Equation.DSMT4" ShapeID="_x0000_i1152" DrawAspect="Content" ObjectID="_1578225902" r:id="rId233"/>
+          <o:OLEObject Type="Embed" ProgID="Equation.DSMT4" ShapeID="_x0000_i1152" DrawAspect="Content" ObjectID="_1578227707" r:id="rId233"/>
         </w:object>
       </w:r>
       <w:r>
@@ -6444,7 +7106,7 @@
           <v:shape id="_x0000_i1153" type="#_x0000_t75" style="width:7.5pt;height:14.25pt" o:ole="">
             <v:imagedata r:id="rId234" o:title=""/>
           </v:shape>
-          <o:OLEObject Type="Embed" ProgID="Equation.DSMT4" ShapeID="_x0000_i1153" DrawAspect="Content" ObjectID="_1578225903" r:id="rId235"/>
+          <o:OLEObject Type="Embed" ProgID="Equation.DSMT4" ShapeID="_x0000_i1153" DrawAspect="Content" ObjectID="_1578227708" r:id="rId235"/>
         </w:object>
       </w:r>
       <w:r>
@@ -6770,7 +7432,7 @@
           <v:shape id="_x0000_i1154" type="#_x0000_t75" style="width:86.25pt;height:18.75pt" o:ole="">
             <v:imagedata r:id="rId236" o:title=""/>
           </v:shape>
-          <o:OLEObject Type="Embed" ProgID="Equation.DSMT4" ShapeID="_x0000_i1154" DrawAspect="Content" ObjectID="_1578225904" r:id="rId237"/>
+          <o:OLEObject Type="Embed" ProgID="Equation.DSMT4" ShapeID="_x0000_i1154" DrawAspect="Content" ObjectID="_1578227709" r:id="rId237"/>
         </w:object>
       </w:r>
       <w:r>
@@ -6799,7 +7461,7 @@
           <v:shape id="_x0000_i1155" type="#_x0000_t75" style="width:108pt;height:36pt" o:ole="">
             <v:imagedata r:id="rId238" o:title=""/>
           </v:shape>
-          <o:OLEObject Type="Embed" ProgID="Equation.DSMT4" ShapeID="_x0000_i1155" DrawAspect="Content" ObjectID="_1578225905" r:id="rId239"/>
+          <o:OLEObject Type="Embed" ProgID="Equation.DSMT4" ShapeID="_x0000_i1155" DrawAspect="Content" ObjectID="_1578227710" r:id="rId239"/>
         </w:object>
       </w:r>
       <w:r>
@@ -6827,7 +7489,7 @@
           <v:shape id="_x0000_i1156" type="#_x0000_t75" style="width:16.5pt;height:19.5pt" o:ole="">
             <v:imagedata r:id="rId240" o:title=""/>
           </v:shape>
-          <o:OLEObject Type="Embed" ProgID="Equation.DSMT4" ShapeID="_x0000_i1156" DrawAspect="Content" ObjectID="_1578225906" r:id="rId241"/>
+          <o:OLEObject Type="Embed" ProgID="Equation.DSMT4" ShapeID="_x0000_i1156" DrawAspect="Content" ObjectID="_1578227711" r:id="rId241"/>
         </w:object>
       </w:r>
       <w:r>
@@ -6844,7 +7506,7 @@
           <v:shape id="_x0000_i1157" type="#_x0000_t75" style="width:67.5pt;height:19.5pt" o:ole="">
             <v:imagedata r:id="rId242" o:title=""/>
           </v:shape>
-          <o:OLEObject Type="Embed" ProgID="Equation.DSMT4" ShapeID="_x0000_i1157" DrawAspect="Content" ObjectID="_1578225907" r:id="rId243"/>
+          <o:OLEObject Type="Embed" ProgID="Equation.DSMT4" ShapeID="_x0000_i1157" DrawAspect="Content" ObjectID="_1578227712" r:id="rId243"/>
         </w:object>
       </w:r>
       <w:r>
@@ -6861,7 +7523,7 @@
           <v:shape id="_x0000_i1158" type="#_x0000_t75" style="width:93.75pt;height:21pt" o:ole="">
             <v:imagedata r:id="rId244" o:title=""/>
           </v:shape>
-          <o:OLEObject Type="Embed" ProgID="Equation.DSMT4" ShapeID="_x0000_i1158" DrawAspect="Content" ObjectID="_1578225908" r:id="rId245"/>
+          <o:OLEObject Type="Embed" ProgID="Equation.DSMT4" ShapeID="_x0000_i1158" DrawAspect="Content" ObjectID="_1578227713" r:id="rId245"/>
         </w:object>
       </w:r>
       <w:r>
@@ -6896,7 +7558,7 @@
           <v:shape id="_x0000_i1159" type="#_x0000_t75" style="width:18.75pt;height:18.75pt" o:ole="">
             <v:imagedata r:id="rId246" o:title=""/>
           </v:shape>
-          <o:OLEObject Type="Embed" ProgID="Equation.DSMT4" ShapeID="_x0000_i1159" DrawAspect="Content" ObjectID="_1578225909" r:id="rId247"/>
+          <o:OLEObject Type="Embed" ProgID="Equation.DSMT4" ShapeID="_x0000_i1159" DrawAspect="Content" ObjectID="_1578227714" r:id="rId247"/>
         </w:object>
       </w:r>
       <w:r>
@@ -7096,6 +7758,497 @@
         <w:t>得到滤波结果。</w:t>
       </w:r>
     </w:p>
+    <w:p>
+      <w:pPr>
+        <w:pStyle w:val="5"/>
+      </w:pPr>
+      <w:r>
+        <w:rPr>
+          <w:rFonts w:hint="eastAsia"/>
+        </w:rPr>
+        <w:t>Wylie</w:t>
+      </w:r>
+      <w:r>
+        <w:rPr>
+          <w:rFonts w:hint="eastAsia"/>
+        </w:rPr>
+        <w:t>方法</w:t>
+      </w:r>
+    </w:p>
+    <w:p>
+      <w:pPr>
+        <w:pStyle w:val="6"/>
+      </w:pPr>
+      <w:r>
+        <w:rPr>
+          <w:rFonts w:hint="eastAsia"/>
+        </w:rPr>
+        <w:t>假设</w:t>
+      </w:r>
+      <w:r>
+        <w:t>前提：</w:t>
+      </w:r>
+    </w:p>
+    <w:p>
+      <w:pPr>
+        <w:ind w:firstLine="420"/>
+      </w:pPr>
+      <w:r>
+        <w:rPr>
+          <w:rFonts w:hint="eastAsia"/>
+        </w:rPr>
+        <w:t>该方法是基于非视距环境下距离测量值的标准差远大于视距环境下的标准差这一前提。</w:t>
+      </w:r>
+    </w:p>
+    <w:p>
+      <w:pPr>
+        <w:pStyle w:val="6"/>
+      </w:pPr>
+      <w:r>
+        <w:rPr>
+          <w:rFonts w:hint="eastAsia"/>
+        </w:rPr>
+        <w:t>原理</w:t>
+      </w:r>
+      <w:r>
+        <w:t>：</w:t>
+      </w:r>
+    </w:p>
+    <w:p>
+      <w:pPr>
+        <w:ind w:firstLine="420"/>
+      </w:pPr>
+      <w:r>
+        <w:rPr>
+          <w:rFonts w:hint="eastAsia"/>
+        </w:rPr>
+        <w:t>Wylie</w:t>
+      </w:r>
+      <w:r>
+        <w:rPr>
+          <w:rFonts w:hint="eastAsia"/>
+        </w:rPr>
+        <w:t>提出利用每个参考节点的距离或时间测量值的时间历史，并与测量噪声标准差（方差）、残差分析秩相结合的方法来判定距离测量值中是否存在</w:t>
+      </w:r>
+      <w:r>
+        <w:rPr>
+          <w:rFonts w:hint="eastAsia"/>
+        </w:rPr>
+        <w:t>NLOS</w:t>
+      </w:r>
+      <w:r>
+        <w:rPr>
+          <w:rFonts w:hint="eastAsia"/>
+        </w:rPr>
+        <w:t>误差。</w:t>
+      </w:r>
+      <w:r>
+        <w:rPr>
+          <w:rFonts w:hint="eastAsia"/>
+        </w:rPr>
+        <w:t> </w:t>
+      </w:r>
+    </w:p>
+    <w:p>
+      <w:pPr>
+        <w:ind w:firstLine="420"/>
+        <w:rPr>
+          <w:rFonts w:hint="eastAsia"/>
+        </w:rPr>
+      </w:pPr>
+      <w:r>
+        <w:rPr>
+          <w:rFonts w:hint="eastAsia"/>
+        </w:rPr>
+        <w:t>当待测节点与目标节点之间存在</w:t>
+      </w:r>
+      <w:r>
+        <w:rPr>
+          <w:rFonts w:hint="eastAsia"/>
+        </w:rPr>
+        <w:t>LOS</w:t>
+      </w:r>
+      <w:r>
+        <w:rPr>
+          <w:rFonts w:hint="eastAsia"/>
+        </w:rPr>
+        <w:t>时，影响距离测量值的标准测量误差是可以预测的。由于</w:t>
+      </w:r>
+      <w:r>
+        <w:rPr>
+          <w:rFonts w:hint="eastAsia"/>
+        </w:rPr>
+        <w:t>NLOS</w:t>
+      </w:r>
+      <w:r>
+        <w:rPr>
+          <w:rFonts w:hint="eastAsia"/>
+        </w:rPr>
+        <w:t>误差与标准测量误差同时存在，并且在时间上不相关，因此可以知道距离测量值相对于平滑值有一个远大于标准误差的标准差。这时进行假设检验，将距离测量值的标准差和</w:t>
+      </w:r>
+      <w:r>
+        <w:rPr>
+          <w:rFonts w:hint="eastAsia"/>
+        </w:rPr>
+        <w:t>LOS</w:t>
+      </w:r>
+      <w:r>
+        <w:rPr>
+          <w:rFonts w:hint="eastAsia"/>
+        </w:rPr>
+        <w:t>环境下的标准差进行比较，并且判定测量值中是否有</w:t>
+      </w:r>
+      <w:r>
+        <w:rPr>
+          <w:rFonts w:hint="eastAsia"/>
+        </w:rPr>
+        <w:t>NLOS</w:t>
+      </w:r>
+      <w:r>
+        <w:rPr>
+          <w:rFonts w:hint="eastAsia"/>
+        </w:rPr>
+        <w:t>误差。对于较大标准差的将判断距离测量值中存在</w:t>
+      </w:r>
+      <w:r>
+        <w:t>NLOS</w:t>
+      </w:r>
+      <w:r>
+        <w:rPr>
+          <w:rFonts w:hint="eastAsia"/>
+        </w:rPr>
+        <w:t>误差。</w:t>
+      </w:r>
+      <w:r>
+        <w:rPr>
+          <w:rFonts w:hint="eastAsia"/>
+        </w:rPr>
+        <w:t> </w:t>
+      </w:r>
+    </w:p>
+    <w:p>
+      <w:pPr>
+        <w:pStyle w:val="6"/>
+      </w:pPr>
+      <w:r>
+        <w:rPr>
+          <w:rFonts w:hint="eastAsia"/>
+        </w:rPr>
+        <w:t>算法</w:t>
+      </w:r>
+      <w:r>
+        <w:t>过程</w:t>
+      </w:r>
+      <w:r>
+        <w:rPr>
+          <w:rFonts w:hint="eastAsia"/>
+        </w:rPr>
+        <w:t>：</w:t>
+      </w:r>
+    </w:p>
+    <w:p>
+      <w:pPr>
+        <w:pStyle w:val="a3"/>
+        <w:numPr>
+          <w:ilvl w:val="1"/>
+          <w:numId w:val="14"/>
+        </w:numPr>
+        <w:ind w:firstLineChars="0"/>
+      </w:pPr>
+      <w:r>
+        <w:rPr>
+          <w:rFonts w:hint="eastAsia"/>
+        </w:rPr>
+        <w:t>用</w:t>
+      </w:r>
+      <w:r>
+        <w:rPr>
+          <w:rFonts w:hint="eastAsia"/>
+        </w:rPr>
+        <w:t>N</w:t>
+      </w:r>
+      <w:r>
+        <w:rPr>
+          <w:rFonts w:hint="eastAsia"/>
+        </w:rPr>
+        <w:t>阶多项式对原始测量值进行平滑；</w:t>
+      </w:r>
+    </w:p>
+    <w:p>
+      <w:pPr>
+        <w:pStyle w:val="a3"/>
+        <w:numPr>
+          <w:ilvl w:val="1"/>
+          <w:numId w:val="14"/>
+        </w:numPr>
+        <w:ind w:firstLineChars="0"/>
+        <w:rPr>
+          <w:rFonts w:hint="eastAsia"/>
+        </w:rPr>
+      </w:pPr>
+      <w:r>
+        <w:rPr>
+          <w:rFonts w:hint="eastAsia"/>
+        </w:rPr>
+        <w:t>用最小二乘法解出未知系数后得到平滑后的距离值。</w:t>
+      </w:r>
+    </w:p>
+    <w:p>
+      <w:pPr>
+        <w:pStyle w:val="6"/>
+      </w:pPr>
+      <w:r>
+        <w:rPr>
+          <w:rFonts w:hint="eastAsia"/>
+        </w:rPr>
+        <w:t>残差分析秩</w:t>
+      </w:r>
+      <w:bookmarkStart w:id="7" w:name="_GoBack"/>
+      <w:bookmarkEnd w:id="7"/>
+    </w:p>
+    <w:p>
+      <w:pPr>
+        <w:ind w:firstLine="420"/>
+      </w:pPr>
+      <w:r>
+        <w:rPr>
+          <w:rFonts w:hint="eastAsia"/>
+        </w:rPr>
+        <w:t>还可以进一步采样一种残差分析</w:t>
+      </w:r>
+      <w:r>
+        <w:rPr>
+          <w:rFonts w:hint="eastAsia"/>
+        </w:rPr>
+        <w:t>秩</w:t>
+      </w:r>
+      <w:r>
+        <w:rPr>
+          <w:rFonts w:hint="eastAsia"/>
+        </w:rPr>
+        <w:t>测试的方法加强对</w:t>
+      </w:r>
+      <w:r>
+        <w:rPr>
+          <w:rFonts w:hint="eastAsia"/>
+        </w:rPr>
+        <w:t>NLOS</w:t>
+      </w:r>
+      <w:r>
+        <w:rPr>
+          <w:rFonts w:hint="eastAsia"/>
+        </w:rPr>
+        <w:t>测量值的判断。</w:t>
+      </w:r>
+      <w:r>
+        <w:rPr>
+          <w:rFonts w:hint="eastAsia"/>
+        </w:rPr>
+        <w:t> </w:t>
+      </w:r>
+      <w:r>
+        <w:rPr>
+          <w:rFonts w:hint="eastAsia"/>
+        </w:rPr>
+        <w:t>残差分析秩的步骤为：</w:t>
+      </w:r>
+      <w:r>
+        <w:rPr>
+          <w:rFonts w:hint="eastAsia"/>
+        </w:rPr>
+        <w:t> </w:t>
+      </w:r>
+    </w:p>
+    <w:p>
+      <w:pPr>
+        <w:ind w:firstLine="420"/>
+      </w:pPr>
+      <w:r>
+        <w:rPr>
+          <w:rFonts w:hint="eastAsia"/>
+        </w:rPr>
+        <w:t>先用各个时刻的测量值得到各个时刻待测节点的估计值，有位置估计值计算出距离（差），求实际测量的距离（差）与计算得到的距离（差）之间的残差。在各时刻对每个参考节点的残差进行排序，残差最大的次数最多的待测节点被认为是非视距的待测节点。</w:t>
+      </w:r>
+      <w:r>
+        <w:rPr>
+          <w:rFonts w:hint="eastAsia"/>
+        </w:rPr>
+        <w:t> </w:t>
+      </w:r>
+    </w:p>
+    <w:p>
+      <w:pPr>
+        <w:ind w:firstLine="420"/>
+      </w:pPr>
+      <w:r>
+        <w:rPr>
+          <w:rFonts w:hint="eastAsia"/>
+        </w:rPr>
+        <w:t>一旦确定</w:t>
+      </w:r>
+      <w:r>
+        <w:rPr>
+          <w:rFonts w:hint="eastAsia"/>
+        </w:rPr>
+        <w:t>NLOS</w:t>
+      </w:r>
+      <w:r>
+        <w:rPr>
+          <w:rFonts w:hint="eastAsia"/>
+        </w:rPr>
+        <w:t>后，就可以有</w:t>
+      </w:r>
+      <w:r>
+        <w:rPr>
+          <w:rFonts w:hint="eastAsia"/>
+        </w:rPr>
+        <w:t>NLOS</w:t>
+      </w:r>
+      <w:r>
+        <w:rPr>
+          <w:rFonts w:hint="eastAsia"/>
+        </w:rPr>
+        <w:t>距离测量值重构出</w:t>
+      </w:r>
+      <w:r>
+        <w:rPr>
+          <w:rFonts w:hint="eastAsia"/>
+        </w:rPr>
+        <w:t>LOS</w:t>
+      </w:r>
+      <w:r>
+        <w:rPr>
+          <w:rFonts w:hint="eastAsia"/>
+        </w:rPr>
+        <w:t>测量值。分两步进行：</w:t>
+      </w:r>
+      <w:r>
+        <w:rPr>
+          <w:rFonts w:hint="eastAsia"/>
+        </w:rPr>
+        <w:t> </w:t>
+      </w:r>
+    </w:p>
+    <w:p>
+      <w:pPr>
+        <w:pStyle w:val="a3"/>
+        <w:numPr>
+          <w:ilvl w:val="1"/>
+          <w:numId w:val="13"/>
+        </w:numPr>
+        <w:ind w:firstLineChars="0"/>
+      </w:pPr>
+      <w:r>
+        <w:rPr>
+          <w:rFonts w:hint="eastAsia"/>
+        </w:rPr>
+        <w:t>对距离测量数据用</w:t>
+      </w:r>
+      <w:r>
+        <w:rPr>
+          <w:rFonts w:hint="eastAsia"/>
+        </w:rPr>
+        <w:t>N</w:t>
+      </w:r>
+      <w:r>
+        <w:rPr>
+          <w:rFonts w:hint="eastAsia"/>
+        </w:rPr>
+        <w:t>阶多项式平滑处理，并假定</w:t>
+      </w:r>
+      <w:r>
+        <w:rPr>
+          <w:rFonts w:hint="eastAsia"/>
+        </w:rPr>
+        <w:t>NLOS</w:t>
+      </w:r>
+      <w:r>
+        <w:rPr>
+          <w:rFonts w:hint="eastAsia"/>
+        </w:rPr>
+        <w:t>误差的主要影响是对测量数据产生了一个正的偏差。</w:t>
+      </w:r>
+      <w:r>
+        <w:rPr>
+          <w:rFonts w:hint="eastAsia"/>
+        </w:rPr>
+        <w:t> </w:t>
+      </w:r>
+    </w:p>
+    <w:p>
+      <w:pPr>
+        <w:pStyle w:val="a3"/>
+        <w:numPr>
+          <w:ilvl w:val="1"/>
+          <w:numId w:val="13"/>
+        </w:numPr>
+        <w:ind w:firstLineChars="0"/>
+      </w:pPr>
+      <w:r>
+        <w:rPr>
+          <w:rFonts w:hint="eastAsia"/>
+        </w:rPr>
+        <w:t>使用</w:t>
+      </w:r>
+      <w:r>
+        <w:rPr>
+          <w:rFonts w:hint="eastAsia"/>
+        </w:rPr>
+        <w:t>LOS</w:t>
+      </w:r>
+      <w:r>
+        <w:rPr>
+          <w:rFonts w:hint="eastAsia"/>
+        </w:rPr>
+        <w:t>环境下的最大测量误差的先验信息校正</w:t>
+      </w:r>
+      <w:r>
+        <w:rPr>
+          <w:rFonts w:hint="eastAsia"/>
+        </w:rPr>
+        <w:t>NLOS</w:t>
+      </w:r>
+      <w:r>
+        <w:rPr>
+          <w:rFonts w:hint="eastAsia"/>
+        </w:rPr>
+        <w:t>误差，有第一步可以得到距离测量值和平滑曲线的最大偏差的时刻，将平滑曲线垂直下移使其经过最大偏差点，再将其上移</w:t>
+      </w:r>
+      <w:r>
+        <w:rPr>
+          <w:rFonts w:hint="eastAsia"/>
+        </w:rPr>
+        <w:t>LOS</w:t>
+      </w:r>
+      <w:r>
+        <w:rPr>
+          <w:rFonts w:hint="eastAsia"/>
+        </w:rPr>
+        <w:t>环境下的最大测量误差，修正后的这条曲线就是待测节点与目标节点之间的</w:t>
+      </w:r>
+      <w:r>
+        <w:rPr>
+          <w:rFonts w:hint="eastAsia"/>
+        </w:rPr>
+        <w:t>LOS</w:t>
+      </w:r>
+      <w:r>
+        <w:rPr>
+          <w:rFonts w:hint="eastAsia"/>
+        </w:rPr>
+        <w:t>距离。</w:t>
+      </w:r>
+    </w:p>
+    <w:p>
+      <w:hyperlink r:id="rId248" w:history="1">
+        <w:r>
+          <w:rPr>
+            <w:rStyle w:val="a5"/>
+          </w:rPr>
+          <w:t>https://wenku.baidu.com/view/a83d3528336c1eb91a375dbc.html</w:t>
+        </w:r>
+      </w:hyperlink>
+    </w:p>
     <w:p/>
     <w:p>
       <w:pPr>
@@ -7148,10 +8301,10 @@
           <w:position w:val="-14"/>
         </w:rPr>
         <w:object w:dxaOrig="1640" w:dyaOrig="380">
-          <v:shape id="_x0000_i1166" type="#_x0000_t75" style="width:81.75pt;height:18.75pt" o:ole="">
-            <v:imagedata r:id="rId248" o:title=""/>
-          </v:shape>
-          <o:OLEObject Type="Embed" ProgID="Equation.DSMT4" ShapeID="_x0000_i1166" DrawAspect="Content" ObjectID="_1578225910" r:id="rId249"/>
+          <v:shape id="_x0000_i1160" type="#_x0000_t75" style="width:81.75pt;height:18.75pt" o:ole="">
+            <v:imagedata r:id="rId249" o:title=""/>
+          </v:shape>
+          <o:OLEObject Type="Embed" ProgID="Equation.DSMT4" ShapeID="_x0000_i1160" DrawAspect="Content" ObjectID="_1578227715" r:id="rId250"/>
         </w:object>
       </w:r>
       <w:r>
@@ -7226,10 +8379,10 @@
           <w:position w:val="-24"/>
         </w:rPr>
         <w:object w:dxaOrig="2780" w:dyaOrig="620">
-          <v:shape id="_x0000_i1168" type="#_x0000_t75" style="width:138.75pt;height:30.75pt" o:ole="">
-            <v:imagedata r:id="rId250" o:title=""/>
-          </v:shape>
-          <o:OLEObject Type="Embed" ProgID="Equation.DSMT4" ShapeID="_x0000_i1168" DrawAspect="Content" ObjectID="_1578225911" r:id="rId251"/>
+          <v:shape id="_x0000_i1161" type="#_x0000_t75" style="width:138.75pt;height:30.75pt" o:ole="">
+            <v:imagedata r:id="rId251" o:title=""/>
+          </v:shape>
+          <o:OLEObject Type="Embed" ProgID="Equation.DSMT4" ShapeID="_x0000_i1161" DrawAspect="Content" ObjectID="_1578227716" r:id="rId252"/>
         </w:object>
       </w:r>
       <w:r>
@@ -7256,8 +8409,6 @@
         </w:rPr>
         <w:t>均值，可以过低通滤波，以保证速度变化的平滑。</w:t>
       </w:r>
-      <w:bookmarkStart w:id="7" w:name="_GoBack"/>
-      <w:bookmarkEnd w:id="7"/>
     </w:p>
     <w:sectPr>
       <w:pgSz w:w="11906" w:h="16838"/>
@@ -7604,6 +8755,211 @@
     </w:lvl>
   </w:abstractNum>
   <w:abstractNum w:abstractNumId="3">
+    <w:nsid w:val="1358483B"/>
+    <w:multiLevelType w:val="hybridMultilevel"/>
+    <w:tmpl w:val="6562C7BE"/>
+    <w:lvl w:ilvl="0" w:tplc="04090001">
+      <w:start w:val="1"/>
+      <w:numFmt w:val="bullet"/>
+      <w:lvlText w:val=""/>
+      <w:lvlJc w:val="left"/>
+      <w:pPr>
+        <w:ind w:left="420" w:hanging="420"/>
+      </w:pPr>
+      <w:rPr>
+        <w:rFonts w:ascii="Wingdings" w:hAnsi="Wingdings" w:hint="default"/>
+      </w:rPr>
+    </w:lvl>
+    <w:lvl w:ilvl="1" w:tplc="04090003" w:tentative="1">
+      <w:start w:val="1"/>
+      <w:numFmt w:val="bullet"/>
+      <w:lvlText w:val=""/>
+      <w:lvlJc w:val="left"/>
+      <w:pPr>
+        <w:ind w:left="840" w:hanging="420"/>
+      </w:pPr>
+      <w:rPr>
+        <w:rFonts w:ascii="Wingdings" w:hAnsi="Wingdings" w:hint="default"/>
+      </w:rPr>
+    </w:lvl>
+    <w:lvl w:ilvl="2" w:tplc="04090005" w:tentative="1">
+      <w:start w:val="1"/>
+      <w:numFmt w:val="bullet"/>
+      <w:lvlText w:val=""/>
+      <w:lvlJc w:val="left"/>
+      <w:pPr>
+        <w:ind w:left="1260" w:hanging="420"/>
+      </w:pPr>
+      <w:rPr>
+        <w:rFonts w:ascii="Wingdings" w:hAnsi="Wingdings" w:hint="default"/>
+      </w:rPr>
+    </w:lvl>
+    <w:lvl w:ilvl="3" w:tplc="04090001" w:tentative="1">
+      <w:start w:val="1"/>
+      <w:numFmt w:val="bullet"/>
+      <w:lvlText w:val=""/>
+      <w:lvlJc w:val="left"/>
+      <w:pPr>
+        <w:ind w:left="1680" w:hanging="420"/>
+      </w:pPr>
+      <w:rPr>
+        <w:rFonts w:ascii="Wingdings" w:hAnsi="Wingdings" w:hint="default"/>
+      </w:rPr>
+    </w:lvl>
+    <w:lvl w:ilvl="4" w:tplc="04090003" w:tentative="1">
+      <w:start w:val="1"/>
+      <w:numFmt w:val="bullet"/>
+      <w:lvlText w:val=""/>
+      <w:lvlJc w:val="left"/>
+      <w:pPr>
+        <w:ind w:left="2100" w:hanging="420"/>
+      </w:pPr>
+      <w:rPr>
+        <w:rFonts w:ascii="Wingdings" w:hAnsi="Wingdings" w:hint="default"/>
+      </w:rPr>
+    </w:lvl>
+    <w:lvl w:ilvl="5" w:tplc="04090005" w:tentative="1">
+      <w:start w:val="1"/>
+      <w:numFmt w:val="bullet"/>
+      <w:lvlText w:val=""/>
+      <w:lvlJc w:val="left"/>
+      <w:pPr>
+        <w:ind w:left="2520" w:hanging="420"/>
+      </w:pPr>
+      <w:rPr>
+        <w:rFonts w:ascii="Wingdings" w:hAnsi="Wingdings" w:hint="default"/>
+      </w:rPr>
+    </w:lvl>
+    <w:lvl w:ilvl="6" w:tplc="04090001" w:tentative="1">
+      <w:start w:val="1"/>
+      <w:numFmt w:val="bullet"/>
+      <w:lvlText w:val=""/>
+      <w:lvlJc w:val="left"/>
+      <w:pPr>
+        <w:ind w:left="2940" w:hanging="420"/>
+      </w:pPr>
+      <w:rPr>
+        <w:rFonts w:ascii="Wingdings" w:hAnsi="Wingdings" w:hint="default"/>
+      </w:rPr>
+    </w:lvl>
+    <w:lvl w:ilvl="7" w:tplc="04090003" w:tentative="1">
+      <w:start w:val="1"/>
+      <w:numFmt w:val="bullet"/>
+      <w:lvlText w:val=""/>
+      <w:lvlJc w:val="left"/>
+      <w:pPr>
+        <w:ind w:left="3360" w:hanging="420"/>
+      </w:pPr>
+      <w:rPr>
+        <w:rFonts w:ascii="Wingdings" w:hAnsi="Wingdings" w:hint="default"/>
+      </w:rPr>
+    </w:lvl>
+    <w:lvl w:ilvl="8" w:tplc="04090005" w:tentative="1">
+      <w:start w:val="1"/>
+      <w:numFmt w:val="bullet"/>
+      <w:lvlText w:val=""/>
+      <w:lvlJc w:val="left"/>
+      <w:pPr>
+        <w:ind w:left="3780" w:hanging="420"/>
+      </w:pPr>
+      <w:rPr>
+        <w:rFonts w:ascii="Wingdings" w:hAnsi="Wingdings" w:hint="default"/>
+      </w:rPr>
+    </w:lvl>
+  </w:abstractNum>
+  <w:abstractNum w:abstractNumId="4">
+    <w:nsid w:val="291F3E7E"/>
+    <w:multiLevelType w:val="hybridMultilevel"/>
+    <w:tmpl w:val="88E68882"/>
+    <w:lvl w:ilvl="0" w:tplc="9A286792">
+      <w:start w:val="1"/>
+      <w:numFmt w:val="decimal"/>
+      <w:lvlText w:val="%1)"/>
+      <w:lvlJc w:val="left"/>
+      <w:pPr>
+        <w:ind w:left="420" w:hanging="420"/>
+      </w:pPr>
+      <w:rPr>
+        <w:rFonts w:hint="eastAsia"/>
+      </w:rPr>
+    </w:lvl>
+    <w:lvl w:ilvl="1" w:tplc="9A286792">
+      <w:start w:val="1"/>
+      <w:numFmt w:val="decimal"/>
+      <w:lvlText w:val="%2)"/>
+      <w:lvlJc w:val="left"/>
+      <w:pPr>
+        <w:ind w:left="840" w:hanging="420"/>
+      </w:pPr>
+      <w:rPr>
+        <w:rFonts w:hint="eastAsia"/>
+      </w:rPr>
+    </w:lvl>
+    <w:lvl w:ilvl="2" w:tplc="0409001B" w:tentative="1">
+      <w:start w:val="1"/>
+      <w:numFmt w:val="lowerRoman"/>
+      <w:lvlText w:val="%3."/>
+      <w:lvlJc w:val="right"/>
+      <w:pPr>
+        <w:ind w:left="1260" w:hanging="420"/>
+      </w:pPr>
+    </w:lvl>
+    <w:lvl w:ilvl="3" w:tplc="0409000F" w:tentative="1">
+      <w:start w:val="1"/>
+      <w:numFmt w:val="decimal"/>
+      <w:lvlText w:val="%4."/>
+      <w:lvlJc w:val="left"/>
+      <w:pPr>
+        <w:ind w:left="1680" w:hanging="420"/>
+      </w:pPr>
+    </w:lvl>
+    <w:lvl w:ilvl="4" w:tplc="04090019" w:tentative="1">
+      <w:start w:val="1"/>
+      <w:numFmt w:val="lowerLetter"/>
+      <w:lvlText w:val="%5)"/>
+      <w:lvlJc w:val="left"/>
+      <w:pPr>
+        <w:ind w:left="2100" w:hanging="420"/>
+      </w:pPr>
+    </w:lvl>
+    <w:lvl w:ilvl="5" w:tplc="0409001B" w:tentative="1">
+      <w:start w:val="1"/>
+      <w:numFmt w:val="lowerRoman"/>
+      <w:lvlText w:val="%6."/>
+      <w:lvlJc w:val="right"/>
+      <w:pPr>
+        <w:ind w:left="2520" w:hanging="420"/>
+      </w:pPr>
+    </w:lvl>
+    <w:lvl w:ilvl="6" w:tplc="0409000F" w:tentative="1">
+      <w:start w:val="1"/>
+      <w:numFmt w:val="decimal"/>
+      <w:lvlText w:val="%7."/>
+      <w:lvlJc w:val="left"/>
+      <w:pPr>
+        <w:ind w:left="2940" w:hanging="420"/>
+      </w:pPr>
+    </w:lvl>
+    <w:lvl w:ilvl="7" w:tplc="04090019" w:tentative="1">
+      <w:start w:val="1"/>
+      <w:numFmt w:val="lowerLetter"/>
+      <w:lvlText w:val="%8)"/>
+      <w:lvlJc w:val="left"/>
+      <w:pPr>
+        <w:ind w:left="3360" w:hanging="420"/>
+      </w:pPr>
+    </w:lvl>
+    <w:lvl w:ilvl="8" w:tplc="0409001B" w:tentative="1">
+      <w:start w:val="1"/>
+      <w:numFmt w:val="lowerRoman"/>
+      <w:lvlText w:val="%9."/>
+      <w:lvlJc w:val="right"/>
+      <w:pPr>
+        <w:ind w:left="3780" w:hanging="420"/>
+      </w:pPr>
+    </w:lvl>
+  </w:abstractNum>
+  <w:abstractNum w:abstractNumId="5">
     <w:nsid w:val="341D77C1"/>
     <w:multiLevelType w:val="hybridMultilevel"/>
     <w:tmpl w:val="EBAE2BFC"/>
@@ -7692,7 +9048,7 @@
       </w:pPr>
     </w:lvl>
   </w:abstractNum>
-  <w:abstractNum w:abstractNumId="4">
+  <w:abstractNum w:abstractNumId="6">
     <w:nsid w:val="43653024"/>
     <w:multiLevelType w:val="hybridMultilevel"/>
     <w:tmpl w:val="551A1A54"/>
@@ -7781,7 +9137,99 @@
       </w:pPr>
     </w:lvl>
   </w:abstractNum>
-  <w:abstractNum w:abstractNumId="5">
+  <w:abstractNum w:abstractNumId="7">
+    <w:nsid w:val="45A80604"/>
+    <w:multiLevelType w:val="hybridMultilevel"/>
+    <w:tmpl w:val="76806F00"/>
+    <w:lvl w:ilvl="0" w:tplc="0512DAA0">
+      <w:start w:val="1"/>
+      <w:numFmt w:val="japaneseCounting"/>
+      <w:lvlText w:val="%1、"/>
+      <w:lvlJc w:val="left"/>
+      <w:pPr>
+        <w:ind w:left="810" w:hanging="390"/>
+      </w:pPr>
+      <w:rPr>
+        <w:rFonts w:hint="default"/>
+      </w:rPr>
+    </w:lvl>
+    <w:lvl w:ilvl="1" w:tplc="9A286792">
+      <w:start w:val="1"/>
+      <w:numFmt w:val="decimal"/>
+      <w:lvlText w:val="%2)"/>
+      <w:lvlJc w:val="left"/>
+      <w:pPr>
+        <w:ind w:left="840" w:hanging="420"/>
+      </w:pPr>
+      <w:rPr>
+        <w:rFonts w:hint="eastAsia"/>
+      </w:rPr>
+    </w:lvl>
+    <w:lvl w:ilvl="2" w:tplc="0409001B" w:tentative="1">
+      <w:start w:val="1"/>
+      <w:numFmt w:val="lowerRoman"/>
+      <w:lvlText w:val="%3."/>
+      <w:lvlJc w:val="right"/>
+      <w:pPr>
+        <w:ind w:left="1260" w:hanging="420"/>
+      </w:pPr>
+    </w:lvl>
+    <w:lvl w:ilvl="3" w:tplc="0409000F" w:tentative="1">
+      <w:start w:val="1"/>
+      <w:numFmt w:val="decimal"/>
+      <w:lvlText w:val="%4."/>
+      <w:lvlJc w:val="left"/>
+      <w:pPr>
+        <w:ind w:left="1680" w:hanging="420"/>
+      </w:pPr>
+    </w:lvl>
+    <w:lvl w:ilvl="4" w:tplc="04090019" w:tentative="1">
+      <w:start w:val="1"/>
+      <w:numFmt w:val="lowerLetter"/>
+      <w:lvlText w:val="%5)"/>
+      <w:lvlJc w:val="left"/>
+      <w:pPr>
+        <w:ind w:left="2100" w:hanging="420"/>
+      </w:pPr>
+    </w:lvl>
+    <w:lvl w:ilvl="5" w:tplc="0409001B" w:tentative="1">
+      <w:start w:val="1"/>
+      <w:numFmt w:val="lowerRoman"/>
+      <w:lvlText w:val="%6."/>
+      <w:lvlJc w:val="right"/>
+      <w:pPr>
+        <w:ind w:left="2520" w:hanging="420"/>
+      </w:pPr>
+    </w:lvl>
+    <w:lvl w:ilvl="6" w:tplc="0409000F" w:tentative="1">
+      <w:start w:val="1"/>
+      <w:numFmt w:val="decimal"/>
+      <w:lvlText w:val="%7."/>
+      <w:lvlJc w:val="left"/>
+      <w:pPr>
+        <w:ind w:left="2940" w:hanging="420"/>
+      </w:pPr>
+    </w:lvl>
+    <w:lvl w:ilvl="7" w:tplc="04090019" w:tentative="1">
+      <w:start w:val="1"/>
+      <w:numFmt w:val="lowerLetter"/>
+      <w:lvlText w:val="%8)"/>
+      <w:lvlJc w:val="left"/>
+      <w:pPr>
+        <w:ind w:left="3360" w:hanging="420"/>
+      </w:pPr>
+    </w:lvl>
+    <w:lvl w:ilvl="8" w:tplc="0409001B" w:tentative="1">
+      <w:start w:val="1"/>
+      <w:numFmt w:val="lowerRoman"/>
+      <w:lvlText w:val="%9."/>
+      <w:lvlJc w:val="right"/>
+      <w:pPr>
+        <w:ind w:left="3780" w:hanging="420"/>
+      </w:pPr>
+    </w:lvl>
+  </w:abstractNum>
+  <w:abstractNum w:abstractNumId="8">
     <w:nsid w:val="47500D04"/>
     <w:multiLevelType w:val="hybridMultilevel"/>
     <w:tmpl w:val="4E0457A0"/>
@@ -7870,7 +9318,7 @@
       </w:pPr>
     </w:lvl>
   </w:abstractNum>
-  <w:abstractNum w:abstractNumId="6">
+  <w:abstractNum w:abstractNumId="9">
     <w:nsid w:val="477B0B97"/>
     <w:multiLevelType w:val="hybridMultilevel"/>
     <w:tmpl w:val="C4F4812A"/>
@@ -7956,7 +9404,7 @@
       </w:pPr>
     </w:lvl>
   </w:abstractNum>
-  <w:abstractNum w:abstractNumId="7">
+  <w:abstractNum w:abstractNumId="10">
     <w:nsid w:val="4CED60F2"/>
     <w:multiLevelType w:val="hybridMultilevel"/>
     <w:tmpl w:val="3AE03694"/>
@@ -8069,7 +9517,7 @@
       </w:rPr>
     </w:lvl>
   </w:abstractNum>
-  <w:abstractNum w:abstractNumId="8">
+  <w:abstractNum w:abstractNumId="11">
     <w:nsid w:val="4D9B73B2"/>
     <w:multiLevelType w:val="hybridMultilevel"/>
     <w:tmpl w:val="23CE16FA"/>
@@ -8182,7 +9630,93 @@
       </w:rPr>
     </w:lvl>
   </w:abstractNum>
-  <w:abstractNum w:abstractNumId="9">
+  <w:abstractNum w:abstractNumId="12">
+    <w:nsid w:val="70750FBB"/>
+    <w:multiLevelType w:val="hybridMultilevel"/>
+    <w:tmpl w:val="6C7099F0"/>
+    <w:lvl w:ilvl="0" w:tplc="0409000F">
+      <w:start w:val="1"/>
+      <w:numFmt w:val="decimal"/>
+      <w:lvlText w:val="%1."/>
+      <w:lvlJc w:val="left"/>
+      <w:pPr>
+        <w:ind w:left="420" w:hanging="420"/>
+      </w:pPr>
+    </w:lvl>
+    <w:lvl w:ilvl="1" w:tplc="04090019" w:tentative="1">
+      <w:start w:val="1"/>
+      <w:numFmt w:val="lowerLetter"/>
+      <w:lvlText w:val="%2)"/>
+      <w:lvlJc w:val="left"/>
+      <w:pPr>
+        <w:ind w:left="840" w:hanging="420"/>
+      </w:pPr>
+    </w:lvl>
+    <w:lvl w:ilvl="2" w:tplc="0409001B" w:tentative="1">
+      <w:start w:val="1"/>
+      <w:numFmt w:val="lowerRoman"/>
+      <w:lvlText w:val="%3."/>
+      <w:lvlJc w:val="right"/>
+      <w:pPr>
+        <w:ind w:left="1260" w:hanging="420"/>
+      </w:pPr>
+    </w:lvl>
+    <w:lvl w:ilvl="3" w:tplc="0409000F" w:tentative="1">
+      <w:start w:val="1"/>
+      <w:numFmt w:val="decimal"/>
+      <w:lvlText w:val="%4."/>
+      <w:lvlJc w:val="left"/>
+      <w:pPr>
+        <w:ind w:left="1680" w:hanging="420"/>
+      </w:pPr>
+    </w:lvl>
+    <w:lvl w:ilvl="4" w:tplc="04090019" w:tentative="1">
+      <w:start w:val="1"/>
+      <w:numFmt w:val="lowerLetter"/>
+      <w:lvlText w:val="%5)"/>
+      <w:lvlJc w:val="left"/>
+      <w:pPr>
+        <w:ind w:left="2100" w:hanging="420"/>
+      </w:pPr>
+    </w:lvl>
+    <w:lvl w:ilvl="5" w:tplc="0409001B" w:tentative="1">
+      <w:start w:val="1"/>
+      <w:numFmt w:val="lowerRoman"/>
+      <w:lvlText w:val="%6."/>
+      <w:lvlJc w:val="right"/>
+      <w:pPr>
+        <w:ind w:left="2520" w:hanging="420"/>
+      </w:pPr>
+    </w:lvl>
+    <w:lvl w:ilvl="6" w:tplc="0409000F" w:tentative="1">
+      <w:start w:val="1"/>
+      <w:numFmt w:val="decimal"/>
+      <w:lvlText w:val="%7."/>
+      <w:lvlJc w:val="left"/>
+      <w:pPr>
+        <w:ind w:left="2940" w:hanging="420"/>
+      </w:pPr>
+    </w:lvl>
+    <w:lvl w:ilvl="7" w:tplc="04090019" w:tentative="1">
+      <w:start w:val="1"/>
+      <w:numFmt w:val="lowerLetter"/>
+      <w:lvlText w:val="%8)"/>
+      <w:lvlJc w:val="left"/>
+      <w:pPr>
+        <w:ind w:left="3360" w:hanging="420"/>
+      </w:pPr>
+    </w:lvl>
+    <w:lvl w:ilvl="8" w:tplc="0409001B" w:tentative="1">
+      <w:start w:val="1"/>
+      <w:numFmt w:val="lowerRoman"/>
+      <w:lvlText w:val="%9."/>
+      <w:lvlJc w:val="right"/>
+      <w:pPr>
+        <w:ind w:left="3780" w:hanging="420"/>
+      </w:pPr>
+    </w:lvl>
+  </w:abstractNum>
+  <w:abstractNum w:abstractNumId="13">
     <w:nsid w:val="7235210D"/>
     <w:multiLevelType w:val="hybridMultilevel"/>
     <w:tmpl w:val="34724EE4"/>
@@ -8271,7 +9805,7 @@
       </w:pPr>
     </w:lvl>
   </w:abstractNum>
-  <w:abstractNum w:abstractNumId="10">
+  <w:abstractNum w:abstractNumId="14">
     <w:nsid w:val="7AF25EAB"/>
     <w:multiLevelType w:val="hybridMultilevel"/>
     <w:tmpl w:val="3D4E6940"/>
@@ -8361,37 +9895,49 @@
     </w:lvl>
   </w:abstractNum>
   <w:num w:numId="1">
-    <w:abstractNumId w:val="10"/>
+    <w:abstractNumId w:val="14"/>
   </w:num>
   <w:num w:numId="2">
     <w:abstractNumId w:val="0"/>
   </w:num>
   <w:num w:numId="3">
-    <w:abstractNumId w:val="9"/>
+    <w:abstractNumId w:val="13"/>
   </w:num>
   <w:num w:numId="4">
     <w:abstractNumId w:val="1"/>
   </w:num>
   <w:num w:numId="5">
-    <w:abstractNumId w:val="8"/>
+    <w:abstractNumId w:val="11"/>
   </w:num>
   <w:num w:numId="6">
-    <w:abstractNumId w:val="6"/>
+    <w:abstractNumId w:val="9"/>
   </w:num>
   <w:num w:numId="7">
     <w:abstractNumId w:val="2"/>
   </w:num>
   <w:num w:numId="8">
+    <w:abstractNumId w:val="6"/>
+  </w:num>
+  <w:num w:numId="9">
+    <w:abstractNumId w:val="8"/>
+  </w:num>
+  <w:num w:numId="10">
+    <w:abstractNumId w:val="5"/>
+  </w:num>
+  <w:num w:numId="11">
+    <w:abstractNumId w:val="10"/>
+  </w:num>
+  <w:num w:numId="12">
+    <w:abstractNumId w:val="12"/>
+  </w:num>
+  <w:num w:numId="13">
+    <w:abstractNumId w:val="7"/>
+  </w:num>
+  <w:num w:numId="14">
     <w:abstractNumId w:val="4"/>
   </w:num>
-  <w:num w:numId="9">
-    <w:abstractNumId w:val="5"/>
-  </w:num>
-  <w:num w:numId="10">
+  <w:num w:numId="15">
     <w:abstractNumId w:val="3"/>
-  </w:num>
-  <w:num w:numId="11">
-    <w:abstractNumId w:val="7"/>
   </w:num>
 </w:numbering>
 </file>
@@ -8903,6 +10449,29 @@
       <w:szCs w:val="28"/>
     </w:rPr>
   </w:style>
+  <w:style w:type="paragraph" w:styleId="6">
+    <w:name w:val="heading 6"/>
+    <w:basedOn w:val="a"/>
+    <w:next w:val="a"/>
+    <w:link w:val="6Char"/>
+    <w:uiPriority w:val="9"/>
+    <w:unhideWhenUsed/>
+    <w:qFormat/>
+    <w:rsid w:val="00EE1F1A"/>
+    <w:pPr>
+      <w:keepNext/>
+      <w:keepLines/>
+      <w:spacing w:before="240" w:after="64" w:line="320" w:lineRule="auto"/>
+      <w:outlineLvl w:val="5"/>
+    </w:pPr>
+    <w:rPr>
+      <w:rFonts w:asciiTheme="majorHAnsi" w:eastAsiaTheme="majorEastAsia" w:hAnsiTheme="majorHAnsi" w:cstheme="majorBidi"/>
+      <w:b/>
+      <w:bCs/>
+      <w:sz w:val="24"/>
+      <w:szCs w:val="24"/>
+    </w:rPr>
+  </w:style>
   <w:style w:type="character" w:default="1" w:styleId="a0">
     <w:name w:val="Default Paragraph Font"/>
     <w:uiPriority w:val="1"/>
@@ -9176,6 +10745,20 @@
       <w:color w:val="5A5A5A" w:themeColor="text1" w:themeTint="A5"/>
     </w:rPr>
   </w:style>
+  <w:style w:type="character" w:customStyle="1" w:styleId="6Char">
+    <w:name w:val="标题 6 Char"/>
+    <w:basedOn w:val="a0"/>
+    <w:link w:val="6"/>
+    <w:uiPriority w:val="9"/>
+    <w:rsid w:val="00EE1F1A"/>
+    <w:rPr>
+      <w:rFonts w:asciiTheme="majorHAnsi" w:eastAsiaTheme="majorEastAsia" w:hAnsiTheme="majorHAnsi" w:cstheme="majorBidi"/>
+      <w:b/>
+      <w:bCs/>
+      <w:sz w:val="24"/>
+      <w:szCs w:val="24"/>
+    </w:rPr>
+  </w:style>
 </w:styles>
 </file>
 
@@ -9445,7 +11028,7 @@
 </file>
 
 <file path=customXml/itemProps1.xml><?xml version="1.0" encoding="utf-8"?>
-<ds:datastoreItem xmlns:ds="http://schemas.openxmlformats.org/officeDocument/2006/customXml" ds:itemID="{520CDAE8-B57B-4798-9D1A-7B356DCE8845}">
+<ds:datastoreItem xmlns:ds="http://schemas.openxmlformats.org/officeDocument/2006/customXml" ds:itemID="{FD4E3AD7-6209-42E4-AE4F-0F3366C38961}">
   <ds:schemaRefs>
     <ds:schemaRef ds:uri="http://schemas.openxmlformats.org/officeDocument/2006/bibliography"/>
   </ds:schemaRefs>

</xml_diff>

<commit_message>
<beta 3.0.1> update document
</commit_message>
<xml_diff>
--- a/document/Kalman Filter.docx
+++ b/document/Kalman Filter.docx
@@ -477,7 +477,7 @@
           <v:shape id="_x0000_i1025" type="#_x0000_t75" style="width:14.25pt;height:21.75pt" o:ole="">
             <v:imagedata r:id="rId10" o:title=""/>
           </v:shape>
-          <o:OLEObject Type="Embed" ProgID="Equation.DSMT4" ShapeID="_x0000_i1025" DrawAspect="Content" ObjectID="_1578227580" r:id="rId11"/>
+          <o:OLEObject Type="Embed" ProgID="Equation.DSMT4" ShapeID="_x0000_i1025" DrawAspect="Content" ObjectID="_1578483845" r:id="rId11"/>
         </w:object>
       </w:r>
       <w:r>
@@ -524,7 +524,7 @@
           <v:shape id="_x0000_i1026" type="#_x0000_t75" style="width:14.25pt;height:21.75pt" o:ole="">
             <v:imagedata r:id="rId12" o:title=""/>
           </v:shape>
-          <o:OLEObject Type="Embed" ProgID="Equation.DSMT4" ShapeID="_x0000_i1026" DrawAspect="Content" ObjectID="_1578227581" r:id="rId13"/>
+          <o:OLEObject Type="Embed" ProgID="Equation.DSMT4" ShapeID="_x0000_i1026" DrawAspect="Content" ObjectID="_1578483846" r:id="rId13"/>
         </w:object>
       </w:r>
       <w:r>
@@ -544,7 +544,7 @@
           <v:shape id="_x0000_i1027" type="#_x0000_t75" style="width:21.75pt;height:21.75pt" o:ole="">
             <v:imagedata r:id="rId14" o:title=""/>
           </v:shape>
-          <o:OLEObject Type="Embed" ProgID="Equation.DSMT4" ShapeID="_x0000_i1027" DrawAspect="Content" ObjectID="_1578227582" r:id="rId15"/>
+          <o:OLEObject Type="Embed" ProgID="Equation.DSMT4" ShapeID="_x0000_i1027" DrawAspect="Content" ObjectID="_1578483847" r:id="rId15"/>
         </w:object>
       </w:r>
       <w:r>
@@ -573,7 +573,7 @@
           <v:shape id="_x0000_i1028" type="#_x0000_t75" style="width:14.25pt;height:21.75pt" o:ole="">
             <v:imagedata r:id="rId16" o:title=""/>
           </v:shape>
-          <o:OLEObject Type="Embed" ProgID="Equation.DSMT4" ShapeID="_x0000_i1028" DrawAspect="Content" ObjectID="_1578227583" r:id="rId17"/>
+          <o:OLEObject Type="Embed" ProgID="Equation.DSMT4" ShapeID="_x0000_i1028" DrawAspect="Content" ObjectID="_1578483848" r:id="rId17"/>
         </w:object>
       </w:r>
       <w:r>
@@ -593,7 +593,7 @@
           <v:shape id="_x0000_i1029" type="#_x0000_t75" style="width:14.25pt;height:21.75pt" o:ole="">
             <v:imagedata r:id="rId18" o:title=""/>
           </v:shape>
-          <o:OLEObject Type="Embed" ProgID="Equation.DSMT4" ShapeID="_x0000_i1029" DrawAspect="Content" ObjectID="_1578227584" r:id="rId19"/>
+          <o:OLEObject Type="Embed" ProgID="Equation.DSMT4" ShapeID="_x0000_i1029" DrawAspect="Content" ObjectID="_1578483849" r:id="rId19"/>
         </w:object>
       </w:r>
       <w:r>
@@ -613,7 +613,7 @@
           <v:shape id="_x0000_i1030" type="#_x0000_t75" style="width:14.25pt;height:21.75pt" o:ole="">
             <v:imagedata r:id="rId20" o:title=""/>
           </v:shape>
-          <o:OLEObject Type="Embed" ProgID="Equation.DSMT4" ShapeID="_x0000_i1030" DrawAspect="Content" ObjectID="_1578227585" r:id="rId21"/>
+          <o:OLEObject Type="Embed" ProgID="Equation.DSMT4" ShapeID="_x0000_i1030" DrawAspect="Content" ObjectID="_1578483850" r:id="rId21"/>
         </w:object>
       </w:r>
       <w:r>
@@ -648,7 +648,7 @@
           <v:shape id="_x0000_i1031" type="#_x0000_t75" style="width:14.25pt;height:21.75pt" o:ole="">
             <v:imagedata r:id="rId22" o:title=""/>
           </v:shape>
-          <o:OLEObject Type="Embed" ProgID="Equation.DSMT4" ShapeID="_x0000_i1031" DrawAspect="Content" ObjectID="_1578227586" r:id="rId23"/>
+          <o:OLEObject Type="Embed" ProgID="Equation.DSMT4" ShapeID="_x0000_i1031" DrawAspect="Content" ObjectID="_1578483851" r:id="rId23"/>
         </w:object>
       </w:r>
       <w:r>
@@ -674,7 +674,7 @@
           <v:shape id="_x0000_i1032" type="#_x0000_t75" style="width:14.25pt;height:21.75pt" o:ole="">
             <v:imagedata r:id="rId24" o:title=""/>
           </v:shape>
-          <o:OLEObject Type="Embed" ProgID="Equation.DSMT4" ShapeID="_x0000_i1032" DrawAspect="Content" ObjectID="_1578227587" r:id="rId25"/>
+          <o:OLEObject Type="Embed" ProgID="Equation.DSMT4" ShapeID="_x0000_i1032" DrawAspect="Content" ObjectID="_1578483852" r:id="rId25"/>
         </w:object>
       </w:r>
       <w:r>
@@ -879,7 +879,7 @@
           <v:shape id="_x0000_i1033" type="#_x0000_t75" style="width:417.75pt;height:151.5pt" o:ole="">
             <v:imagedata r:id="rId29" o:title=""/>
           </v:shape>
-          <o:OLEObject Type="Embed" ProgID="Visio.Drawing.15" ShapeID="_x0000_i1033" DrawAspect="Content" ObjectID="_1578227588" r:id="rId30"/>
+          <o:OLEObject Type="Embed" ProgID="Visio.Drawing.15" ShapeID="_x0000_i1033" DrawAspect="Content" ObjectID="_1578483853" r:id="rId30"/>
         </w:object>
       </w:r>
     </w:p>
@@ -992,7 +992,7 @@
           <v:shape id="_x0000_i1034" type="#_x0000_t75" style="width:115.5pt;height:21.75pt" o:ole="">
             <v:imagedata r:id="rId31" o:title=""/>
           </v:shape>
-          <o:OLEObject Type="Embed" ProgID="Equation.DSMT4" ShapeID="_x0000_i1034" DrawAspect="Content" ObjectID="_1578227589" r:id="rId32"/>
+          <o:OLEObject Type="Embed" ProgID="Equation.DSMT4" ShapeID="_x0000_i1034" DrawAspect="Content" ObjectID="_1578483854" r:id="rId32"/>
         </w:object>
       </w:r>
       <w:r>
@@ -1020,51 +1020,25 @@
       <w:r>
         <w:instrText>(</w:instrText>
       </w:r>
-      <w:r>
-        <w:fldChar w:fldCharType="begin"/>
-      </w:r>
-      <w:r>
-        <w:instrText xml:space="preserve"> SEQ MTSec \c \* Arabic \* MERGEFORMAT </w:instrText>
-      </w:r>
-      <w:r>
-        <w:fldChar w:fldCharType="separate"/>
-      </w:r>
-      <w:r>
-        <w:rPr>
-          <w:noProof/>
-        </w:rPr>
-        <w:instrText>1</w:instrText>
-      </w:r>
-      <w:r>
-        <w:rPr>
-          <w:noProof/>
-        </w:rPr>
-        <w:fldChar w:fldCharType="end"/>
-      </w:r>
+      <w:fldSimple w:instr=" SEQ MTSec \c \* Arabic \* MERGEFORMAT ">
+        <w:r>
+          <w:rPr>
+            <w:noProof/>
+          </w:rPr>
+          <w:instrText>1</w:instrText>
+        </w:r>
+      </w:fldSimple>
       <w:r>
         <w:instrText>.</w:instrText>
       </w:r>
-      <w:r>
-        <w:fldChar w:fldCharType="begin"/>
-      </w:r>
-      <w:r>
-        <w:instrText xml:space="preserve"> SEQ MTEqn \c \* Arabic \* MERGEFORMAT </w:instrText>
-      </w:r>
-      <w:r>
-        <w:fldChar w:fldCharType="separate"/>
-      </w:r>
-      <w:r>
-        <w:rPr>
-          <w:noProof/>
-        </w:rPr>
-        <w:instrText>1</w:instrText>
-      </w:r>
-      <w:r>
-        <w:rPr>
-          <w:noProof/>
-        </w:rPr>
-        <w:fldChar w:fldCharType="end"/>
-      </w:r>
+      <w:fldSimple w:instr=" SEQ MTEqn \c \* Arabic \* MERGEFORMAT ">
+        <w:r>
+          <w:rPr>
+            <w:noProof/>
+          </w:rPr>
+          <w:instrText>1</w:instrText>
+        </w:r>
+      </w:fldSimple>
       <w:r>
         <w:instrText>)</w:instrText>
       </w:r>
@@ -1091,7 +1065,7 @@
           <v:shape id="_x0000_i1035" type="#_x0000_t75" style="width:14.25pt;height:21.75pt" o:ole="">
             <v:imagedata r:id="rId22" o:title=""/>
           </v:shape>
-          <o:OLEObject Type="Embed" ProgID="Equation.DSMT4" ShapeID="_x0000_i1035" DrawAspect="Content" ObjectID="_1578227590" r:id="rId33"/>
+          <o:OLEObject Type="Embed" ProgID="Equation.DSMT4" ShapeID="_x0000_i1035" DrawAspect="Content" ObjectID="_1578483855" r:id="rId33"/>
         </w:object>
       </w:r>
       <w:r>
@@ -1111,7 +1085,7 @@
           <v:shape id="_x0000_i1036" type="#_x0000_t75" style="width:14.25pt;height:21.75pt" o:ole="">
             <v:imagedata r:id="rId12" o:title=""/>
           </v:shape>
-          <o:OLEObject Type="Embed" ProgID="Equation.DSMT4" ShapeID="_x0000_i1036" DrawAspect="Content" ObjectID="_1578227591" r:id="rId34"/>
+          <o:OLEObject Type="Embed" ProgID="Equation.DSMT4" ShapeID="_x0000_i1036" DrawAspect="Content" ObjectID="_1578483856" r:id="rId34"/>
         </w:object>
       </w:r>
       <w:r>
@@ -1128,7 +1102,7 @@
           <v:shape id="_x0000_i1037" type="#_x0000_t75" style="width:14.25pt;height:21.75pt" o:ole="">
             <v:imagedata r:id="rId20" o:title=""/>
           </v:shape>
-          <o:OLEObject Type="Embed" ProgID="Equation.DSMT4" ShapeID="_x0000_i1037" DrawAspect="Content" ObjectID="_1578227592" r:id="rId35"/>
+          <o:OLEObject Type="Embed" ProgID="Equation.DSMT4" ShapeID="_x0000_i1037" DrawAspect="Content" ObjectID="_1578483857" r:id="rId35"/>
         </w:object>
       </w:r>
       <w:r>
@@ -1157,7 +1131,7 @@
           <v:shape id="_x0000_i1038" type="#_x0000_t75" style="width:21.75pt;height:21.75pt" o:ole="">
             <v:imagedata r:id="rId36" o:title=""/>
           </v:shape>
-          <o:OLEObject Type="Embed" ProgID="Equation.DSMT4" ShapeID="_x0000_i1038" DrawAspect="Content" ObjectID="_1578227593" r:id="rId37"/>
+          <o:OLEObject Type="Embed" ProgID="Equation.DSMT4" ShapeID="_x0000_i1038" DrawAspect="Content" ObjectID="_1578483858" r:id="rId37"/>
         </w:object>
       </w:r>
       <w:r>
@@ -1177,7 +1151,7 @@
           <v:shape id="_x0000_i1039" type="#_x0000_t75" style="width:14.25pt;height:21.75pt" o:ole="">
             <v:imagedata r:id="rId38" o:title=""/>
           </v:shape>
-          <o:OLEObject Type="Embed" ProgID="Equation.DSMT4" ShapeID="_x0000_i1039" DrawAspect="Content" ObjectID="_1578227594" r:id="rId39"/>
+          <o:OLEObject Type="Embed" ProgID="Equation.DSMT4" ShapeID="_x0000_i1039" DrawAspect="Content" ObjectID="_1578483859" r:id="rId39"/>
         </w:object>
       </w:r>
       <w:r>
@@ -1194,7 +1168,7 @@
           <v:shape id="_x0000_i1040" type="#_x0000_t75" style="width:14.25pt;height:21.75pt" o:ole="">
             <v:imagedata r:id="rId40" o:title=""/>
           </v:shape>
-          <o:OLEObject Type="Embed" ProgID="Equation.DSMT4" ShapeID="_x0000_i1040" DrawAspect="Content" ObjectID="_1578227595" r:id="rId41"/>
+          <o:OLEObject Type="Embed" ProgID="Equation.DSMT4" ShapeID="_x0000_i1040" DrawAspect="Content" ObjectID="_1578483860" r:id="rId41"/>
         </w:object>
       </w:r>
       <w:r>
@@ -1226,7 +1200,7 @@
           <v:shape id="_x0000_i1041" type="#_x0000_t75" style="width:79.5pt;height:21.75pt" o:ole="">
             <v:imagedata r:id="rId42" o:title=""/>
           </v:shape>
-          <o:OLEObject Type="Embed" ProgID="Equation.DSMT4" ShapeID="_x0000_i1041" DrawAspect="Content" ObjectID="_1578227596" r:id="rId43"/>
+          <o:OLEObject Type="Embed" ProgID="Equation.DSMT4" ShapeID="_x0000_i1041" DrawAspect="Content" ObjectID="_1578483861" r:id="rId43"/>
         </w:object>
       </w:r>
       <w:r>
@@ -1297,7 +1271,7 @@
           <v:shape id="_x0000_i1042" type="#_x0000_t75" style="width:1in;height:21.75pt" o:ole="">
             <v:imagedata r:id="rId44" o:title=""/>
           </v:shape>
-          <o:OLEObject Type="Embed" ProgID="Equation.DSMT4" ShapeID="_x0000_i1042" DrawAspect="Content" ObjectID="_1578227597" r:id="rId45"/>
+          <o:OLEObject Type="Embed" ProgID="Equation.DSMT4" ShapeID="_x0000_i1042" DrawAspect="Content" ObjectID="_1578483862" r:id="rId45"/>
         </w:object>
       </w:r>
       <w:r>
@@ -1325,51 +1299,25 @@
       <w:r>
         <w:instrText>(</w:instrText>
       </w:r>
-      <w:r>
-        <w:fldChar w:fldCharType="begin"/>
-      </w:r>
-      <w:r>
-        <w:instrText xml:space="preserve"> SEQ MTSec \c \* Arabic \* MERGEFORMAT </w:instrText>
-      </w:r>
-      <w:r>
-        <w:fldChar w:fldCharType="separate"/>
-      </w:r>
-      <w:r>
-        <w:rPr>
-          <w:noProof/>
-        </w:rPr>
-        <w:instrText>1</w:instrText>
-      </w:r>
-      <w:r>
-        <w:rPr>
-          <w:noProof/>
-        </w:rPr>
-        <w:fldChar w:fldCharType="end"/>
-      </w:r>
+      <w:fldSimple w:instr=" SEQ MTSec \c \* Arabic \* MERGEFORMAT ">
+        <w:r>
+          <w:rPr>
+            <w:noProof/>
+          </w:rPr>
+          <w:instrText>1</w:instrText>
+        </w:r>
+      </w:fldSimple>
       <w:r>
         <w:instrText>.</w:instrText>
       </w:r>
-      <w:r>
-        <w:fldChar w:fldCharType="begin"/>
-      </w:r>
-      <w:r>
-        <w:instrText xml:space="preserve"> SEQ MTEqn \c \* Arabic \* MERGEFORMAT </w:instrText>
-      </w:r>
-      <w:r>
-        <w:fldChar w:fldCharType="separate"/>
-      </w:r>
-      <w:r>
-        <w:rPr>
-          <w:noProof/>
-        </w:rPr>
-        <w:instrText>2</w:instrText>
-      </w:r>
-      <w:r>
-        <w:rPr>
-          <w:noProof/>
-        </w:rPr>
-        <w:fldChar w:fldCharType="end"/>
-      </w:r>
+      <w:fldSimple w:instr=" SEQ MTEqn \c \* Arabic \* MERGEFORMAT ">
+        <w:r>
+          <w:rPr>
+            <w:noProof/>
+          </w:rPr>
+          <w:instrText>2</w:instrText>
+        </w:r>
+      </w:fldSimple>
       <w:r>
         <w:instrText>)</w:instrText>
       </w:r>
@@ -1396,7 +1344,7 @@
           <v:shape id="_x0000_i1043" type="#_x0000_t75" style="width:14.25pt;height:21.75pt" o:ole="">
             <v:imagedata r:id="rId10" o:title=""/>
           </v:shape>
-          <o:OLEObject Type="Embed" ProgID="Equation.DSMT4" ShapeID="_x0000_i1043" DrawAspect="Content" ObjectID="_1578227598" r:id="rId46"/>
+          <o:OLEObject Type="Embed" ProgID="Equation.DSMT4" ShapeID="_x0000_i1043" DrawAspect="Content" ObjectID="_1578483863" r:id="rId46"/>
         </w:object>
       </w:r>
       <w:r>
@@ -1416,7 +1364,7 @@
           <v:shape id="_x0000_i1044" type="#_x0000_t75" style="width:21.75pt;height:21.75pt" o:ole="">
             <v:imagedata r:id="rId47" o:title=""/>
           </v:shape>
-          <o:OLEObject Type="Embed" ProgID="Equation.DSMT4" ShapeID="_x0000_i1044" DrawAspect="Content" ObjectID="_1578227599" r:id="rId48"/>
+          <o:OLEObject Type="Embed" ProgID="Equation.DSMT4" ShapeID="_x0000_i1044" DrawAspect="Content" ObjectID="_1578483864" r:id="rId48"/>
         </w:object>
       </w:r>
       <w:r>
@@ -1436,7 +1384,7 @@
           <v:shape id="_x0000_i1045" type="#_x0000_t75" style="width:14.25pt;height:21.75pt" o:ole="">
             <v:imagedata r:id="rId49" o:title=""/>
           </v:shape>
-          <o:OLEObject Type="Embed" ProgID="Equation.DSMT4" ShapeID="_x0000_i1045" DrawAspect="Content" ObjectID="_1578227600" r:id="rId50"/>
+          <o:OLEObject Type="Embed" ProgID="Equation.DSMT4" ShapeID="_x0000_i1045" DrawAspect="Content" ObjectID="_1578483865" r:id="rId50"/>
         </w:object>
       </w:r>
       <w:r>
@@ -1462,7 +1410,7 @@
           <v:shape id="_x0000_i1046" type="#_x0000_t75" style="width:79.5pt;height:21.75pt" o:ole="">
             <v:imagedata r:id="rId51" o:title=""/>
           </v:shape>
-          <o:OLEObject Type="Embed" ProgID="Equation.DSMT4" ShapeID="_x0000_i1046" DrawAspect="Content" ObjectID="_1578227601" r:id="rId52"/>
+          <o:OLEObject Type="Embed" ProgID="Equation.DSMT4" ShapeID="_x0000_i1046" DrawAspect="Content" ObjectID="_1578483866" r:id="rId52"/>
         </w:object>
       </w:r>
       <w:r>
@@ -1514,7 +1462,7 @@
           <v:shape id="_x0000_i1047" type="#_x0000_t75" style="width:381.75pt;height:100.5pt" o:ole="">
             <v:imagedata r:id="rId53" o:title=""/>
           </v:shape>
-          <o:OLEObject Type="Embed" ProgID="Visio.Drawing.15" ShapeID="_x0000_i1047" DrawAspect="Content" ObjectID="_1578227602" r:id="rId54"/>
+          <o:OLEObject Type="Embed" ProgID="Visio.Drawing.15" ShapeID="_x0000_i1047" DrawAspect="Content" ObjectID="_1578483867" r:id="rId54"/>
         </w:object>
       </w:r>
     </w:p>
@@ -1654,7 +1602,7 @@
           <v:shape id="_x0000_i1048" type="#_x0000_t75" style="width:115.5pt;height:21.75pt" o:ole="">
             <v:imagedata r:id="rId55" o:title=""/>
           </v:shape>
-          <o:OLEObject Type="Embed" ProgID="Equation.DSMT4" ShapeID="_x0000_i1048" DrawAspect="Content" ObjectID="_1578227603" r:id="rId56"/>
+          <o:OLEObject Type="Embed" ProgID="Equation.DSMT4" ShapeID="_x0000_i1048" DrawAspect="Content" ObjectID="_1578483868" r:id="rId56"/>
         </w:object>
       </w:r>
       <w:r>
@@ -1682,51 +1630,25 @@
       <w:r>
         <w:instrText>(</w:instrText>
       </w:r>
-      <w:r>
-        <w:fldChar w:fldCharType="begin"/>
-      </w:r>
-      <w:r>
-        <w:instrText xml:space="preserve"> SEQ MTSec \c \* Arabic \* MERGEFORMAT </w:instrText>
-      </w:r>
-      <w:r>
-        <w:fldChar w:fldCharType="separate"/>
-      </w:r>
-      <w:r>
-        <w:rPr>
-          <w:noProof/>
-        </w:rPr>
-        <w:instrText>1</w:instrText>
-      </w:r>
-      <w:r>
-        <w:rPr>
-          <w:noProof/>
-        </w:rPr>
-        <w:fldChar w:fldCharType="end"/>
-      </w:r>
+      <w:fldSimple w:instr=" SEQ MTSec \c \* Arabic \* MERGEFORMAT ">
+        <w:r>
+          <w:rPr>
+            <w:noProof/>
+          </w:rPr>
+          <w:instrText>1</w:instrText>
+        </w:r>
+      </w:fldSimple>
       <w:r>
         <w:instrText>.</w:instrText>
       </w:r>
-      <w:r>
-        <w:fldChar w:fldCharType="begin"/>
-      </w:r>
-      <w:r>
-        <w:instrText xml:space="preserve"> SEQ MTEqn \c \* Arabic \* MERGEFORMAT </w:instrText>
-      </w:r>
-      <w:r>
-        <w:fldChar w:fldCharType="separate"/>
-      </w:r>
-      <w:r>
-        <w:rPr>
-          <w:noProof/>
-        </w:rPr>
-        <w:instrText>3</w:instrText>
-      </w:r>
-      <w:r>
-        <w:rPr>
-          <w:noProof/>
-        </w:rPr>
-        <w:fldChar w:fldCharType="end"/>
-      </w:r>
+      <w:fldSimple w:instr=" SEQ MTEqn \c \* Arabic \* MERGEFORMAT ">
+        <w:r>
+          <w:rPr>
+            <w:noProof/>
+          </w:rPr>
+          <w:instrText>3</w:instrText>
+        </w:r>
+      </w:fldSimple>
       <w:r>
         <w:instrText>)</w:instrText>
       </w:r>
@@ -1785,7 +1707,7 @@
           <v:shape id="_x0000_i1049" type="#_x0000_t75" style="width:129.75pt;height:21.75pt" o:ole="">
             <v:imagedata r:id="rId57" o:title=""/>
           </v:shape>
-          <o:OLEObject Type="Embed" ProgID="Equation.DSMT4" ShapeID="_x0000_i1049" DrawAspect="Content" ObjectID="_1578227604" r:id="rId58"/>
+          <o:OLEObject Type="Embed" ProgID="Equation.DSMT4" ShapeID="_x0000_i1049" DrawAspect="Content" ObjectID="_1578483869" r:id="rId58"/>
         </w:object>
       </w:r>
       <w:r>
@@ -1812,51 +1734,25 @@
       <w:r>
         <w:instrText>(</w:instrText>
       </w:r>
-      <w:r>
-        <w:fldChar w:fldCharType="begin"/>
-      </w:r>
-      <w:r>
-        <w:instrText xml:space="preserve"> SEQ MTSec \c \* Arabic \* MERGEFORMAT </w:instrText>
-      </w:r>
-      <w:r>
-        <w:fldChar w:fldCharType="separate"/>
-      </w:r>
-      <w:r>
-        <w:rPr>
-          <w:noProof/>
-        </w:rPr>
-        <w:instrText>1</w:instrText>
-      </w:r>
-      <w:r>
-        <w:rPr>
-          <w:noProof/>
-        </w:rPr>
-        <w:fldChar w:fldCharType="end"/>
-      </w:r>
+      <w:fldSimple w:instr=" SEQ MTSec \c \* Arabic \* MERGEFORMAT ">
+        <w:r>
+          <w:rPr>
+            <w:noProof/>
+          </w:rPr>
+          <w:instrText>1</w:instrText>
+        </w:r>
+      </w:fldSimple>
       <w:r>
         <w:instrText>.</w:instrText>
       </w:r>
-      <w:r>
-        <w:fldChar w:fldCharType="begin"/>
-      </w:r>
-      <w:r>
-        <w:instrText xml:space="preserve"> SEQ MTEqn \c \* Arabic \* MERGEFORMAT </w:instrText>
-      </w:r>
-      <w:r>
-        <w:fldChar w:fldCharType="separate"/>
-      </w:r>
-      <w:r>
-        <w:rPr>
-          <w:noProof/>
-        </w:rPr>
-        <w:instrText>4</w:instrText>
-      </w:r>
-      <w:r>
-        <w:rPr>
-          <w:noProof/>
-        </w:rPr>
-        <w:fldChar w:fldCharType="end"/>
-      </w:r>
+      <w:fldSimple w:instr=" SEQ MTEqn \c \* Arabic \* MERGEFORMAT ">
+        <w:r>
+          <w:rPr>
+            <w:noProof/>
+          </w:rPr>
+          <w:instrText>4</w:instrText>
+        </w:r>
+      </w:fldSimple>
       <w:r>
         <w:instrText>)</w:instrText>
       </w:r>
@@ -1945,7 +1841,7 @@
           <v:shape id="_x0000_i1050" type="#_x0000_t75" style="width:86.25pt;height:21.75pt" o:ole="">
             <v:imagedata r:id="rId59" o:title=""/>
           </v:shape>
-          <o:OLEObject Type="Embed" ProgID="Equation.DSMT4" ShapeID="_x0000_i1050" DrawAspect="Content" ObjectID="_1578227605" r:id="rId60"/>
+          <o:OLEObject Type="Embed" ProgID="Equation.DSMT4" ShapeID="_x0000_i1050" DrawAspect="Content" ObjectID="_1578483870" r:id="rId60"/>
         </w:object>
       </w:r>
       <w:r>
@@ -1972,54 +1868,25 @@
       <w:r>
         <w:instrText>(</w:instrText>
       </w:r>
-      <w:r>
-        <w:fldChar w:fldCharType="begin"/>
-      </w:r>
-      <w:r>
-        <w:instrText xml:space="preserve"> SEQ MTSec \c \* Arabic \* MERGEFORMAT</w:instrText>
-      </w:r>
-      <w:r>
-        <w:instrText xml:space="preserve"> </w:instrText>
-      </w:r>
-      <w:r>
-        <w:fldChar w:fldCharType="separate"/>
-      </w:r>
-      <w:r>
-        <w:rPr>
-          <w:noProof/>
-        </w:rPr>
-        <w:instrText>1</w:instrText>
-      </w:r>
-      <w:r>
-        <w:rPr>
-          <w:noProof/>
-        </w:rPr>
-        <w:fldChar w:fldCharType="end"/>
-      </w:r>
+      <w:fldSimple w:instr=" SEQ MTSec \c \* Arabic \* MERGEFORMAT ">
+        <w:r>
+          <w:rPr>
+            <w:noProof/>
+          </w:rPr>
+          <w:instrText>1</w:instrText>
+        </w:r>
+      </w:fldSimple>
       <w:r>
         <w:instrText>.</w:instrText>
       </w:r>
-      <w:r>
-        <w:fldChar w:fldCharType="begin"/>
-      </w:r>
-      <w:r>
-        <w:instrText xml:space="preserve"> SEQ MTEqn \c \* Arabic \* MERGEFORMAT </w:instrText>
-      </w:r>
-      <w:r>
-        <w:fldChar w:fldCharType="separate"/>
-      </w:r>
-      <w:r>
-        <w:rPr>
-          <w:noProof/>
-        </w:rPr>
-        <w:instrText>5</w:instrText>
-      </w:r>
-      <w:r>
-        <w:rPr>
-          <w:noProof/>
-        </w:rPr>
-        <w:fldChar w:fldCharType="end"/>
-      </w:r>
+      <w:fldSimple w:instr=" SEQ MTEqn \c \* Arabic \* MERGEFORMAT ">
+        <w:r>
+          <w:rPr>
+            <w:noProof/>
+          </w:rPr>
+          <w:instrText>5</w:instrText>
+        </w:r>
+      </w:fldSimple>
       <w:r>
         <w:instrText>)</w:instrText>
       </w:r>
@@ -2089,7 +1956,7 @@
           <v:shape id="_x0000_i1051" type="#_x0000_t75" style="width:100.5pt;height:21.75pt" o:ole="">
             <v:imagedata r:id="rId61" o:title=""/>
           </v:shape>
-          <o:OLEObject Type="Embed" ProgID="Equation.DSMT4" ShapeID="_x0000_i1051" DrawAspect="Content" ObjectID="_1578227606" r:id="rId62"/>
+          <o:OLEObject Type="Embed" ProgID="Equation.DSMT4" ShapeID="_x0000_i1051" DrawAspect="Content" ObjectID="_1578483871" r:id="rId62"/>
         </w:object>
       </w:r>
       <w:r>
@@ -2116,51 +1983,25 @@
       <w:r>
         <w:instrText>(</w:instrText>
       </w:r>
-      <w:r>
-        <w:fldChar w:fldCharType="begin"/>
-      </w:r>
-      <w:r>
-        <w:instrText xml:space="preserve"> SEQ MTSec \c \* Arabic \* MERGEFORMAT </w:instrText>
-      </w:r>
-      <w:r>
-        <w:fldChar w:fldCharType="separate"/>
-      </w:r>
-      <w:r>
-        <w:rPr>
-          <w:noProof/>
-        </w:rPr>
-        <w:instrText>1</w:instrText>
-      </w:r>
-      <w:r>
-        <w:rPr>
-          <w:noProof/>
-        </w:rPr>
-        <w:fldChar w:fldCharType="end"/>
-      </w:r>
+      <w:fldSimple w:instr=" SEQ MTSec \c \* Arabic \* MERGEFORMAT ">
+        <w:r>
+          <w:rPr>
+            <w:noProof/>
+          </w:rPr>
+          <w:instrText>1</w:instrText>
+        </w:r>
+      </w:fldSimple>
       <w:r>
         <w:instrText>.</w:instrText>
       </w:r>
-      <w:r>
-        <w:fldChar w:fldCharType="begin"/>
-      </w:r>
-      <w:r>
-        <w:instrText xml:space="preserve"> SEQ MTEqn \c \* Arabic \* MERGEFORMAT </w:instrText>
-      </w:r>
-      <w:r>
-        <w:fldChar w:fldCharType="separate"/>
-      </w:r>
-      <w:r>
-        <w:rPr>
-          <w:noProof/>
-        </w:rPr>
-        <w:instrText>6</w:instrText>
-      </w:r>
-      <w:r>
-        <w:rPr>
-          <w:noProof/>
-        </w:rPr>
-        <w:fldChar w:fldCharType="end"/>
-      </w:r>
+      <w:fldSimple w:instr=" SEQ MTEqn \c \* Arabic \* MERGEFORMAT ">
+        <w:r>
+          <w:rPr>
+            <w:noProof/>
+          </w:rPr>
+          <w:instrText>6</w:instrText>
+        </w:r>
+      </w:fldSimple>
       <w:r>
         <w:instrText>)</w:instrText>
       </w:r>
@@ -2227,7 +2068,7 @@
           <v:shape id="_x0000_i1052" type="#_x0000_t75" style="width:79.5pt;height:21.75pt" o:ole="">
             <v:imagedata r:id="rId63" o:title=""/>
           </v:shape>
-          <o:OLEObject Type="Embed" ProgID="Equation.DSMT4" ShapeID="_x0000_i1052" DrawAspect="Content" ObjectID="_1578227607" r:id="rId64"/>
+          <o:OLEObject Type="Embed" ProgID="Equation.DSMT4" ShapeID="_x0000_i1052" DrawAspect="Content" ObjectID="_1578483872" r:id="rId64"/>
         </w:object>
       </w:r>
       <w:r>
@@ -2254,51 +2095,25 @@
       <w:r>
         <w:instrText>(</w:instrText>
       </w:r>
-      <w:r>
-        <w:fldChar w:fldCharType="begin"/>
-      </w:r>
-      <w:r>
-        <w:instrText xml:space="preserve"> SEQ MTSec \c \* Arabic \* MERGEFORMAT </w:instrText>
-      </w:r>
-      <w:r>
-        <w:fldChar w:fldCharType="separate"/>
-      </w:r>
-      <w:r>
-        <w:rPr>
-          <w:noProof/>
-        </w:rPr>
-        <w:instrText>1</w:instrText>
-      </w:r>
-      <w:r>
-        <w:rPr>
-          <w:noProof/>
-        </w:rPr>
-        <w:fldChar w:fldCharType="end"/>
-      </w:r>
+      <w:fldSimple w:instr=" SEQ MTSec \c \* Arabic \* MERGEFORMAT ">
+        <w:r>
+          <w:rPr>
+            <w:noProof/>
+          </w:rPr>
+          <w:instrText>1</w:instrText>
+        </w:r>
+      </w:fldSimple>
       <w:r>
         <w:instrText>.</w:instrText>
       </w:r>
-      <w:r>
-        <w:fldChar w:fldCharType="begin"/>
-      </w:r>
-      <w:r>
-        <w:instrText xml:space="preserve"> SEQ MTEqn \c \* Arabic \* MERGEFORMAT </w:instrText>
-      </w:r>
-      <w:r>
-        <w:fldChar w:fldCharType="separate"/>
-      </w:r>
-      <w:r>
-        <w:rPr>
-          <w:noProof/>
-        </w:rPr>
-        <w:instrText>7</w:instrText>
-      </w:r>
-      <w:r>
-        <w:rPr>
-          <w:noProof/>
-        </w:rPr>
-        <w:fldChar w:fldCharType="end"/>
-      </w:r>
+      <w:fldSimple w:instr=" SEQ MTEqn \c \* Arabic \* MERGEFORMAT ">
+        <w:r>
+          <w:rPr>
+            <w:noProof/>
+          </w:rPr>
+          <w:instrText>7</w:instrText>
+        </w:r>
+      </w:fldSimple>
       <w:r>
         <w:instrText>)</w:instrText>
       </w:r>
@@ -2350,7 +2165,7 @@
           <v:shape id="_x0000_i1053" type="#_x0000_t75" style="width:93.75pt;height:21.75pt" o:ole="">
             <v:imagedata r:id="rId65" o:title=""/>
           </v:shape>
-          <o:OLEObject Type="Embed" ProgID="Equation.DSMT4" ShapeID="_x0000_i1053" DrawAspect="Content" ObjectID="_1578227608" r:id="rId66"/>
+          <o:OLEObject Type="Embed" ProgID="Equation.DSMT4" ShapeID="_x0000_i1053" DrawAspect="Content" ObjectID="_1578483873" r:id="rId66"/>
         </w:object>
       </w:r>
       <w:r>
@@ -2378,51 +2193,25 @@
       <w:r>
         <w:instrText>(</w:instrText>
       </w:r>
-      <w:r>
-        <w:fldChar w:fldCharType="begin"/>
-      </w:r>
-      <w:r>
-        <w:instrText xml:space="preserve"> SEQ MTSec \c \* Arabic \* MERGEFORMAT </w:instrText>
-      </w:r>
-      <w:r>
-        <w:fldChar w:fldCharType="separate"/>
-      </w:r>
-      <w:r>
-        <w:rPr>
-          <w:noProof/>
-        </w:rPr>
-        <w:instrText>1</w:instrText>
-      </w:r>
-      <w:r>
-        <w:rPr>
-          <w:noProof/>
-        </w:rPr>
-        <w:fldChar w:fldCharType="end"/>
-      </w:r>
+      <w:fldSimple w:instr=" SEQ MTSec \c \* Arabic \* MERGEFORMAT ">
+        <w:r>
+          <w:rPr>
+            <w:noProof/>
+          </w:rPr>
+          <w:instrText>1</w:instrText>
+        </w:r>
+      </w:fldSimple>
       <w:r>
         <w:instrText>.</w:instrText>
       </w:r>
-      <w:r>
-        <w:fldChar w:fldCharType="begin"/>
-      </w:r>
-      <w:r>
-        <w:instrText xml:space="preserve"> SEQ MTEqn \c \* Arabic \* MERGEFORMAT </w:instrText>
-      </w:r>
-      <w:r>
-        <w:fldChar w:fldCharType="separate"/>
-      </w:r>
-      <w:r>
-        <w:rPr>
-          <w:noProof/>
-        </w:rPr>
-        <w:instrText>8</w:instrText>
-      </w:r>
-      <w:r>
-        <w:rPr>
-          <w:noProof/>
-        </w:rPr>
-        <w:fldChar w:fldCharType="end"/>
-      </w:r>
+      <w:fldSimple w:instr=" SEQ MTEqn \c \* Arabic \* MERGEFORMAT ">
+        <w:r>
+          <w:rPr>
+            <w:noProof/>
+          </w:rPr>
+          <w:instrText>8</w:instrText>
+        </w:r>
+      </w:fldSimple>
       <w:r>
         <w:instrText>)</w:instrText>
       </w:r>
@@ -2481,7 +2270,7 @@
           <v:shape id="_x0000_i1054" type="#_x0000_t75" style="width:115.5pt;height:21.75pt" o:ole="">
             <v:imagedata r:id="rId67" o:title=""/>
           </v:shape>
-          <o:OLEObject Type="Embed" ProgID="Equation.DSMT4" ShapeID="_x0000_i1054" DrawAspect="Content" ObjectID="_1578227609" r:id="rId68"/>
+          <o:OLEObject Type="Embed" ProgID="Equation.DSMT4" ShapeID="_x0000_i1054" DrawAspect="Content" ObjectID="_1578483874" r:id="rId68"/>
         </w:object>
       </w:r>
       <w:r>
@@ -2508,51 +2297,25 @@
       <w:r>
         <w:instrText>(</w:instrText>
       </w:r>
-      <w:r>
-        <w:fldChar w:fldCharType="begin"/>
-      </w:r>
-      <w:r>
-        <w:instrText xml:space="preserve"> SEQ MTSec \c \* Arabic \* MERGEFORMAT </w:instrText>
-      </w:r>
-      <w:r>
-        <w:fldChar w:fldCharType="separate"/>
-      </w:r>
-      <w:r>
-        <w:rPr>
-          <w:noProof/>
-        </w:rPr>
-        <w:instrText>1</w:instrText>
-      </w:r>
-      <w:r>
-        <w:rPr>
-          <w:noProof/>
-        </w:rPr>
-        <w:fldChar w:fldCharType="end"/>
-      </w:r>
+      <w:fldSimple w:instr=" SEQ MTSec \c \* Arabic \* MERGEFORMAT ">
+        <w:r>
+          <w:rPr>
+            <w:noProof/>
+          </w:rPr>
+          <w:instrText>1</w:instrText>
+        </w:r>
+      </w:fldSimple>
       <w:r>
         <w:instrText>.</w:instrText>
       </w:r>
-      <w:r>
-        <w:fldChar w:fldCharType="begin"/>
-      </w:r>
-      <w:r>
-        <w:instrText xml:space="preserve"> SEQ MTEqn \c \* Arabic \* MERGEFORMAT </w:instrText>
-      </w:r>
-      <w:r>
-        <w:fldChar w:fldCharType="separate"/>
-      </w:r>
-      <w:r>
-        <w:rPr>
-          <w:noProof/>
-        </w:rPr>
-        <w:instrText>9</w:instrText>
-      </w:r>
-      <w:r>
-        <w:rPr>
-          <w:noProof/>
-        </w:rPr>
-        <w:fldChar w:fldCharType="end"/>
-      </w:r>
+      <w:fldSimple w:instr=" SEQ MTEqn \c \* Arabic \* MERGEFORMAT ">
+        <w:r>
+          <w:rPr>
+            <w:noProof/>
+          </w:rPr>
+          <w:instrText>9</w:instrText>
+        </w:r>
+      </w:fldSimple>
       <w:r>
         <w:instrText>)</w:instrText>
       </w:r>
@@ -2607,7 +2370,7 @@
           <v:shape id="_x0000_i1055" type="#_x0000_t75" style="width:86.25pt;height:21.75pt" o:ole="">
             <v:imagedata r:id="rId69" o:title=""/>
           </v:shape>
-          <o:OLEObject Type="Embed" ProgID="Equation.DSMT4" ShapeID="_x0000_i1055" DrawAspect="Content" ObjectID="_1578227610" r:id="rId70"/>
+          <o:OLEObject Type="Embed" ProgID="Equation.DSMT4" ShapeID="_x0000_i1055" DrawAspect="Content" ObjectID="_1578483875" r:id="rId70"/>
         </w:object>
       </w:r>
       <w:r>
@@ -2635,51 +2398,25 @@
       <w:r>
         <w:instrText>(</w:instrText>
       </w:r>
-      <w:r>
-        <w:fldChar w:fldCharType="begin"/>
-      </w:r>
-      <w:r>
-        <w:instrText xml:space="preserve"> SEQ MTSec \c \* Arabic \* MERGEFORMAT </w:instrText>
-      </w:r>
-      <w:r>
-        <w:fldChar w:fldCharType="separate"/>
-      </w:r>
-      <w:r>
-        <w:rPr>
-          <w:noProof/>
-        </w:rPr>
-        <w:instrText>1</w:instrText>
-      </w:r>
-      <w:r>
-        <w:rPr>
-          <w:noProof/>
-        </w:rPr>
-        <w:fldChar w:fldCharType="end"/>
-      </w:r>
+      <w:fldSimple w:instr=" SEQ MTSec \c \* Arabic \* MERGEFORMAT ">
+        <w:r>
+          <w:rPr>
+            <w:noProof/>
+          </w:rPr>
+          <w:instrText>1</w:instrText>
+        </w:r>
+      </w:fldSimple>
       <w:r>
         <w:instrText>.</w:instrText>
       </w:r>
-      <w:r>
-        <w:fldChar w:fldCharType="begin"/>
-      </w:r>
-      <w:r>
-        <w:instrText xml:space="preserve"> SEQ MTEqn \c \* Arabic \* MERGEFORMAT </w:instrText>
-      </w:r>
-      <w:r>
-        <w:fldChar w:fldCharType="separate"/>
-      </w:r>
-      <w:r>
-        <w:rPr>
-          <w:noProof/>
-        </w:rPr>
-        <w:instrText>10</w:instrText>
-      </w:r>
-      <w:r>
-        <w:rPr>
-          <w:noProof/>
-        </w:rPr>
-        <w:fldChar w:fldCharType="end"/>
-      </w:r>
+      <w:fldSimple w:instr=" SEQ MTEqn \c \* Arabic \* MERGEFORMAT ">
+        <w:r>
+          <w:rPr>
+            <w:noProof/>
+          </w:rPr>
+          <w:instrText>10</w:instrText>
+        </w:r>
+      </w:fldSimple>
       <w:r>
         <w:instrText>)</w:instrText>
       </w:r>
@@ -2811,7 +2548,7 @@
           <v:shape id="_x0000_i1056" type="#_x0000_t75" style="width:14.25pt;height:14.25pt" o:ole="">
             <v:imagedata r:id="rId71" o:title=""/>
           </v:shape>
-          <o:OLEObject Type="Embed" ProgID="Equation.DSMT4" ShapeID="_x0000_i1056" DrawAspect="Content" ObjectID="_1578227611" r:id="rId72"/>
+          <o:OLEObject Type="Embed" ProgID="Equation.DSMT4" ShapeID="_x0000_i1056" DrawAspect="Content" ObjectID="_1578483876" r:id="rId72"/>
         </w:object>
       </w:r>
       <w:r>
@@ -2828,7 +2565,7 @@
           <v:shape id="_x0000_i1057" type="#_x0000_t75" style="width:14.25pt;height:14.25pt" o:ole="">
             <v:imagedata r:id="rId73" o:title=""/>
           </v:shape>
-          <o:OLEObject Type="Embed" ProgID="Equation.DSMT4" ShapeID="_x0000_i1057" DrawAspect="Content" ObjectID="_1578227612" r:id="rId74"/>
+          <o:OLEObject Type="Embed" ProgID="Equation.DSMT4" ShapeID="_x0000_i1057" DrawAspect="Content" ObjectID="_1578483877" r:id="rId74"/>
         </w:object>
       </w:r>
       <w:r>
@@ -2845,7 +2582,7 @@
           <v:shape id="_x0000_i1058" type="#_x0000_t75" style="width:14.25pt;height:14.25pt" o:ole="">
             <v:imagedata r:id="rId75" o:title=""/>
           </v:shape>
-          <o:OLEObject Type="Embed" ProgID="Equation.DSMT4" ShapeID="_x0000_i1058" DrawAspect="Content" ObjectID="_1578227613" r:id="rId76"/>
+          <o:OLEObject Type="Embed" ProgID="Equation.DSMT4" ShapeID="_x0000_i1058" DrawAspect="Content" ObjectID="_1578483878" r:id="rId76"/>
         </w:object>
       </w:r>
       <w:r>
@@ -2881,7 +2618,7 @@
           <v:shape id="_x0000_i1059" type="#_x0000_t75" style="width:14.25pt;height:14.25pt" o:ole="">
             <v:imagedata r:id="rId77" o:title=""/>
           </v:shape>
-          <o:OLEObject Type="Embed" ProgID="Equation.DSMT4" ShapeID="_x0000_i1059" DrawAspect="Content" ObjectID="_1578227614" r:id="rId78"/>
+          <o:OLEObject Type="Embed" ProgID="Equation.DSMT4" ShapeID="_x0000_i1059" DrawAspect="Content" ObjectID="_1578483879" r:id="rId78"/>
         </w:object>
       </w:r>
       <w:r>
@@ -2898,7 +2635,7 @@
           <v:shape id="_x0000_i1060" type="#_x0000_t75" style="width:14.25pt;height:14.25pt" o:ole="">
             <v:imagedata r:id="rId79" o:title=""/>
           </v:shape>
-          <o:OLEObject Type="Embed" ProgID="Equation.DSMT4" ShapeID="_x0000_i1060" DrawAspect="Content" ObjectID="_1578227615" r:id="rId80"/>
+          <o:OLEObject Type="Embed" ProgID="Equation.DSMT4" ShapeID="_x0000_i1060" DrawAspect="Content" ObjectID="_1578483880" r:id="rId80"/>
         </w:object>
       </w:r>
       <w:r>
@@ -2943,7 +2680,7 @@
           <v:shape id="_x0000_i1061" type="#_x0000_t75" style="width:14.25pt;height:21.75pt" o:ole="">
             <v:imagedata r:id="rId81" o:title=""/>
           </v:shape>
-          <o:OLEObject Type="Embed" ProgID="Equation.DSMT4" ShapeID="_x0000_i1061" DrawAspect="Content" ObjectID="_1578227616" r:id="rId82"/>
+          <o:OLEObject Type="Embed" ProgID="Equation.DSMT4" ShapeID="_x0000_i1061" DrawAspect="Content" ObjectID="_1578483881" r:id="rId82"/>
         </w:object>
       </w:r>
       <w:r>
@@ -2980,7 +2717,7 @@
           <v:shape id="_x0000_i1062" type="#_x0000_t75" style="width:14.25pt;height:14.25pt" o:ole="">
             <v:imagedata r:id="rId73" o:title=""/>
           </v:shape>
-          <o:OLEObject Type="Embed" ProgID="Equation.DSMT4" ShapeID="_x0000_i1062" DrawAspect="Content" ObjectID="_1578227617" r:id="rId83"/>
+          <o:OLEObject Type="Embed" ProgID="Equation.DSMT4" ShapeID="_x0000_i1062" DrawAspect="Content" ObjectID="_1578483882" r:id="rId83"/>
         </w:object>
       </w:r>
       <w:r>
@@ -2997,7 +2734,7 @@
           <v:shape id="_x0000_i1063" type="#_x0000_t75" style="width:14.25pt;height:21.75pt" o:ole="">
             <v:imagedata r:id="rId81" o:title=""/>
           </v:shape>
-          <o:OLEObject Type="Embed" ProgID="Equation.DSMT4" ShapeID="_x0000_i1063" DrawAspect="Content" ObjectID="_1578227618" r:id="rId84"/>
+          <o:OLEObject Type="Embed" ProgID="Equation.DSMT4" ShapeID="_x0000_i1063" DrawAspect="Content" ObjectID="_1578483883" r:id="rId84"/>
         </w:object>
       </w:r>
       <w:r>
@@ -3014,7 +2751,7 @@
           <v:shape id="_x0000_i1064" type="#_x0000_t75" style="width:7.5pt;height:14.25pt" o:ole="">
             <v:imagedata r:id="rId85" o:title=""/>
           </v:shape>
-          <o:OLEObject Type="Embed" ProgID="Equation.DSMT4" ShapeID="_x0000_i1064" DrawAspect="Content" ObjectID="_1578227619" r:id="rId86"/>
+          <o:OLEObject Type="Embed" ProgID="Equation.DSMT4" ShapeID="_x0000_i1064" DrawAspect="Content" ObjectID="_1578483884" r:id="rId86"/>
         </w:object>
       </w:r>
       <w:r>
@@ -3052,7 +2789,7 @@
           <v:shape id="_x0000_i1065" type="#_x0000_t75" style="width:14.25pt;height:14.25pt" o:ole="">
             <v:imagedata r:id="rId71" o:title=""/>
           </v:shape>
-          <o:OLEObject Type="Embed" ProgID="Equation.DSMT4" ShapeID="_x0000_i1065" DrawAspect="Content" ObjectID="_1578227620" r:id="rId87"/>
+          <o:OLEObject Type="Embed" ProgID="Equation.DSMT4" ShapeID="_x0000_i1065" DrawAspect="Content" ObjectID="_1578483885" r:id="rId87"/>
         </w:object>
       </w:r>
       <w:r>
@@ -3069,7 +2806,7 @@
           <v:shape id="_x0000_i1066" type="#_x0000_t75" style="width:14.25pt;height:14.25pt" o:ole="">
             <v:imagedata r:id="rId75" o:title=""/>
           </v:shape>
-          <o:OLEObject Type="Embed" ProgID="Equation.DSMT4" ShapeID="_x0000_i1066" DrawAspect="Content" ObjectID="_1578227621" r:id="rId88"/>
+          <o:OLEObject Type="Embed" ProgID="Equation.DSMT4" ShapeID="_x0000_i1066" DrawAspect="Content" ObjectID="_1578483886" r:id="rId88"/>
         </w:object>
       </w:r>
       <w:r>
@@ -3086,7 +2823,7 @@
           <v:shape id="_x0000_i1067" type="#_x0000_t75" style="width:14.25pt;height:14.25pt" o:ole="">
             <v:imagedata r:id="rId77" o:title=""/>
           </v:shape>
-          <o:OLEObject Type="Embed" ProgID="Equation.DSMT4" ShapeID="_x0000_i1067" DrawAspect="Content" ObjectID="_1578227622" r:id="rId89"/>
+          <o:OLEObject Type="Embed" ProgID="Equation.DSMT4" ShapeID="_x0000_i1067" DrawAspect="Content" ObjectID="_1578483887" r:id="rId89"/>
         </w:object>
       </w:r>
       <w:r>
@@ -3103,7 +2840,7 @@
           <v:shape id="_x0000_i1068" type="#_x0000_t75" style="width:14.25pt;height:14.25pt" o:ole="">
             <v:imagedata r:id="rId79" o:title=""/>
           </v:shape>
-          <o:OLEObject Type="Embed" ProgID="Equation.DSMT4" ShapeID="_x0000_i1068" DrawAspect="Content" ObjectID="_1578227623" r:id="rId90"/>
+          <o:OLEObject Type="Embed" ProgID="Equation.DSMT4" ShapeID="_x0000_i1068" DrawAspect="Content" ObjectID="_1578483888" r:id="rId90"/>
         </w:object>
       </w:r>
       <w:r>
@@ -3126,7 +2863,7 @@
           <v:shape id="_x0000_i1069" type="#_x0000_t75" style="width:14.25pt;height:14.25pt" o:ole="">
             <v:imagedata r:id="rId71" o:title=""/>
           </v:shape>
-          <o:OLEObject Type="Embed" ProgID="Equation.DSMT4" ShapeID="_x0000_i1069" DrawAspect="Content" ObjectID="_1578227624" r:id="rId91"/>
+          <o:OLEObject Type="Embed" ProgID="Equation.DSMT4" ShapeID="_x0000_i1069" DrawAspect="Content" ObjectID="_1578483889" r:id="rId91"/>
         </w:object>
       </w:r>
       <w:r>
@@ -3143,7 +2880,7 @@
           <v:shape id="_x0000_i1070" type="#_x0000_t75" style="width:14.25pt;height:14.25pt" o:ole="">
             <v:imagedata r:id="rId75" o:title=""/>
           </v:shape>
-          <o:OLEObject Type="Embed" ProgID="Equation.DSMT4" ShapeID="_x0000_i1070" DrawAspect="Content" ObjectID="_1578227625" r:id="rId92"/>
+          <o:OLEObject Type="Embed" ProgID="Equation.DSMT4" ShapeID="_x0000_i1070" DrawAspect="Content" ObjectID="_1578483890" r:id="rId92"/>
         </w:object>
       </w:r>
       <w:r>
@@ -3181,7 +2918,7 @@
           <v:shape id="_x0000_i1071" type="#_x0000_t75" style="width:14.25pt;height:14.25pt" o:ole="">
             <v:imagedata r:id="rId77" o:title=""/>
           </v:shape>
-          <o:OLEObject Type="Embed" ProgID="Equation.DSMT4" ShapeID="_x0000_i1071" DrawAspect="Content" ObjectID="_1578227626" r:id="rId93"/>
+          <o:OLEObject Type="Embed" ProgID="Equation.DSMT4" ShapeID="_x0000_i1071" DrawAspect="Content" ObjectID="_1578483891" r:id="rId93"/>
         </w:object>
       </w:r>
       <w:r>
@@ -3198,7 +2935,7 @@
           <v:shape id="_x0000_i1072" type="#_x0000_t75" style="width:14.25pt;height:14.25pt" o:ole="">
             <v:imagedata r:id="rId79" o:title=""/>
           </v:shape>
-          <o:OLEObject Type="Embed" ProgID="Equation.DSMT4" ShapeID="_x0000_i1072" DrawAspect="Content" ObjectID="_1578227627" r:id="rId94"/>
+          <o:OLEObject Type="Embed" ProgID="Equation.DSMT4" ShapeID="_x0000_i1072" DrawAspect="Content" ObjectID="_1578483892" r:id="rId94"/>
         </w:object>
       </w:r>
       <w:r>
@@ -3261,7 +2998,7 @@
           <v:shape id="_x0000_i1073" type="#_x0000_t75" style="width:36pt;height:21.75pt" o:ole="">
             <v:imagedata r:id="rId95" o:title=""/>
           </v:shape>
-          <o:OLEObject Type="Embed" ProgID="Equation.DSMT4" ShapeID="_x0000_i1073" DrawAspect="Content" ObjectID="_1578227628" r:id="rId96"/>
+          <o:OLEObject Type="Embed" ProgID="Equation.DSMT4" ShapeID="_x0000_i1073" DrawAspect="Content" ObjectID="_1578483893" r:id="rId96"/>
         </w:object>
       </w:r>
       <w:r>
@@ -3278,7 +3015,7 @@
           <v:shape id="_x0000_i1074" type="#_x0000_t75" style="width:14.25pt;height:14.25pt" o:ole="">
             <v:imagedata r:id="rId97" o:title=""/>
           </v:shape>
-          <o:OLEObject Type="Embed" ProgID="Equation.DSMT4" ShapeID="_x0000_i1074" DrawAspect="Content" ObjectID="_1578227629" r:id="rId98"/>
+          <o:OLEObject Type="Embed" ProgID="Equation.DSMT4" ShapeID="_x0000_i1074" DrawAspect="Content" ObjectID="_1578483894" r:id="rId98"/>
         </w:object>
       </w:r>
       <w:r>
@@ -3307,7 +3044,7 @@
           <v:shape id="_x0000_i1075" type="#_x0000_t75" style="width:1in;height:36pt" o:ole="">
             <v:imagedata r:id="rId99" o:title=""/>
           </v:shape>
-          <o:OLEObject Type="Embed" ProgID="Equation.DSMT4" ShapeID="_x0000_i1075" DrawAspect="Content" ObjectID="_1578227630" r:id="rId100"/>
+          <o:OLEObject Type="Embed" ProgID="Equation.DSMT4" ShapeID="_x0000_i1075" DrawAspect="Content" ObjectID="_1578483895" r:id="rId100"/>
         </w:object>
       </w:r>
       <w:r>
@@ -3327,7 +3064,7 @@
           <v:shape id="_x0000_i1076" type="#_x0000_t75" style="width:14.25pt;height:14.25pt" o:ole="">
             <v:imagedata r:id="rId101" o:title=""/>
           </v:shape>
-          <o:OLEObject Type="Embed" ProgID="Equation.DSMT4" ShapeID="_x0000_i1076" DrawAspect="Content" ObjectID="_1578227631" r:id="rId102"/>
+          <o:OLEObject Type="Embed" ProgID="Equation.DSMT4" ShapeID="_x0000_i1076" DrawAspect="Content" ObjectID="_1578483896" r:id="rId102"/>
         </w:object>
       </w:r>
       <w:r>
@@ -3344,7 +3081,7 @@
           <v:shape id="_x0000_i1077" type="#_x0000_t75" style="width:14.25pt;height:14.25pt" o:ole="">
             <v:imagedata r:id="rId103" o:title=""/>
           </v:shape>
-          <o:OLEObject Type="Embed" ProgID="Equation.DSMT4" ShapeID="_x0000_i1077" DrawAspect="Content" ObjectID="_1578227632" r:id="rId104"/>
+          <o:OLEObject Type="Embed" ProgID="Equation.DSMT4" ShapeID="_x0000_i1077" DrawAspect="Content" ObjectID="_1578483897" r:id="rId104"/>
         </w:object>
       </w:r>
       <w:r>
@@ -3373,7 +3110,7 @@
           <v:shape id="_x0000_i1078" type="#_x0000_t75" style="width:14.25pt;height:14.25pt" o:ole="">
             <v:imagedata r:id="rId97" o:title=""/>
           </v:shape>
-          <o:OLEObject Type="Embed" ProgID="Equation.DSMT4" ShapeID="_x0000_i1078" DrawAspect="Content" ObjectID="_1578227633" r:id="rId105"/>
+          <o:OLEObject Type="Embed" ProgID="Equation.DSMT4" ShapeID="_x0000_i1078" DrawAspect="Content" ObjectID="_1578483898" r:id="rId105"/>
         </w:object>
       </w:r>
       <w:r>
@@ -3411,7 +3148,7 @@
           <v:shape id="_x0000_i1079" type="#_x0000_t75" style="width:1in;height:28.5pt" o:ole="">
             <v:imagedata r:id="rId106" o:title=""/>
           </v:shape>
-          <o:OLEObject Type="Embed" ProgID="Equation.DSMT4" ShapeID="_x0000_i1079" DrawAspect="Content" ObjectID="_1578227634" r:id="rId107"/>
+          <o:OLEObject Type="Embed" ProgID="Equation.DSMT4" ShapeID="_x0000_i1079" DrawAspect="Content" ObjectID="_1578483899" r:id="rId107"/>
         </w:object>
       </w:r>
       <w:r>
@@ -3428,7 +3165,7 @@
           <v:shape id="_x0000_i1080" type="#_x0000_t75" style="width:14.25pt;height:14.25pt" o:ole="">
             <v:imagedata r:id="rId97" o:title=""/>
           </v:shape>
-          <o:OLEObject Type="Embed" ProgID="Equation.DSMT4" ShapeID="_x0000_i1080" DrawAspect="Content" ObjectID="_1578227635" r:id="rId108"/>
+          <o:OLEObject Type="Embed" ProgID="Equation.DSMT4" ShapeID="_x0000_i1080" DrawAspect="Content" ObjectID="_1578483900" r:id="rId108"/>
         </w:object>
       </w:r>
       <w:r>
@@ -3448,7 +3185,7 @@
           <v:shape id="_x0000_i1081" type="#_x0000_t75" style="width:36pt;height:28.5pt" o:ole="">
             <v:imagedata r:id="rId109" o:title=""/>
           </v:shape>
-          <o:OLEObject Type="Embed" ProgID="Equation.DSMT4" ShapeID="_x0000_i1081" DrawAspect="Content" ObjectID="_1578227636" r:id="rId110"/>
+          <o:OLEObject Type="Embed" ProgID="Equation.DSMT4" ShapeID="_x0000_i1081" DrawAspect="Content" ObjectID="_1578483901" r:id="rId110"/>
         </w:object>
       </w:r>
       <w:r>
@@ -3476,7 +3213,7 @@
           <v:shape id="_x0000_i1082" type="#_x0000_t75" style="width:14.25pt;height:14.25pt" o:ole="">
             <v:imagedata r:id="rId101" o:title=""/>
           </v:shape>
-          <o:OLEObject Type="Embed" ProgID="Equation.DSMT4" ShapeID="_x0000_i1082" DrawAspect="Content" ObjectID="_1578227637" r:id="rId111"/>
+          <o:OLEObject Type="Embed" ProgID="Equation.DSMT4" ShapeID="_x0000_i1082" DrawAspect="Content" ObjectID="_1578483902" r:id="rId111"/>
         </w:object>
       </w:r>
       <w:r>
@@ -3493,7 +3230,7 @@
           <v:shape id="_x0000_i1083" type="#_x0000_t75" style="width:14.25pt;height:14.25pt" o:ole="">
             <v:imagedata r:id="rId103" o:title=""/>
           </v:shape>
-          <o:OLEObject Type="Embed" ProgID="Equation.DSMT4" ShapeID="_x0000_i1083" DrawAspect="Content" ObjectID="_1578227638" r:id="rId112"/>
+          <o:OLEObject Type="Embed" ProgID="Equation.DSMT4" ShapeID="_x0000_i1083" DrawAspect="Content" ObjectID="_1578483903" r:id="rId112"/>
         </w:object>
       </w:r>
       <w:r>
@@ -3526,21 +3263,11 @@
       <w:r>
         <w:instrText xml:space="preserve"> GOTOBUTTON ZEqnNum797298  \* MERGEFORMAT </w:instrText>
       </w:r>
-      <w:r>
-        <w:fldChar w:fldCharType="begin"/>
-      </w:r>
-      <w:r>
-        <w:instrText xml:space="preserve"> REF ZEqnNum797298 \* Charformat \! \* MERGEFORMAT </w:instrText>
-      </w:r>
-      <w:r>
-        <w:fldChar w:fldCharType="separate"/>
-      </w:r>
-      <w:r>
-        <w:instrText>(1.8)</w:instrText>
-      </w:r>
-      <w:r>
-        <w:fldChar w:fldCharType="end"/>
-      </w:r>
+      <w:fldSimple w:instr=" REF ZEqnNum797298 \* Charformat \! \* MERGEFORMAT ">
+        <w:r>
+          <w:instrText>(1.8)</w:instrText>
+        </w:r>
+      </w:fldSimple>
       <w:r>
         <w:fldChar w:fldCharType="end"/>
       </w:r>
@@ -3561,7 +3288,7 @@
           <v:shape id="_x0000_i1084" type="#_x0000_t75" style="width:115.5pt;height:21.75pt" o:ole="">
             <v:imagedata r:id="rId113" o:title=""/>
           </v:shape>
-          <o:OLEObject Type="Embed" ProgID="Equation.DSMT4" ShapeID="_x0000_i1084" DrawAspect="Content" ObjectID="_1578227639" r:id="rId114"/>
+          <o:OLEObject Type="Embed" ProgID="Equation.DSMT4" ShapeID="_x0000_i1084" DrawAspect="Content" ObjectID="_1578483904" r:id="rId114"/>
         </w:object>
       </w:r>
       <w:r>
@@ -3581,7 +3308,7 @@
           <v:shape id="_x0000_i1085" type="#_x0000_t75" style="width:7.5pt;height:14.25pt" o:ole="">
             <v:imagedata r:id="rId115" o:title=""/>
           </v:shape>
-          <o:OLEObject Type="Embed" ProgID="Equation.DSMT4" ShapeID="_x0000_i1085" DrawAspect="Content" ObjectID="_1578227640" r:id="rId116"/>
+          <o:OLEObject Type="Embed" ProgID="Equation.DSMT4" ShapeID="_x0000_i1085" DrawAspect="Content" ObjectID="_1578483905" r:id="rId116"/>
         </w:object>
       </w:r>
       <w:r>
@@ -3692,7 +3419,7 @@
           <v:shape id="_x0000_i1086" type="#_x0000_t75" style="width:14.25pt;height:21.75pt" o:ole="">
             <v:imagedata r:id="rId117" o:title=""/>
           </v:shape>
-          <o:OLEObject Type="Embed" ProgID="Equation.DSMT4" ShapeID="_x0000_i1086" DrawAspect="Content" ObjectID="_1578227641" r:id="rId118"/>
+          <o:OLEObject Type="Embed" ProgID="Equation.DSMT4" ShapeID="_x0000_i1086" DrawAspect="Content" ObjectID="_1578483906" r:id="rId118"/>
         </w:object>
       </w:r>
       <w:r>
@@ -3712,7 +3439,7 @@
           <v:shape id="_x0000_i1087" type="#_x0000_t75" style="width:14.25pt;height:21.75pt" o:ole="">
             <v:imagedata r:id="rId119" o:title=""/>
           </v:shape>
-          <o:OLEObject Type="Embed" ProgID="Equation.DSMT4" ShapeID="_x0000_i1087" DrawAspect="Content" ObjectID="_1578227642" r:id="rId120"/>
+          <o:OLEObject Type="Embed" ProgID="Equation.DSMT4" ShapeID="_x0000_i1087" DrawAspect="Content" ObjectID="_1578483907" r:id="rId120"/>
         </w:object>
       </w:r>
       <w:r>
@@ -3750,7 +3477,7 @@
           <v:shape id="_x0000_i1088" type="#_x0000_t75" style="width:14.25pt;height:21.75pt" o:ole="">
             <v:imagedata r:id="rId121" o:title=""/>
           </v:shape>
-          <o:OLEObject Type="Embed" ProgID="Equation.DSMT4" ShapeID="_x0000_i1088" DrawAspect="Content" ObjectID="_1578227643" r:id="rId122"/>
+          <o:OLEObject Type="Embed" ProgID="Equation.DSMT4" ShapeID="_x0000_i1088" DrawAspect="Content" ObjectID="_1578483908" r:id="rId122"/>
         </w:object>
       </w:r>
       <w:r>
@@ -3773,7 +3500,7 @@
           <v:shape id="_x0000_i1089" type="#_x0000_t75" style="width:14.25pt;height:21.75pt" o:ole="">
             <v:imagedata r:id="rId123" o:title=""/>
           </v:shape>
-          <o:OLEObject Type="Embed" ProgID="Equation.DSMT4" ShapeID="_x0000_i1089" DrawAspect="Content" ObjectID="_1578227644" r:id="rId124"/>
+          <o:OLEObject Type="Embed" ProgID="Equation.DSMT4" ShapeID="_x0000_i1089" DrawAspect="Content" ObjectID="_1578483909" r:id="rId124"/>
         </w:object>
       </w:r>
       <w:r>
@@ -3802,7 +3529,7 @@
           <v:shape id="_x0000_i1090" type="#_x0000_t75" style="width:1in;height:36pt" o:ole="">
             <v:imagedata r:id="rId125" o:title=""/>
           </v:shape>
-          <o:OLEObject Type="Embed" ProgID="Equation.DSMT4" ShapeID="_x0000_i1090" DrawAspect="Content" ObjectID="_1578227645" r:id="rId126"/>
+          <o:OLEObject Type="Embed" ProgID="Equation.DSMT4" ShapeID="_x0000_i1090" DrawAspect="Content" ObjectID="_1578483910" r:id="rId126"/>
         </w:object>
       </w:r>
       <w:r>
@@ -3822,7 +3549,7 @@
           <v:shape id="_x0000_i1091" type="#_x0000_t75" style="width:14.25pt;height:21.75pt" o:ole="">
             <v:imagedata r:id="rId127" o:title=""/>
           </v:shape>
-          <o:OLEObject Type="Embed" ProgID="Equation.DSMT4" ShapeID="_x0000_i1091" DrawAspect="Content" ObjectID="_1578227646" r:id="rId128"/>
+          <o:OLEObject Type="Embed" ProgID="Equation.DSMT4" ShapeID="_x0000_i1091" DrawAspect="Content" ObjectID="_1578483911" r:id="rId128"/>
         </w:object>
       </w:r>
       <w:r>
@@ -3842,7 +3569,7 @@
           <v:shape id="_x0000_i1092" type="#_x0000_t75" style="width:14.25pt;height:21.75pt" o:ole="">
             <v:imagedata r:id="rId119" o:title=""/>
           </v:shape>
-          <o:OLEObject Type="Embed" ProgID="Equation.DSMT4" ShapeID="_x0000_i1092" DrawAspect="Content" ObjectID="_1578227647" r:id="rId129"/>
+          <o:OLEObject Type="Embed" ProgID="Equation.DSMT4" ShapeID="_x0000_i1092" DrawAspect="Content" ObjectID="_1578483912" r:id="rId129"/>
         </w:object>
       </w:r>
       <w:r>
@@ -3859,7 +3586,7 @@
           <v:shape id="_x0000_i1093" type="#_x0000_t75" style="width:21.75pt;height:21.75pt" o:ole="">
             <v:imagedata r:id="rId130" o:title=""/>
           </v:shape>
-          <o:OLEObject Type="Embed" ProgID="Equation.DSMT4" ShapeID="_x0000_i1093" DrawAspect="Content" ObjectID="_1578227648" r:id="rId131"/>
+          <o:OLEObject Type="Embed" ProgID="Equation.DSMT4" ShapeID="_x0000_i1093" DrawAspect="Content" ObjectID="_1578483913" r:id="rId131"/>
         </w:object>
       </w:r>
       <w:r>
@@ -3903,7 +3630,7 @@
           <v:shape id="_x0000_i1094" type="#_x0000_t75" style="width:43.5pt;height:36pt" o:ole="">
             <v:imagedata r:id="rId132" o:title=""/>
           </v:shape>
-          <o:OLEObject Type="Embed" ProgID="Equation.DSMT4" ShapeID="_x0000_i1094" DrawAspect="Content" ObjectID="_1578227649" r:id="rId133"/>
+          <o:OLEObject Type="Embed" ProgID="Equation.DSMT4" ShapeID="_x0000_i1094" DrawAspect="Content" ObjectID="_1578483914" r:id="rId133"/>
         </w:object>
       </w:r>
       <w:r>
@@ -3917,7 +3644,7 @@
           <v:shape id="_x0000_i1095" type="#_x0000_t75" style="width:50.25pt;height:36pt" o:ole="">
             <v:imagedata r:id="rId134" o:title=""/>
           </v:shape>
-          <o:OLEObject Type="Embed" ProgID="Equation.DSMT4" ShapeID="_x0000_i1095" DrawAspect="Content" ObjectID="_1578227650" r:id="rId135"/>
+          <o:OLEObject Type="Embed" ProgID="Equation.DSMT4" ShapeID="_x0000_i1095" DrawAspect="Content" ObjectID="_1578483915" r:id="rId135"/>
         </w:object>
       </w:r>
       <w:r>
@@ -3945,7 +3672,7 @@
           <v:shape id="_x0000_i1096" type="#_x0000_t75" style="width:64.5pt;height:21.75pt" o:ole="">
             <v:imagedata r:id="rId136" o:title=""/>
           </v:shape>
-          <o:OLEObject Type="Embed" ProgID="Equation.DSMT4" ShapeID="_x0000_i1096" DrawAspect="Content" ObjectID="_1578227651" r:id="rId137"/>
+          <o:OLEObject Type="Embed" ProgID="Equation.DSMT4" ShapeID="_x0000_i1096" DrawAspect="Content" ObjectID="_1578483916" r:id="rId137"/>
         </w:object>
       </w:r>
       <w:r>
@@ -3971,7 +3698,7 @@
           <v:shape id="_x0000_i1097" type="#_x0000_t75" style="width:14.25pt;height:21.75pt" o:ole="">
             <v:imagedata r:id="rId119" o:title=""/>
           </v:shape>
-          <o:OLEObject Type="Embed" ProgID="Equation.DSMT4" ShapeID="_x0000_i1097" DrawAspect="Content" ObjectID="_1578227652" r:id="rId138"/>
+          <o:OLEObject Type="Embed" ProgID="Equation.DSMT4" ShapeID="_x0000_i1097" DrawAspect="Content" ObjectID="_1578483917" r:id="rId138"/>
         </w:object>
       </w:r>
       <w:r>
@@ -3988,7 +3715,7 @@
           <v:shape id="_x0000_i1098" type="#_x0000_t75" style="width:21.75pt;height:21.75pt" o:ole="">
             <v:imagedata r:id="rId130" o:title=""/>
           </v:shape>
-          <o:OLEObject Type="Embed" ProgID="Equation.DSMT4" ShapeID="_x0000_i1098" DrawAspect="Content" ObjectID="_1578227653" r:id="rId139"/>
+          <o:OLEObject Type="Embed" ProgID="Equation.DSMT4" ShapeID="_x0000_i1098" DrawAspect="Content" ObjectID="_1578483918" r:id="rId139"/>
         </w:object>
       </w:r>
       <w:r>
@@ -4005,7 +3732,7 @@
           <v:shape id="_x0000_i1099" type="#_x0000_t75" style="width:21.75pt;height:21.75pt" o:ole="">
             <v:imagedata r:id="rId140" o:title=""/>
           </v:shape>
-          <o:OLEObject Type="Embed" ProgID="Equation.DSMT4" ShapeID="_x0000_i1099" DrawAspect="Content" ObjectID="_1578227654" r:id="rId141"/>
+          <o:OLEObject Type="Embed" ProgID="Equation.DSMT4" ShapeID="_x0000_i1099" DrawAspect="Content" ObjectID="_1578483919" r:id="rId141"/>
         </w:object>
       </w:r>
       <w:r>
@@ -4049,7 +3776,7 @@
           <v:shape id="_x0000_i1100" type="#_x0000_t75" style="width:108pt;height:50.25pt" o:ole="">
             <v:imagedata r:id="rId142" o:title=""/>
           </v:shape>
-          <o:OLEObject Type="Embed" ProgID="Equation.DSMT4" ShapeID="_x0000_i1100" DrawAspect="Content" ObjectID="_1578227655" r:id="rId143"/>
+          <o:OLEObject Type="Embed" ProgID="Equation.DSMT4" ShapeID="_x0000_i1100" DrawAspect="Content" ObjectID="_1578483920" r:id="rId143"/>
         </w:object>
       </w:r>
       <w:r>
@@ -4063,7 +3790,7 @@
           <v:shape id="_x0000_i1101" type="#_x0000_t75" style="width:122.25pt;height:50.25pt" o:ole="">
             <v:imagedata r:id="rId144" o:title=""/>
           </v:shape>
-          <o:OLEObject Type="Embed" ProgID="Equation.DSMT4" ShapeID="_x0000_i1101" DrawAspect="Content" ObjectID="_1578227656" r:id="rId145"/>
+          <o:OLEObject Type="Embed" ProgID="Equation.DSMT4" ShapeID="_x0000_i1101" DrawAspect="Content" ObjectID="_1578483921" r:id="rId145"/>
         </w:object>
       </w:r>
       <w:r>
@@ -4100,7 +3827,7 @@
           <v:shape id="_x0000_i1102" type="#_x0000_t75" style="width:7.5pt;height:7.5pt" o:ole="">
             <v:imagedata r:id="rId146" o:title=""/>
           </v:shape>
-          <o:OLEObject Type="Embed" ProgID="Equation.DSMT4" ShapeID="_x0000_i1102" DrawAspect="Content" ObjectID="_1578227657" r:id="rId147"/>
+          <o:OLEObject Type="Embed" ProgID="Equation.DSMT4" ShapeID="_x0000_i1102" DrawAspect="Content" ObjectID="_1578483922" r:id="rId147"/>
         </w:object>
       </w:r>
       <w:r>
@@ -4120,7 +3847,7 @@
           <v:shape id="_x0000_i1103" type="#_x0000_t75" style="width:7.5pt;height:14.25pt" o:ole="">
             <v:imagedata r:id="rId148" o:title=""/>
           </v:shape>
-          <o:OLEObject Type="Embed" ProgID="Equation.DSMT4" ShapeID="_x0000_i1103" DrawAspect="Content" ObjectID="_1578227658" r:id="rId149"/>
+          <o:OLEObject Type="Embed" ProgID="Equation.DSMT4" ShapeID="_x0000_i1103" DrawAspect="Content" ObjectID="_1578483923" r:id="rId149"/>
         </w:object>
       </w:r>
       <w:r>
@@ -4146,7 +3873,7 @@
           <v:shape id="_x0000_i1104" type="#_x0000_t75" style="width:21.75pt;height:14.25pt" o:ole="">
             <v:imagedata r:id="rId150" o:title=""/>
           </v:shape>
-          <o:OLEObject Type="Embed" ProgID="Equation.DSMT4" ShapeID="_x0000_i1104" DrawAspect="Content" ObjectID="_1578227659" r:id="rId151"/>
+          <o:OLEObject Type="Embed" ProgID="Equation.DSMT4" ShapeID="_x0000_i1104" DrawAspect="Content" ObjectID="_1578483924" r:id="rId151"/>
         </w:object>
       </w:r>
       <w:r>
@@ -4200,7 +3927,7 @@
           <v:shape id="_x0000_i1105" type="#_x0000_t75" style="width:7.5pt;height:14.25pt" o:ole="">
             <v:imagedata r:id="rId148" o:title=""/>
           </v:shape>
-          <o:OLEObject Type="Embed" ProgID="Equation.DSMT4" ShapeID="_x0000_i1105" DrawAspect="Content" ObjectID="_1578227660" r:id="rId152"/>
+          <o:OLEObject Type="Embed" ProgID="Equation.DSMT4" ShapeID="_x0000_i1105" DrawAspect="Content" ObjectID="_1578483925" r:id="rId152"/>
         </w:object>
       </w:r>
       <w:r>
@@ -4271,7 +3998,7 @@
           <v:shape id="_x0000_i1106" type="#_x0000_t75" style="width:14.25pt;height:14.25pt" o:ole="">
             <v:imagedata r:id="rId101" o:title=""/>
           </v:shape>
-          <o:OLEObject Type="Embed" ProgID="Equation.DSMT4" ShapeID="_x0000_i1106" DrawAspect="Content" ObjectID="_1578227661" r:id="rId153"/>
+          <o:OLEObject Type="Embed" ProgID="Equation.DSMT4" ShapeID="_x0000_i1106" DrawAspect="Content" ObjectID="_1578483926" r:id="rId153"/>
         </w:object>
       </w:r>
       <w:r>
@@ -4297,7 +4024,7 @@
           <v:shape id="_x0000_i1107" type="#_x0000_t75" style="width:14.25pt;height:14.25pt" o:ole="">
             <v:imagedata r:id="rId103" o:title=""/>
           </v:shape>
-          <o:OLEObject Type="Embed" ProgID="Equation.DSMT4" ShapeID="_x0000_i1107" DrawAspect="Content" ObjectID="_1578227662" r:id="rId154"/>
+          <o:OLEObject Type="Embed" ProgID="Equation.DSMT4" ShapeID="_x0000_i1107" DrawAspect="Content" ObjectID="_1578483927" r:id="rId154"/>
         </w:object>
       </w:r>
       <w:r>
@@ -4350,7 +4077,7 @@
           <v:shape id="_x0000_i1108" type="#_x0000_t75" style="width:14.25pt;height:14.25pt" o:ole="">
             <v:imagedata r:id="rId103" o:title=""/>
           </v:shape>
-          <o:OLEObject Type="Embed" ProgID="Equation.DSMT4" ShapeID="_x0000_i1108" DrawAspect="Content" ObjectID="_1578227663" r:id="rId155"/>
+          <o:OLEObject Type="Embed" ProgID="Equation.DSMT4" ShapeID="_x0000_i1108" DrawAspect="Content" ObjectID="_1578483928" r:id="rId155"/>
         </w:object>
       </w:r>
       <w:r>
@@ -4388,7 +4115,7 @@
           <v:shape id="_x0000_i1109" type="#_x0000_t75" style="width:14.25pt;height:14.25pt" o:ole="">
             <v:imagedata r:id="rId103" o:title=""/>
           </v:shape>
-          <o:OLEObject Type="Embed" ProgID="Equation.DSMT4" ShapeID="_x0000_i1109" DrawAspect="Content" ObjectID="_1578227664" r:id="rId156"/>
+          <o:OLEObject Type="Embed" ProgID="Equation.DSMT4" ShapeID="_x0000_i1109" DrawAspect="Content" ObjectID="_1578483929" r:id="rId156"/>
         </w:object>
       </w:r>
       <w:r>
@@ -4495,7 +4222,7 @@
           <v:shape id="_x0000_i1110" type="#_x0000_t75" style="width:14.25pt;height:14.25pt" o:ole="">
             <v:imagedata r:id="rId103" o:title=""/>
           </v:shape>
-          <o:OLEObject Type="Embed" ProgID="Equation.DSMT4" ShapeID="_x0000_i1110" DrawAspect="Content" ObjectID="_1578227665" r:id="rId157"/>
+          <o:OLEObject Type="Embed" ProgID="Equation.DSMT4" ShapeID="_x0000_i1110" DrawAspect="Content" ObjectID="_1578483930" r:id="rId157"/>
         </w:object>
       </w:r>
       <w:r>
@@ -4540,48 +4267,28 @@
       <w:r>
         <w:instrText xml:space="preserve"> GOTOBUTTON ZEqnNum609982  \* MERGEFORMAT </w:instrText>
       </w:r>
+      <w:fldSimple w:instr=" REF ZEqnNum609982 \* Charformat \! \* MERGEFORMAT ">
+        <w:r>
+          <w:instrText>(1.3)</w:instrText>
+        </w:r>
+      </w:fldSimple>
+      <w:r>
+        <w:fldChar w:fldCharType="end"/>
+      </w:r>
+      <w:r>
+        <w:t>~</w:t>
+      </w:r>
       <w:r>
         <w:fldChar w:fldCharType="begin"/>
       </w:r>
       <w:r>
-        <w:instrText xml:space="preserve"> REF ZEqnNum609982 \* Charformat \! \* MERGEFORMAT </w:instrText>
-      </w:r>
-      <w:r>
-        <w:fldChar w:fldCharType="separate"/>
-      </w:r>
-      <w:r>
-        <w:instrText>(1.3)</w:instrText>
-      </w:r>
-      <w:r>
-        <w:fldChar w:fldCharType="end"/>
-      </w:r>
-      <w:r>
-        <w:fldChar w:fldCharType="end"/>
-      </w:r>
-      <w:r>
-        <w:t>~</w:t>
-      </w:r>
-      <w:r>
-        <w:fldChar w:fldCharType="begin"/>
-      </w:r>
-      <w:r>
         <w:instrText xml:space="preserve"> GOTOBUTTON ZEqnNum349052  \* MERGEFORMAT </w:instrText>
       </w:r>
-      <w:r>
-        <w:fldChar w:fldCharType="begin"/>
-      </w:r>
-      <w:r>
-        <w:instrText xml:space="preserve"> REF ZEqnNum349052 \* Charformat \! \* MERGEFORMAT </w:instrText>
-      </w:r>
-      <w:r>
-        <w:fldChar w:fldCharType="separate"/>
-      </w:r>
-      <w:r>
-        <w:instrText>(1.10)</w:instrText>
-      </w:r>
-      <w:r>
-        <w:fldChar w:fldCharType="end"/>
-      </w:r>
+      <w:fldSimple w:instr=" REF ZEqnNum349052 \* Charformat \! \* MERGEFORMAT ">
+        <w:r>
+          <w:instrText>(1.10)</w:instrText>
+        </w:r>
+      </w:fldSimple>
       <w:r>
         <w:fldChar w:fldCharType="end"/>
       </w:r>
@@ -4608,7 +4315,7 @@
           <v:shape id="_x0000_i1111" type="#_x0000_t75" style="width:14.25pt;height:14.25pt" o:ole="">
             <v:imagedata r:id="rId101" o:title=""/>
           </v:shape>
-          <o:OLEObject Type="Embed" ProgID="Equation.DSMT4" ShapeID="_x0000_i1111" DrawAspect="Content" ObjectID="_1578227666" r:id="rId158"/>
+          <o:OLEObject Type="Embed" ProgID="Equation.DSMT4" ShapeID="_x0000_i1111" DrawAspect="Content" ObjectID="_1578483931" r:id="rId158"/>
         </w:object>
       </w:r>
       <w:r>
@@ -4628,7 +4335,7 @@
           <v:shape id="_x0000_i1112" type="#_x0000_t75" style="width:14.25pt;height:14.25pt" o:ole="">
             <v:imagedata r:id="rId103" o:title=""/>
           </v:shape>
-          <o:OLEObject Type="Embed" ProgID="Equation.DSMT4" ShapeID="_x0000_i1112" DrawAspect="Content" ObjectID="_1578227667" r:id="rId159"/>
+          <o:OLEObject Type="Embed" ProgID="Equation.DSMT4" ShapeID="_x0000_i1112" DrawAspect="Content" ObjectID="_1578483932" r:id="rId159"/>
         </w:object>
       </w:r>
       <w:r>
@@ -4674,7 +4381,7 @@
           <v:shape id="_x0000_i1113" type="#_x0000_t75" style="width:57.75pt;height:36pt" o:ole="">
             <v:imagedata r:id="rId160" o:title=""/>
           </v:shape>
-          <o:OLEObject Type="Embed" ProgID="Equation.DSMT4" ShapeID="_x0000_i1113" DrawAspect="Content" ObjectID="_1578227668" r:id="rId161"/>
+          <o:OLEObject Type="Embed" ProgID="Equation.DSMT4" ShapeID="_x0000_i1113" DrawAspect="Content" ObjectID="_1578483933" r:id="rId161"/>
         </w:object>
       </w:r>
       <w:r>
@@ -4691,7 +4398,7 @@
           <v:shape id="_x0000_i1114" type="#_x0000_t75" style="width:57.75pt;height:21.75pt" o:ole="">
             <v:imagedata r:id="rId162" o:title=""/>
           </v:shape>
-          <o:OLEObject Type="Embed" ProgID="Equation.DSMT4" ShapeID="_x0000_i1114" DrawAspect="Content" ObjectID="_1578227669" r:id="rId163"/>
+          <o:OLEObject Type="Embed" ProgID="Equation.DSMT4" ShapeID="_x0000_i1114" DrawAspect="Content" ObjectID="_1578483934" r:id="rId163"/>
         </w:object>
       </w:r>
       <w:r>
@@ -4709,48 +4416,28 @@
       <w:r>
         <w:instrText xml:space="preserve"> GOTOBUTTON ZEqnNum816703  \* MERGEFORMAT </w:instrText>
       </w:r>
+      <w:fldSimple w:instr=" REF ZEqnNum816703 \* Charformat \! \* MERGEFORMAT ">
+        <w:r>
+          <w:instrText>(1.11)</w:instrText>
+        </w:r>
+      </w:fldSimple>
+      <w:r>
+        <w:fldChar w:fldCharType="end"/>
+      </w:r>
+      <w:r>
+        <w:t>~</w:t>
+      </w:r>
       <w:r>
         <w:fldChar w:fldCharType="begin"/>
       </w:r>
       <w:r>
-        <w:instrText xml:space="preserve"> REF ZEqnNum816703 \* Charformat \! \* MERGEFORMAT </w:instrText>
-      </w:r>
-      <w:r>
-        <w:fldChar w:fldCharType="separate"/>
-      </w:r>
-      <w:r>
-        <w:instrText>(1.11)</w:instrText>
-      </w:r>
-      <w:r>
-        <w:fldChar w:fldCharType="end"/>
-      </w:r>
-      <w:r>
-        <w:fldChar w:fldCharType="end"/>
-      </w:r>
-      <w:r>
-        <w:t>~</w:t>
-      </w:r>
-      <w:r>
-        <w:fldChar w:fldCharType="begin"/>
-      </w:r>
-      <w:r>
         <w:instrText xml:space="preserve"> GOTOBUTTON ZEqnNum743915  \* MERGEFORMAT </w:instrText>
       </w:r>
-      <w:r>
-        <w:fldChar w:fldCharType="begin"/>
-      </w:r>
-      <w:r>
-        <w:instrText xml:space="preserve"> REF ZEqnNum743915 \* Charformat \! \* MERGEFORMAT </w:instrText>
-      </w:r>
-      <w:r>
-        <w:fldChar w:fldCharType="separate"/>
-      </w:r>
-      <w:r>
-        <w:instrText>(1.17)</w:instrText>
-      </w:r>
-      <w:r>
-        <w:fldChar w:fldCharType="end"/>
-      </w:r>
+      <w:fldSimple w:instr=" REF ZEqnNum743915 \* Charformat \! \* MERGEFORMAT ">
+        <w:r>
+          <w:instrText>(1.17)</w:instrText>
+        </w:r>
+      </w:fldSimple>
       <w:r>
         <w:fldChar w:fldCharType="end"/>
       </w:r>
@@ -4788,7 +4475,7 @@
           <v:shape id="_x0000_i1115" type="#_x0000_t75" style="width:136.5pt;height:36pt" o:ole="">
             <v:imagedata r:id="rId164" o:title=""/>
           </v:shape>
-          <o:OLEObject Type="Embed" ProgID="Equation.DSMT4" ShapeID="_x0000_i1115" DrawAspect="Content" ObjectID="_1578227670" r:id="rId165"/>
+          <o:OLEObject Type="Embed" ProgID="Equation.DSMT4" ShapeID="_x0000_i1115" DrawAspect="Content" ObjectID="_1578483935" r:id="rId165"/>
         </w:object>
       </w:r>
       <w:r>
@@ -4816,51 +4503,25 @@
       <w:r>
         <w:instrText>(</w:instrText>
       </w:r>
-      <w:r>
-        <w:fldChar w:fldCharType="begin"/>
-      </w:r>
-      <w:r>
-        <w:instrText xml:space="preserve"> SEQ MTSec \c \* Arabic \* MERGEFORMAT </w:instrText>
-      </w:r>
-      <w:r>
-        <w:fldChar w:fldCharType="separate"/>
-      </w:r>
-      <w:r>
-        <w:rPr>
-          <w:noProof/>
-        </w:rPr>
-        <w:instrText>1</w:instrText>
-      </w:r>
-      <w:r>
-        <w:rPr>
-          <w:noProof/>
-        </w:rPr>
-        <w:fldChar w:fldCharType="end"/>
-      </w:r>
+      <w:fldSimple w:instr=" SEQ MTSec \c \* Arabic \* MERGEFORMAT ">
+        <w:r>
+          <w:rPr>
+            <w:noProof/>
+          </w:rPr>
+          <w:instrText>1</w:instrText>
+        </w:r>
+      </w:fldSimple>
       <w:r>
         <w:instrText>.</w:instrText>
       </w:r>
-      <w:r>
-        <w:fldChar w:fldCharType="begin"/>
-      </w:r>
-      <w:r>
-        <w:instrText xml:space="preserve"> SEQ MTEqn \c \* Arabic \* MERGEFORMAT </w:instrText>
-      </w:r>
-      <w:r>
-        <w:fldChar w:fldCharType="separate"/>
-      </w:r>
-      <w:r>
-        <w:rPr>
-          <w:noProof/>
-        </w:rPr>
-        <w:instrText>11</w:instrText>
-      </w:r>
-      <w:r>
-        <w:rPr>
-          <w:noProof/>
-        </w:rPr>
-        <w:fldChar w:fldCharType="end"/>
-      </w:r>
+      <w:fldSimple w:instr=" SEQ MTEqn \c \* Arabic \* MERGEFORMAT ">
+        <w:r>
+          <w:rPr>
+            <w:noProof/>
+          </w:rPr>
+          <w:instrText>11</w:instrText>
+        </w:r>
+      </w:fldSimple>
       <w:r>
         <w:instrText>)</w:instrText>
       </w:r>
@@ -4884,7 +4545,7 @@
           <v:shape id="_x0000_i1116" type="#_x0000_t75" style="width:129.75pt;height:43.5pt" o:ole="">
             <v:imagedata r:id="rId166" o:title=""/>
           </v:shape>
-          <o:OLEObject Type="Embed" ProgID="Equation.DSMT4" ShapeID="_x0000_i1116" DrawAspect="Content" ObjectID="_1578227671" r:id="rId167"/>
+          <o:OLEObject Type="Embed" ProgID="Equation.DSMT4" ShapeID="_x0000_i1116" DrawAspect="Content" ObjectID="_1578483936" r:id="rId167"/>
         </w:object>
       </w:r>
       <w:r>
@@ -4911,51 +4572,25 @@
       <w:r>
         <w:instrText>(</w:instrText>
       </w:r>
-      <w:r>
-        <w:fldChar w:fldCharType="begin"/>
-      </w:r>
-      <w:r>
-        <w:instrText xml:space="preserve"> SEQ MTSec \c \* Arabic \* MERGEFORMAT </w:instrText>
-      </w:r>
-      <w:r>
-        <w:fldChar w:fldCharType="separate"/>
-      </w:r>
-      <w:r>
-        <w:rPr>
-          <w:noProof/>
-        </w:rPr>
-        <w:instrText>1</w:instrText>
-      </w:r>
-      <w:r>
-        <w:rPr>
-          <w:noProof/>
-        </w:rPr>
-        <w:fldChar w:fldCharType="end"/>
-      </w:r>
+      <w:fldSimple w:instr=" SEQ MTSec \c \* Arabic \* MERGEFORMAT ">
+        <w:r>
+          <w:rPr>
+            <w:noProof/>
+          </w:rPr>
+          <w:instrText>1</w:instrText>
+        </w:r>
+      </w:fldSimple>
       <w:r>
         <w:instrText>.</w:instrText>
       </w:r>
-      <w:r>
-        <w:fldChar w:fldCharType="begin"/>
-      </w:r>
-      <w:r>
-        <w:instrText xml:space="preserve"> SEQ MTEqn \c \* Arabic \* MERGEFORMAT </w:instrText>
-      </w:r>
-      <w:r>
-        <w:fldChar w:fldCharType="separate"/>
-      </w:r>
-      <w:r>
-        <w:rPr>
-          <w:noProof/>
-        </w:rPr>
-        <w:instrText>12</w:instrText>
-      </w:r>
-      <w:r>
-        <w:rPr>
-          <w:noProof/>
-        </w:rPr>
-        <w:fldChar w:fldCharType="end"/>
-      </w:r>
+      <w:fldSimple w:instr=" SEQ MTEqn \c \* Arabic \* MERGEFORMAT ">
+        <w:r>
+          <w:rPr>
+            <w:noProof/>
+          </w:rPr>
+          <w:instrText>12</w:instrText>
+        </w:r>
+      </w:fldSimple>
       <w:r>
         <w:instrText>)</w:instrText>
       </w:r>
@@ -4978,7 +4613,7 @@
           <v:shape id="_x0000_i1117" type="#_x0000_t75" style="width:230.25pt;height:21.75pt" o:ole="">
             <v:imagedata r:id="rId168" o:title=""/>
           </v:shape>
-          <o:OLEObject Type="Embed" ProgID="Equation.DSMT4" ShapeID="_x0000_i1117" DrawAspect="Content" ObjectID="_1578227672" r:id="rId169"/>
+          <o:OLEObject Type="Embed" ProgID="Equation.DSMT4" ShapeID="_x0000_i1117" DrawAspect="Content" ObjectID="_1578483937" r:id="rId169"/>
         </w:object>
       </w:r>
       <w:r>
@@ -4995,7 +4630,7 @@
           <v:shape id="_x0000_i1118" type="#_x0000_t75" style="width:122.25pt;height:21.75pt" o:ole="">
             <v:imagedata r:id="rId170" o:title=""/>
           </v:shape>
-          <o:OLEObject Type="Embed" ProgID="Equation.DSMT4" ShapeID="_x0000_i1118" DrawAspect="Content" ObjectID="_1578227673" r:id="rId171"/>
+          <o:OLEObject Type="Embed" ProgID="Equation.DSMT4" ShapeID="_x0000_i1118" DrawAspect="Content" ObjectID="_1578483938" r:id="rId171"/>
         </w:object>
       </w:r>
       <w:r>
@@ -5012,7 +4647,7 @@
           <v:shape id="_x0000_i1119" type="#_x0000_t75" style="width:122.25pt;height:21.75pt" o:ole="">
             <v:imagedata r:id="rId172" o:title=""/>
           </v:shape>
-          <o:OLEObject Type="Embed" ProgID="Equation.DSMT4" ShapeID="_x0000_i1119" DrawAspect="Content" ObjectID="_1578227674" r:id="rId173"/>
+          <o:OLEObject Type="Embed" ProgID="Equation.DSMT4" ShapeID="_x0000_i1119" DrawAspect="Content" ObjectID="_1578483939" r:id="rId173"/>
         </w:object>
       </w:r>
       <w:r>
@@ -5029,7 +4664,7 @@
           <v:shape id="_x0000_i1120" type="#_x0000_t75" style="width:64.5pt;height:21.75pt" o:ole="">
             <v:imagedata r:id="rId174" o:title=""/>
           </v:shape>
-          <o:OLEObject Type="Embed" ProgID="Equation.DSMT4" ShapeID="_x0000_i1120" DrawAspect="Content" ObjectID="_1578227675" r:id="rId175"/>
+          <o:OLEObject Type="Embed" ProgID="Equation.DSMT4" ShapeID="_x0000_i1120" DrawAspect="Content" ObjectID="_1578483940" r:id="rId175"/>
         </w:object>
       </w:r>
       <w:r>
@@ -5054,7 +4689,7 @@
           <v:shape id="_x0000_i1121" type="#_x0000_t75" style="width:1in;height:21.75pt" o:ole="">
             <v:imagedata r:id="rId176" o:title=""/>
           </v:shape>
-          <o:OLEObject Type="Embed" ProgID="Equation.DSMT4" ShapeID="_x0000_i1121" DrawAspect="Content" ObjectID="_1578227676" r:id="rId177"/>
+          <o:OLEObject Type="Embed" ProgID="Equation.DSMT4" ShapeID="_x0000_i1121" DrawAspect="Content" ObjectID="_1578483941" r:id="rId177"/>
         </w:object>
       </w:r>
       <w:r>
@@ -5081,51 +4716,25 @@
       <w:r>
         <w:instrText>(</w:instrText>
       </w:r>
-      <w:r>
-        <w:fldChar w:fldCharType="begin"/>
-      </w:r>
-      <w:r>
-        <w:instrText xml:space="preserve"> SEQ MTSec \c \* Arabic \* MERGEFORMAT </w:instrText>
-      </w:r>
-      <w:r>
-        <w:fldChar w:fldCharType="separate"/>
-      </w:r>
-      <w:r>
-        <w:rPr>
-          <w:noProof/>
-        </w:rPr>
-        <w:instrText>1</w:instrText>
-      </w:r>
-      <w:r>
-        <w:rPr>
-          <w:noProof/>
-        </w:rPr>
-        <w:fldChar w:fldCharType="end"/>
-      </w:r>
+      <w:fldSimple w:instr=" SEQ MTSec \c \* Arabic \* MERGEFORMAT ">
+        <w:r>
+          <w:rPr>
+            <w:noProof/>
+          </w:rPr>
+          <w:instrText>1</w:instrText>
+        </w:r>
+      </w:fldSimple>
       <w:r>
         <w:instrText>.</w:instrText>
       </w:r>
-      <w:r>
-        <w:fldChar w:fldCharType="begin"/>
-      </w:r>
-      <w:r>
-        <w:instrText xml:space="preserve"> SEQ MTEqn \c \* Arabic \* MERGEFORMAT </w:instrText>
-      </w:r>
-      <w:r>
-        <w:fldChar w:fldCharType="separate"/>
-      </w:r>
-      <w:r>
-        <w:rPr>
-          <w:noProof/>
-        </w:rPr>
-        <w:instrText>13</w:instrText>
-      </w:r>
-      <w:r>
-        <w:rPr>
-          <w:noProof/>
-        </w:rPr>
-        <w:fldChar w:fldCharType="end"/>
-      </w:r>
+      <w:fldSimple w:instr=" SEQ MTEqn \c \* Arabic \* MERGEFORMAT ">
+        <w:r>
+          <w:rPr>
+            <w:noProof/>
+          </w:rPr>
+          <w:instrText>13</w:instrText>
+        </w:r>
+      </w:fldSimple>
       <w:r>
         <w:instrText>)</w:instrText>
       </w:r>
@@ -5148,7 +4757,7 @@
           <v:shape id="_x0000_i1122" type="#_x0000_t75" style="width:1in;height:21.75pt" o:ole="">
             <v:imagedata r:id="rId178" o:title=""/>
           </v:shape>
-          <o:OLEObject Type="Embed" ProgID="Equation.DSMT4" ShapeID="_x0000_i1122" DrawAspect="Content" ObjectID="_1578227677" r:id="rId179"/>
+          <o:OLEObject Type="Embed" ProgID="Equation.DSMT4" ShapeID="_x0000_i1122" DrawAspect="Content" ObjectID="_1578483942" r:id="rId179"/>
         </w:object>
       </w:r>
       <w:r>
@@ -5175,51 +4784,25 @@
       <w:r>
         <w:instrText>(</w:instrText>
       </w:r>
-      <w:r>
-        <w:fldChar w:fldCharType="begin"/>
-      </w:r>
-      <w:r>
-        <w:instrText xml:space="preserve"> SEQ MTSec \c \* Arabic \* MERGEFORMAT </w:instrText>
-      </w:r>
-      <w:r>
-        <w:fldChar w:fldCharType="separate"/>
-      </w:r>
-      <w:r>
-        <w:rPr>
-          <w:noProof/>
-        </w:rPr>
-        <w:instrText>1</w:instrText>
-      </w:r>
-      <w:r>
-        <w:rPr>
-          <w:noProof/>
-        </w:rPr>
-        <w:fldChar w:fldCharType="end"/>
-      </w:r>
+      <w:fldSimple w:instr=" SEQ MTSec \c \* Arabic \* MERGEFORMAT ">
+        <w:r>
+          <w:rPr>
+            <w:noProof/>
+          </w:rPr>
+          <w:instrText>1</w:instrText>
+        </w:r>
+      </w:fldSimple>
       <w:r>
         <w:instrText>.</w:instrText>
       </w:r>
-      <w:r>
-        <w:fldChar w:fldCharType="begin"/>
-      </w:r>
-      <w:r>
-        <w:instrText xml:space="preserve"> SEQ MTEqn \c \* Arabic \* MERGEFORMAT </w:instrText>
-      </w:r>
-      <w:r>
-        <w:fldChar w:fldCharType="separate"/>
-      </w:r>
-      <w:r>
-        <w:rPr>
-          <w:noProof/>
-        </w:rPr>
-        <w:instrText>14</w:instrText>
-      </w:r>
-      <w:r>
-        <w:rPr>
-          <w:noProof/>
-        </w:rPr>
-        <w:fldChar w:fldCharType="end"/>
-      </w:r>
+      <w:fldSimple w:instr=" SEQ MTEqn \c \* Arabic \* MERGEFORMAT ">
+        <w:r>
+          <w:rPr>
+            <w:noProof/>
+          </w:rPr>
+          <w:instrText>14</w:instrText>
+        </w:r>
+      </w:fldSimple>
       <w:r>
         <w:instrText>)</w:instrText>
       </w:r>
@@ -5242,7 +4825,7 @@
           <v:shape id="_x0000_i1123" type="#_x0000_t75" style="width:79.5pt;height:64.5pt" o:ole="">
             <v:imagedata r:id="rId180" o:title=""/>
           </v:shape>
-          <o:OLEObject Type="Embed" ProgID="Equation.DSMT4" ShapeID="_x0000_i1123" DrawAspect="Content" ObjectID="_1578227678" r:id="rId181"/>
+          <o:OLEObject Type="Embed" ProgID="Equation.DSMT4" ShapeID="_x0000_i1123" DrawAspect="Content" ObjectID="_1578483943" r:id="rId181"/>
         </w:object>
       </w:r>
       <w:r>
@@ -5269,51 +4852,25 @@
       <w:r>
         <w:instrText>(</w:instrText>
       </w:r>
-      <w:r>
-        <w:fldChar w:fldCharType="begin"/>
-      </w:r>
-      <w:r>
-        <w:instrText xml:space="preserve"> SEQ MTSec \c \* Arabic \* MERGEFORMAT </w:instrText>
-      </w:r>
-      <w:r>
-        <w:fldChar w:fldCharType="separate"/>
-      </w:r>
-      <w:r>
-        <w:rPr>
-          <w:noProof/>
-        </w:rPr>
-        <w:instrText>1</w:instrText>
-      </w:r>
-      <w:r>
-        <w:rPr>
-          <w:noProof/>
-        </w:rPr>
-        <w:fldChar w:fldCharType="end"/>
-      </w:r>
+      <w:fldSimple w:instr=" SEQ MTSec \c \* Arabic \* MERGEFORMAT ">
+        <w:r>
+          <w:rPr>
+            <w:noProof/>
+          </w:rPr>
+          <w:instrText>1</w:instrText>
+        </w:r>
+      </w:fldSimple>
       <w:r>
         <w:instrText>.</w:instrText>
       </w:r>
-      <w:r>
-        <w:fldChar w:fldCharType="begin"/>
-      </w:r>
-      <w:r>
-        <w:instrText xml:space="preserve"> SEQ MTEqn \c \* Arabic \* MERGEFORMAT </w:instrText>
-      </w:r>
-      <w:r>
-        <w:fldChar w:fldCharType="separate"/>
-      </w:r>
-      <w:r>
-        <w:rPr>
-          <w:noProof/>
-        </w:rPr>
-        <w:instrText>15</w:instrText>
-      </w:r>
-      <w:r>
-        <w:rPr>
-          <w:noProof/>
-        </w:rPr>
-        <w:fldChar w:fldCharType="end"/>
-      </w:r>
+      <w:fldSimple w:instr=" SEQ MTEqn \c \* Arabic \* MERGEFORMAT ">
+        <w:r>
+          <w:rPr>
+            <w:noProof/>
+          </w:rPr>
+          <w:instrText>15</w:instrText>
+        </w:r>
+      </w:fldSimple>
       <w:r>
         <w:instrText>)</w:instrText>
       </w:r>
@@ -5336,7 +4893,7 @@
           <v:shape id="_x0000_i1124" type="#_x0000_t75" style="width:2in;height:64.5pt" o:ole="">
             <v:imagedata r:id="rId182" o:title=""/>
           </v:shape>
-          <o:OLEObject Type="Embed" ProgID="Equation.DSMT4" ShapeID="_x0000_i1124" DrawAspect="Content" ObjectID="_1578227679" r:id="rId183"/>
+          <o:OLEObject Type="Embed" ProgID="Equation.DSMT4" ShapeID="_x0000_i1124" DrawAspect="Content" ObjectID="_1578483944" r:id="rId183"/>
         </w:object>
       </w:r>
       <w:r>
@@ -5363,51 +4920,25 @@
       <w:r>
         <w:instrText>(</w:instrText>
       </w:r>
-      <w:r>
-        <w:fldChar w:fldCharType="begin"/>
-      </w:r>
-      <w:r>
-        <w:instrText xml:space="preserve"> SEQ MTSec \c \* Arabic \* MERGEFORMAT </w:instrText>
-      </w:r>
-      <w:r>
-        <w:fldChar w:fldCharType="separate"/>
-      </w:r>
-      <w:r>
-        <w:rPr>
-          <w:noProof/>
-        </w:rPr>
-        <w:instrText>1</w:instrText>
-      </w:r>
-      <w:r>
-        <w:rPr>
-          <w:noProof/>
-        </w:rPr>
-        <w:fldChar w:fldCharType="end"/>
-      </w:r>
+      <w:fldSimple w:instr=" SEQ MTSec \c \* Arabic \* MERGEFORMAT ">
+        <w:r>
+          <w:rPr>
+            <w:noProof/>
+          </w:rPr>
+          <w:instrText>1</w:instrText>
+        </w:r>
+      </w:fldSimple>
       <w:r>
         <w:instrText>.</w:instrText>
       </w:r>
-      <w:r>
-        <w:fldChar w:fldCharType="begin"/>
-      </w:r>
-      <w:r>
-        <w:instrText xml:space="preserve"> SEQ MTEqn \c \* Arabic \* MERGEFORMAT </w:instrText>
-      </w:r>
-      <w:r>
-        <w:fldChar w:fldCharType="separate"/>
-      </w:r>
-      <w:r>
-        <w:rPr>
-          <w:noProof/>
-        </w:rPr>
-        <w:instrText>16</w:instrText>
-      </w:r>
-      <w:r>
-        <w:rPr>
-          <w:noProof/>
-        </w:rPr>
-        <w:fldChar w:fldCharType="end"/>
-      </w:r>
+      <w:fldSimple w:instr=" SEQ MTEqn \c \* Arabic \* MERGEFORMAT ">
+        <w:r>
+          <w:rPr>
+            <w:noProof/>
+          </w:rPr>
+          <w:instrText>16</w:instrText>
+        </w:r>
+      </w:fldSimple>
       <w:r>
         <w:instrText>)</w:instrText>
       </w:r>
@@ -5431,7 +4962,7 @@
           <v:shape id="_x0000_i1125" type="#_x0000_t75" style="width:3in;height:86.25pt" o:ole="">
             <v:imagedata r:id="rId184" o:title=""/>
           </v:shape>
-          <o:OLEObject Type="Embed" ProgID="Equation.DSMT4" ShapeID="_x0000_i1125" DrawAspect="Content" ObjectID="_1578227680" r:id="rId185"/>
+          <o:OLEObject Type="Embed" ProgID="Equation.DSMT4" ShapeID="_x0000_i1125" DrawAspect="Content" ObjectID="_1578483945" r:id="rId185"/>
         </w:object>
       </w:r>
       <w:r>
@@ -5459,168 +4990,99 @@
       <w:r>
         <w:instrText>(</w:instrText>
       </w:r>
+      <w:fldSimple w:instr=" SEQ MTSec \c \* Arabic \* MERGEFORMAT ">
+        <w:r>
+          <w:rPr>
+            <w:noProof/>
+          </w:rPr>
+          <w:instrText>1</w:instrText>
+        </w:r>
+      </w:fldSimple>
+      <w:r>
+        <w:instrText>.</w:instrText>
+      </w:r>
+      <w:fldSimple w:instr=" SEQ MTEqn \c \* Arabic \* MERGEFORMAT ">
+        <w:r>
+          <w:rPr>
+            <w:noProof/>
+          </w:rPr>
+          <w:instrText>17</w:instrText>
+        </w:r>
+      </w:fldSimple>
+      <w:r>
+        <w:instrText>)</w:instrText>
+      </w:r>
+      <w:bookmarkEnd w:id="6"/>
+      <w:r>
+        <w:fldChar w:fldCharType="end"/>
+      </w:r>
+    </w:p>
+    <w:p>
       <w:r>
         <w:fldChar w:fldCharType="begin"/>
       </w:r>
       <w:r>
-        <w:instrText xml:space="preserve"> SEQ MTSec \c \* Arabic \* MERGEFORMAT </w:instrText>
-      </w:r>
-      <w:r>
-        <w:fldChar w:fldCharType="separate"/>
-      </w:r>
-      <w:r>
-        <w:rPr>
-          <w:noProof/>
-        </w:rPr>
-        <w:instrText>1</w:instrText>
-      </w:r>
-      <w:r>
-        <w:rPr>
-          <w:noProof/>
-        </w:rPr>
+        <w:instrText xml:space="preserve"> GOTOBUTTON ZEqnNum816703  \* MERGEFORMAT </w:instrText>
+      </w:r>
+      <w:fldSimple w:instr=" REF ZEqnNum816703 \* Charformat \! \* MERGEFORMAT ">
+        <w:r>
+          <w:instrText>(1.11)</w:instrText>
+        </w:r>
+      </w:fldSimple>
+      <w:r>
         <w:fldChar w:fldCharType="end"/>
       </w:r>
       <w:r>
-        <w:instrText>.</w:instrText>
+        <w:t>~</w:t>
       </w:r>
       <w:r>
         <w:fldChar w:fldCharType="begin"/>
       </w:r>
       <w:r>
-        <w:instrText xml:space="preserve"> SEQ MTEqn \c \* Ara</w:instrText>
-      </w:r>
-      <w:r>
-        <w:instrText xml:space="preserve">bic \* MERGEFORMAT </w:instrText>
-      </w:r>
-      <w:r>
-        <w:fldChar w:fldCharType="separate"/>
-      </w:r>
-      <w:r>
-        <w:rPr>
-          <w:noProof/>
-        </w:rPr>
-        <w:instrText>17</w:instrText>
-      </w:r>
-      <w:r>
-        <w:rPr>
-          <w:noProof/>
-        </w:rPr>
+        <w:instrText xml:space="preserve"> GOTOBUTTON ZEqnNum743915  \* MERGEFORMAT </w:instrText>
+      </w:r>
+      <w:fldSimple w:instr=" REF ZEqnNum743915 \* Charformat \! \* MERGEFORMAT ">
+        <w:r>
+          <w:instrText>(1.17)</w:instrText>
+        </w:r>
+      </w:fldSimple>
+      <w:r>
         <w:fldChar w:fldCharType="end"/>
       </w:r>
       <w:r>
-        <w:instrText>)</w:instrText>
-      </w:r>
-      <w:bookmarkEnd w:id="6"/>
+        <w:rPr>
+          <w:rFonts w:hint="eastAsia"/>
+        </w:rPr>
+        <w:t>与</w:t>
+      </w:r>
+      <w:r>
+        <w:fldChar w:fldCharType="begin"/>
+      </w:r>
+      <w:r>
+        <w:instrText xml:space="preserve"> GOTOBUTTON ZEqnNum609982  \* MERGEFORMAT </w:instrText>
+      </w:r>
+      <w:fldSimple w:instr=" REF ZEqnNum609982 \* Charformat \! \* MERGEFORMAT ">
+        <w:r>
+          <w:instrText>(1.3)</w:instrText>
+        </w:r>
+      </w:fldSimple>
       <w:r>
         <w:fldChar w:fldCharType="end"/>
       </w:r>
-    </w:p>
-    <w:p>
+      <w:r>
+        <w:t>~</w:t>
+      </w:r>
       <w:r>
         <w:fldChar w:fldCharType="begin"/>
       </w:r>
       <w:r>
-        <w:instrText xml:space="preserve"> GOTOBUTTON ZEqnNum816703  \* MERGEFORMAT </w:instrText>
-      </w:r>
-      <w:r>
-        <w:fldChar w:fldCharType="begin"/>
-      </w:r>
-      <w:r>
-        <w:instrText xml:space="preserve"> REF ZEqnNum816703 \* Charformat \! \* MERGEFORMAT </w:instrText>
-      </w:r>
-      <w:r>
-        <w:fldChar w:fldCharType="separate"/>
-      </w:r>
-      <w:r>
-        <w:instrText>(1.11)</w:instrText>
-      </w:r>
-      <w:r>
-        <w:fldChar w:fldCharType="end"/>
-      </w:r>
-      <w:r>
-        <w:fldChar w:fldCharType="end"/>
-      </w:r>
-      <w:r>
-        <w:t>~</w:t>
-      </w:r>
-      <w:r>
-        <w:fldChar w:fldCharType="begin"/>
-      </w:r>
-      <w:r>
-        <w:instrText xml:space="preserve"> GOTOBUTTON ZEqnNum743915  \* MERGEFORMAT </w:instrText>
-      </w:r>
-      <w:r>
-        <w:fldChar w:fldCharType="begin"/>
-      </w:r>
-      <w:r>
-        <w:instrText xml:space="preserve"> REF ZEqnNum743915 \* Charformat \! \* MERGEFORMAT </w:instrText>
-      </w:r>
-      <w:r>
-        <w:fldChar w:fldCharType="separate"/>
-      </w:r>
-      <w:r>
-        <w:instrText>(1.17)</w:instrText>
-      </w:r>
-      <w:r>
-        <w:fldChar w:fldCharType="end"/>
-      </w:r>
-      <w:r>
-        <w:fldChar w:fldCharType="end"/>
-      </w:r>
-      <w:r>
-        <w:rPr>
-          <w:rFonts w:hint="eastAsia"/>
-        </w:rPr>
-        <w:t>与</w:t>
-      </w:r>
-      <w:r>
-        <w:fldChar w:fldCharType="begin"/>
-      </w:r>
-      <w:r>
-        <w:instrText xml:space="preserve"> GOTOBUTTON ZEqnNum609982  \* MERGEFORMAT </w:instrText>
-      </w:r>
-      <w:r>
-        <w:fldChar w:fldCharType="begin"/>
-      </w:r>
-      <w:r>
-        <w:instrText xml:space="preserve"> REF ZEqnNum609982 \* Charformat \! \* MERGEFORMAT </w:instrText>
-      </w:r>
-      <w:r>
-        <w:fldChar w:fldCharType="separate"/>
-      </w:r>
-      <w:r>
-        <w:instrText>(1.3)</w:instrText>
-      </w:r>
-      <w:r>
-        <w:fldChar w:fldCharType="end"/>
-      </w:r>
-      <w:r>
-        <w:fldChar w:fldCharType="end"/>
-      </w:r>
-      <w:r>
-        <w:t>~</w:t>
-      </w:r>
-      <w:r>
-        <w:fldChar w:fldCharType="begin"/>
-      </w:r>
-      <w:r>
         <w:instrText xml:space="preserve"> GOTOBUTTON ZEqnNum349052  \* MERGEFORMAT </w:instrText>
       </w:r>
-      <w:r>
-        <w:fldChar w:fldCharType="begin"/>
-      </w:r>
-      <w:r>
-        <w:instrText xml:space="preserve"> REF ZEqnNum349052 \* Charformat \! \* MERGEFORMAT </w:instrText>
-      </w:r>
-      <w:r>
-        <w:fldChar w:fldCharType="separate"/>
-      </w:r>
-      <w:r>
-        <w:instrText>(1.10)</w:instrText>
-      </w:r>
-      <w:r>
-        <w:fldChar w:fldCharType="end"/>
-      </w:r>
+      <w:fldSimple w:instr=" REF ZEqnNum349052 \* Charformat \! \* MERGEFORMAT ">
+        <w:r>
+          <w:instrText>(1.10)</w:instrText>
+        </w:r>
+      </w:fldSimple>
       <w:r>
         <w:fldChar w:fldCharType="end"/>
       </w:r>
@@ -5660,7 +5122,7 @@
           <v:shape id="_x0000_i1126" type="#_x0000_t75" style="width:14.25pt;height:21.75pt" o:ole="">
             <v:imagedata r:id="rId186" o:title=""/>
           </v:shape>
-          <o:OLEObject Type="Embed" ProgID="Equation.DSMT4" ShapeID="_x0000_i1126" DrawAspect="Content" ObjectID="_1578227681" r:id="rId187"/>
+          <o:OLEObject Type="Embed" ProgID="Equation.DSMT4" ShapeID="_x0000_i1126" DrawAspect="Content" ObjectID="_1578483946" r:id="rId187"/>
         </w:object>
       </w:r>
       <w:r>
@@ -5677,7 +5139,7 @@
           <v:shape id="_x0000_i1127" type="#_x0000_t75" style="width:7.5pt;height:14.25pt" o:ole="">
             <v:imagedata r:id="rId188" o:title=""/>
           </v:shape>
-          <o:OLEObject Type="Embed" ProgID="Equation.DSMT4" ShapeID="_x0000_i1127" DrawAspect="Content" ObjectID="_1578227682" r:id="rId189"/>
+          <o:OLEObject Type="Embed" ProgID="Equation.DSMT4" ShapeID="_x0000_i1127" DrawAspect="Content" ObjectID="_1578483947" r:id="rId189"/>
         </w:object>
       </w:r>
       <w:r>
@@ -5752,7 +5214,7 @@
           <v:shape id="_x0000_i1128" type="#_x0000_t75" style="width:36pt;height:21.75pt" o:ole="">
             <v:imagedata r:id="rId190" o:title=""/>
           </v:shape>
-          <o:OLEObject Type="Embed" ProgID="Equation.DSMT4" ShapeID="_x0000_i1128" DrawAspect="Content" ObjectID="_1578227683" r:id="rId191"/>
+          <o:OLEObject Type="Embed" ProgID="Equation.DSMT4" ShapeID="_x0000_i1128" DrawAspect="Content" ObjectID="_1578483948" r:id="rId191"/>
         </w:object>
       </w:r>
       <w:r>
@@ -5769,7 +5231,7 @@
           <v:shape id="_x0000_i1129" type="#_x0000_t75" style="width:21.75pt;height:21.75pt" o:ole="">
             <v:imagedata r:id="rId192" o:title=""/>
           </v:shape>
-          <o:OLEObject Type="Embed" ProgID="Equation.DSMT4" ShapeID="_x0000_i1129" DrawAspect="Content" ObjectID="_1578227684" r:id="rId193"/>
+          <o:OLEObject Type="Embed" ProgID="Equation.DSMT4" ShapeID="_x0000_i1129" DrawAspect="Content" ObjectID="_1578483949" r:id="rId193"/>
         </w:object>
       </w:r>
       <w:r>
@@ -5798,7 +5260,7 @@
           <v:shape id="_x0000_i1130" type="#_x0000_t75" style="width:21.75pt;height:21.75pt" o:ole="">
             <v:imagedata r:id="rId194" o:title=""/>
           </v:shape>
-          <o:OLEObject Type="Embed" ProgID="Equation.DSMT4" ShapeID="_x0000_i1130" DrawAspect="Content" ObjectID="_1578227685" r:id="rId195"/>
+          <o:OLEObject Type="Embed" ProgID="Equation.DSMT4" ShapeID="_x0000_i1130" DrawAspect="Content" ObjectID="_1578483950" r:id="rId195"/>
         </w:object>
       </w:r>
       <w:r>
@@ -5876,7 +5338,7 @@
           <v:shape id="_x0000_i1131" type="#_x0000_t75" style="width:21.75pt;height:21.75pt" o:ole="">
             <v:imagedata r:id="rId196" o:title=""/>
           </v:shape>
-          <o:OLEObject Type="Embed" ProgID="Equation.DSMT4" ShapeID="_x0000_i1131" DrawAspect="Content" ObjectID="_1578227686" r:id="rId197"/>
+          <o:OLEObject Type="Embed" ProgID="Equation.DSMT4" ShapeID="_x0000_i1131" DrawAspect="Content" ObjectID="_1578483951" r:id="rId197"/>
         </w:object>
       </w:r>
       <w:r>
@@ -5893,7 +5355,7 @@
           <v:shape id="_x0000_i1132" type="#_x0000_t75" style="width:21.75pt;height:21.75pt" o:ole="">
             <v:imagedata r:id="rId198" o:title=""/>
           </v:shape>
-          <o:OLEObject Type="Embed" ProgID="Equation.DSMT4" ShapeID="_x0000_i1132" DrawAspect="Content" ObjectID="_1578227687" r:id="rId199"/>
+          <o:OLEObject Type="Embed" ProgID="Equation.DSMT4" ShapeID="_x0000_i1132" DrawAspect="Content" ObjectID="_1578483952" r:id="rId199"/>
         </w:object>
       </w:r>
       <w:r>
@@ -5919,7 +5381,7 @@
           <v:shape id="_x0000_i1133" type="#_x0000_t75" style="width:50.25pt;height:21.75pt" o:ole="">
             <v:imagedata r:id="rId200" o:title=""/>
           </v:shape>
-          <o:OLEObject Type="Embed" ProgID="Equation.DSMT4" ShapeID="_x0000_i1133" DrawAspect="Content" ObjectID="_1578227688" r:id="rId201"/>
+          <o:OLEObject Type="Embed" ProgID="Equation.DSMT4" ShapeID="_x0000_i1133" DrawAspect="Content" ObjectID="_1578483953" r:id="rId201"/>
         </w:object>
       </w:r>
       <w:r>
@@ -5933,7 +5395,7 @@
           <v:shape id="_x0000_i1134" type="#_x0000_t75" style="width:21.75pt;height:21.75pt" o:ole="">
             <v:imagedata r:id="rId196" o:title=""/>
           </v:shape>
-          <o:OLEObject Type="Embed" ProgID="Equation.DSMT4" ShapeID="_x0000_i1134" DrawAspect="Content" ObjectID="_1578227689" r:id="rId202"/>
+          <o:OLEObject Type="Embed" ProgID="Equation.DSMT4" ShapeID="_x0000_i1134" DrawAspect="Content" ObjectID="_1578483954" r:id="rId202"/>
         </w:object>
       </w:r>
       <w:r>
@@ -5950,7 +5412,7 @@
           <v:shape id="_x0000_i1135" type="#_x0000_t75" style="width:21.75pt;height:21.75pt" o:ole="">
             <v:imagedata r:id="rId198" o:title=""/>
           </v:shape>
-          <o:OLEObject Type="Embed" ProgID="Equation.DSMT4" ShapeID="_x0000_i1135" DrawAspect="Content" ObjectID="_1578227690" r:id="rId203"/>
+          <o:OLEObject Type="Embed" ProgID="Equation.DSMT4" ShapeID="_x0000_i1135" DrawAspect="Content" ObjectID="_1578483955" r:id="rId203"/>
         </w:object>
       </w:r>
       <w:r>
@@ -5976,7 +5438,7 @@
           <v:shape id="_x0000_i1136" type="#_x0000_t75" style="width:7.5pt;height:14.25pt" o:ole="">
             <v:imagedata r:id="rId204" o:title=""/>
           </v:shape>
-          <o:OLEObject Type="Embed" ProgID="Equation.DSMT4" ShapeID="_x0000_i1136" DrawAspect="Content" ObjectID="_1578227691" r:id="rId205"/>
+          <o:OLEObject Type="Embed" ProgID="Equation.DSMT4" ShapeID="_x0000_i1136" DrawAspect="Content" ObjectID="_1578483956" r:id="rId205"/>
         </w:object>
       </w:r>
       <w:r>
@@ -6015,7 +5477,7 @@
           <v:shape id="_x0000_i1137" type="#_x0000_t75" style="width:21.75pt;height:21.75pt" o:ole="">
             <v:imagedata r:id="rId206" o:title=""/>
           </v:shape>
-          <o:OLEObject Type="Embed" ProgID="Equation.DSMT4" ShapeID="_x0000_i1137" DrawAspect="Content" ObjectID="_1578227692" r:id="rId207"/>
+          <o:OLEObject Type="Embed" ProgID="Equation.DSMT4" ShapeID="_x0000_i1137" DrawAspect="Content" ObjectID="_1578483957" r:id="rId207"/>
         </w:object>
       </w:r>
       <w:r>
@@ -6075,7 +5537,7 @@
           <v:shape id="_x0000_i1138" type="#_x0000_t75" style="width:86.25pt;height:1in" o:ole="">
             <v:imagedata r:id="rId208" o:title=""/>
           </v:shape>
-          <o:OLEObject Type="Embed" ProgID="Equation.DSMT4" ShapeID="_x0000_i1138" DrawAspect="Content" ObjectID="_1578227693" r:id="rId209"/>
+          <o:OLEObject Type="Embed" ProgID="Equation.DSMT4" ShapeID="_x0000_i1138" DrawAspect="Content" ObjectID="_1578483958" r:id="rId209"/>
         </w:object>
       </w:r>
       <w:r>
@@ -6095,7 +5557,7 @@
           <v:shape id="_x0000_i1139" type="#_x0000_t75" style="width:14.25pt;height:21.75pt" o:ole="">
             <v:imagedata r:id="rId210" o:title=""/>
           </v:shape>
-          <o:OLEObject Type="Embed" ProgID="Equation.DSMT4" ShapeID="_x0000_i1139" DrawAspect="Content" ObjectID="_1578227694" r:id="rId211"/>
+          <o:OLEObject Type="Embed" ProgID="Equation.DSMT4" ShapeID="_x0000_i1139" DrawAspect="Content" ObjectID="_1578483959" r:id="rId211"/>
         </w:object>
       </w:r>
       <w:r>
@@ -6133,7 +5595,7 @@
           <v:shape id="_x0000_i1140" type="#_x0000_t75" style="width:158.25pt;height:28.5pt" o:ole="">
             <v:imagedata r:id="rId212" o:title=""/>
           </v:shape>
-          <o:OLEObject Type="Embed" ProgID="Equation.DSMT4" ShapeID="_x0000_i1140" DrawAspect="Content" ObjectID="_1578227695" r:id="rId213"/>
+          <o:OLEObject Type="Embed" ProgID="Equation.DSMT4" ShapeID="_x0000_i1140" DrawAspect="Content" ObjectID="_1578483960" r:id="rId213"/>
         </w:object>
       </w:r>
       <w:r>
@@ -6432,51 +5894,31 @@
       <w:r>
         <w:instrText xml:space="preserve"> GOTOBUTTON ZEqnNum404153  \* MERGEFORMAT </w:instrText>
       </w:r>
+      <w:fldSimple w:instr=" REF ZEqnNum404153 \* Charformat \! \* MERGEFORMAT ">
+        <w:r>
+          <w:instrText>(1.1)</w:instrText>
+        </w:r>
+      </w:fldSimple>
+      <w:r>
+        <w:fldChar w:fldCharType="end"/>
+      </w:r>
+      <w:r>
+        <w:rPr>
+          <w:rFonts w:hint="eastAsia"/>
+        </w:rPr>
+        <w:t>及</w:t>
+      </w:r>
       <w:r>
         <w:fldChar w:fldCharType="begin"/>
       </w:r>
       <w:r>
-        <w:instrText xml:space="preserve"> REF ZEqnNum404153 \* Charformat \! \* MERGEFORMAT </w:instrText>
-      </w:r>
-      <w:r>
-        <w:fldChar w:fldCharType="separate"/>
-      </w:r>
-      <w:r>
-        <w:instrText>(1.1)</w:instrText>
-      </w:r>
-      <w:r>
-        <w:fldChar w:fldCharType="end"/>
-      </w:r>
-      <w:r>
-        <w:fldChar w:fldCharType="end"/>
-      </w:r>
-      <w:r>
-        <w:rPr>
-          <w:rFonts w:hint="eastAsia"/>
-        </w:rPr>
-        <w:t>及</w:t>
-      </w:r>
-      <w:r>
-        <w:fldChar w:fldCharType="begin"/>
-      </w:r>
-      <w:r>
         <w:instrText xml:space="preserve"> GOTOBUTTON ZEqnNum134462  \* MERGEFORMAT </w:instrText>
       </w:r>
-      <w:r>
-        <w:fldChar w:fldCharType="begin"/>
-      </w:r>
-      <w:r>
-        <w:instrText xml:space="preserve"> REF ZEqnNum134462 \* Charformat \! \* MERGEFORMAT </w:instrText>
-      </w:r>
-      <w:r>
-        <w:fldChar w:fldCharType="separate"/>
-      </w:r>
-      <w:r>
-        <w:instrText>(1.2)</w:instrText>
-      </w:r>
-      <w:r>
-        <w:fldChar w:fldCharType="end"/>
-      </w:r>
+      <w:fldSimple w:instr=" REF ZEqnNum134462 \* Charformat \! \* MERGEFORMAT ">
+        <w:r>
+          <w:instrText>(1.2)</w:instrText>
+        </w:r>
+      </w:fldSimple>
       <w:r>
         <w:fldChar w:fldCharType="end"/>
       </w:r>
@@ -6514,7 +5956,7 @@
           <v:shape id="_x0000_i1141" type="#_x0000_t75" style="width:100.5pt;height:21.75pt" o:ole="">
             <v:imagedata r:id="rId214" o:title=""/>
           </v:shape>
-          <o:OLEObject Type="Embed" ProgID="Equation.DSMT4" ShapeID="_x0000_i1141" DrawAspect="Content" ObjectID="_1578227696" r:id="rId215"/>
+          <o:OLEObject Type="Embed" ProgID="Equation.DSMT4" ShapeID="_x0000_i1141" DrawAspect="Content" ObjectID="_1578483961" r:id="rId215"/>
         </w:object>
       </w:r>
       <w:r>
@@ -6541,51 +5983,25 @@
       <w:r>
         <w:instrText>(</w:instrText>
       </w:r>
-      <w:r>
-        <w:fldChar w:fldCharType="begin"/>
-      </w:r>
-      <w:r>
-        <w:instrText xml:space="preserve"> SEQ MTSec \c \* Arabic \* MERGEFORMAT </w:instrText>
-      </w:r>
-      <w:r>
-        <w:fldChar w:fldCharType="separate"/>
-      </w:r>
-      <w:r>
-        <w:rPr>
-          <w:noProof/>
-        </w:rPr>
-        <w:instrText>2</w:instrText>
-      </w:r>
-      <w:r>
-        <w:rPr>
-          <w:noProof/>
-        </w:rPr>
-        <w:fldChar w:fldCharType="end"/>
-      </w:r>
+      <w:fldSimple w:instr=" SEQ MTSec \c \* Arabic \* MERGEFORMAT ">
+        <w:r>
+          <w:rPr>
+            <w:noProof/>
+          </w:rPr>
+          <w:instrText>2</w:instrText>
+        </w:r>
+      </w:fldSimple>
       <w:r>
         <w:instrText>.</w:instrText>
       </w:r>
-      <w:r>
-        <w:fldChar w:fldCharType="begin"/>
-      </w:r>
-      <w:r>
-        <w:instrText xml:space="preserve"> SEQ MTEqn \c \* Arabic \* MERGEFORMAT </w:instrText>
-      </w:r>
-      <w:r>
-        <w:fldChar w:fldCharType="separate"/>
-      </w:r>
-      <w:r>
-        <w:rPr>
-          <w:noProof/>
-        </w:rPr>
-        <w:instrText>1</w:instrText>
-      </w:r>
-      <w:r>
-        <w:rPr>
-          <w:noProof/>
-        </w:rPr>
-        <w:fldChar w:fldCharType="end"/>
-      </w:r>
+      <w:fldSimple w:instr=" SEQ MTEqn \c \* Arabic \* MERGEFORMAT ">
+        <w:r>
+          <w:rPr>
+            <w:noProof/>
+          </w:rPr>
+          <w:instrText>1</w:instrText>
+        </w:r>
+      </w:fldSimple>
       <w:r>
         <w:instrText>)</w:instrText>
       </w:r>
@@ -6608,7 +6024,7 @@
           <v:shape id="_x0000_i1142" type="#_x0000_t75" style="width:1in;height:21.75pt" o:ole="">
             <v:imagedata r:id="rId216" o:title=""/>
           </v:shape>
-          <o:OLEObject Type="Embed" ProgID="Equation.DSMT4" ShapeID="_x0000_i1142" DrawAspect="Content" ObjectID="_1578227697" r:id="rId217"/>
+          <o:OLEObject Type="Embed" ProgID="Equation.DSMT4" ShapeID="_x0000_i1142" DrawAspect="Content" ObjectID="_1578483962" r:id="rId217"/>
         </w:object>
       </w:r>
       <w:r>
@@ -6635,51 +6051,25 @@
       <w:r>
         <w:instrText>(</w:instrText>
       </w:r>
-      <w:r>
-        <w:fldChar w:fldCharType="begin"/>
-      </w:r>
-      <w:r>
-        <w:instrText xml:space="preserve"> SEQ MTSec \c \* Arabic \* MERGEFORMAT </w:instrText>
-      </w:r>
-      <w:r>
-        <w:fldChar w:fldCharType="separate"/>
-      </w:r>
-      <w:r>
-        <w:rPr>
-          <w:noProof/>
-        </w:rPr>
-        <w:instrText>2</w:instrText>
-      </w:r>
-      <w:r>
-        <w:rPr>
-          <w:noProof/>
-        </w:rPr>
-        <w:fldChar w:fldCharType="end"/>
-      </w:r>
+      <w:fldSimple w:instr=" SEQ MTSec \c \* Arabic \* MERGEFORMAT ">
+        <w:r>
+          <w:rPr>
+            <w:noProof/>
+          </w:rPr>
+          <w:instrText>2</w:instrText>
+        </w:r>
+      </w:fldSimple>
       <w:r>
         <w:instrText>.</w:instrText>
       </w:r>
-      <w:r>
-        <w:fldChar w:fldCharType="begin"/>
-      </w:r>
-      <w:r>
-        <w:instrText xml:space="preserve"> SEQ MTEqn \c \* Arabic \* MERGEFORMAT </w:instrText>
-      </w:r>
-      <w:r>
-        <w:fldChar w:fldCharType="separate"/>
-      </w:r>
-      <w:r>
-        <w:rPr>
-          <w:noProof/>
-        </w:rPr>
-        <w:instrText>2</w:instrText>
-      </w:r>
-      <w:r>
-        <w:rPr>
-          <w:noProof/>
-        </w:rPr>
-        <w:fldChar w:fldCharType="end"/>
-      </w:r>
+      <w:fldSimple w:instr=" SEQ MTEqn \c \* Arabic \* MERGEFORMAT ">
+        <w:r>
+          <w:rPr>
+            <w:noProof/>
+          </w:rPr>
+          <w:instrText>2</w:instrText>
+        </w:r>
+      </w:fldSimple>
       <w:r>
         <w:instrText>)</w:instrText>
       </w:r>
@@ -6759,7 +6149,7 @@
           <v:shape id="_x0000_i1143" type="#_x0000_t75" style="width:14.25pt;height:14.25pt" o:ole="">
             <v:imagedata r:id="rId218" o:title=""/>
           </v:shape>
-          <o:OLEObject Type="Embed" ProgID="Equation.DSMT4" ShapeID="_x0000_i1143" DrawAspect="Content" ObjectID="_1578227698" r:id="rId219"/>
+          <o:OLEObject Type="Embed" ProgID="Equation.DSMT4" ShapeID="_x0000_i1143" DrawAspect="Content" ObjectID="_1578483963" r:id="rId219"/>
         </w:object>
       </w:r>
       <w:r>
@@ -6776,7 +6166,7 @@
           <v:shape id="_x0000_i1144" type="#_x0000_t75" style="width:14.25pt;height:14.25pt" o:ole="">
             <v:imagedata r:id="rId220" o:title=""/>
           </v:shape>
-          <o:OLEObject Type="Embed" ProgID="Equation.DSMT4" ShapeID="_x0000_i1144" DrawAspect="Content" ObjectID="_1578227699" r:id="rId221"/>
+          <o:OLEObject Type="Embed" ProgID="Equation.DSMT4" ShapeID="_x0000_i1144" DrawAspect="Content" ObjectID="_1578483964" r:id="rId221"/>
         </w:object>
       </w:r>
       <w:r>
@@ -6804,7 +6194,7 @@
           <v:shape id="_x0000_i1145" type="#_x0000_t75" style="width:50.25pt;height:36pt" o:ole="">
             <v:imagedata r:id="rId222" o:title=""/>
           </v:shape>
-          <o:OLEObject Type="Embed" ProgID="Equation.DSMT4" ShapeID="_x0000_i1145" DrawAspect="Content" ObjectID="_1578227700" r:id="rId223"/>
+          <o:OLEObject Type="Embed" ProgID="Equation.DSMT4" ShapeID="_x0000_i1145" DrawAspect="Content" ObjectID="_1578483965" r:id="rId223"/>
         </w:object>
       </w:r>
       <w:r>
@@ -6831,51 +6221,25 @@
       <w:r>
         <w:instrText>(</w:instrText>
       </w:r>
-      <w:r>
-        <w:fldChar w:fldCharType="begin"/>
-      </w:r>
-      <w:r>
-        <w:instrText xml:space="preserve"> SEQ MTSec \c \* Arabic \* MERGEFORMAT </w:instrText>
-      </w:r>
-      <w:r>
-        <w:fldChar w:fldCharType="separate"/>
-      </w:r>
-      <w:r>
-        <w:rPr>
-          <w:noProof/>
-        </w:rPr>
-        <w:instrText>2</w:instrText>
-      </w:r>
-      <w:r>
-        <w:rPr>
-          <w:noProof/>
-        </w:rPr>
-        <w:fldChar w:fldCharType="end"/>
-      </w:r>
+      <w:fldSimple w:instr=" SEQ MTSec \c \* Arabic \* MERGEFORMAT ">
+        <w:r>
+          <w:rPr>
+            <w:noProof/>
+          </w:rPr>
+          <w:instrText>2</w:instrText>
+        </w:r>
+      </w:fldSimple>
       <w:r>
         <w:instrText>.</w:instrText>
       </w:r>
-      <w:r>
-        <w:fldChar w:fldCharType="begin"/>
-      </w:r>
-      <w:r>
-        <w:instrText xml:space="preserve"> SEQ MTEqn \c \* Arabic \* MERGEFORMAT </w:instrText>
-      </w:r>
-      <w:r>
-        <w:fldChar w:fldCharType="separate"/>
-      </w:r>
-      <w:r>
-        <w:rPr>
-          <w:noProof/>
-        </w:rPr>
-        <w:instrText>3</w:instrText>
-      </w:r>
-      <w:r>
-        <w:rPr>
-          <w:noProof/>
-        </w:rPr>
-        <w:fldChar w:fldCharType="end"/>
-      </w:r>
+      <w:fldSimple w:instr=" SEQ MTEqn \c \* Arabic \* MERGEFORMAT ">
+        <w:r>
+          <w:rPr>
+            <w:noProof/>
+          </w:rPr>
+          <w:instrText>3</w:instrText>
+        </w:r>
+      </w:fldSimple>
       <w:r>
         <w:instrText>)</w:instrText>
       </w:r>
@@ -6898,7 +6262,7 @@
           <v:shape id="_x0000_i1146" type="#_x0000_t75" style="width:50.25pt;height:36pt" o:ole="">
             <v:imagedata r:id="rId224" o:title=""/>
           </v:shape>
-          <o:OLEObject Type="Embed" ProgID="Equation.DSMT4" ShapeID="_x0000_i1146" DrawAspect="Content" ObjectID="_1578227701" r:id="rId225"/>
+          <o:OLEObject Type="Embed" ProgID="Equation.DSMT4" ShapeID="_x0000_i1146" DrawAspect="Content" ObjectID="_1578483966" r:id="rId225"/>
         </w:object>
       </w:r>
       <w:r>
@@ -6925,51 +6289,25 @@
       <w:r>
         <w:instrText>(</w:instrText>
       </w:r>
-      <w:r>
-        <w:fldChar w:fldCharType="begin"/>
-      </w:r>
-      <w:r>
-        <w:instrText xml:space="preserve"> SEQ MTSec \c \* Arabic \* MERGEFORMAT </w:instrText>
-      </w:r>
-      <w:r>
-        <w:fldChar w:fldCharType="separate"/>
-      </w:r>
-      <w:r>
-        <w:rPr>
-          <w:noProof/>
-        </w:rPr>
-        <w:instrText>2</w:instrText>
-      </w:r>
-      <w:r>
-        <w:rPr>
-          <w:noProof/>
-        </w:rPr>
-        <w:fldChar w:fldCharType="end"/>
-      </w:r>
+      <w:fldSimple w:instr=" SEQ MTSec \c \* Arabic \* MERGEFORMAT ">
+        <w:r>
+          <w:rPr>
+            <w:noProof/>
+          </w:rPr>
+          <w:instrText>2</w:instrText>
+        </w:r>
+      </w:fldSimple>
       <w:r>
         <w:instrText>.</w:instrText>
       </w:r>
-      <w:r>
-        <w:fldChar w:fldCharType="begin"/>
-      </w:r>
-      <w:r>
-        <w:instrText xml:space="preserve"> SEQ MTEqn \c \* Arabic \* MERGEFORMAT </w:instrText>
-      </w:r>
-      <w:r>
-        <w:fldChar w:fldCharType="separate"/>
-      </w:r>
-      <w:r>
-        <w:rPr>
-          <w:noProof/>
-        </w:rPr>
-        <w:instrText>4</w:instrText>
-      </w:r>
-      <w:r>
-        <w:rPr>
-          <w:noProof/>
-        </w:rPr>
-        <w:fldChar w:fldCharType="end"/>
-      </w:r>
+      <w:fldSimple w:instr=" SEQ MTEqn \c \* Arabic \* MERGEFORMAT ">
+        <w:r>
+          <w:rPr>
+            <w:noProof/>
+          </w:rPr>
+          <w:instrText>4</w:instrText>
+        </w:r>
+      </w:fldSimple>
       <w:r>
         <w:instrText>)</w:instrText>
       </w:r>
@@ -6995,7 +6333,7 @@
           <v:shape id="_x0000_i1147" type="#_x0000_t75" style="width:14.25pt;height:14.25pt" o:ole="">
             <v:imagedata r:id="rId218" o:title=""/>
           </v:shape>
-          <o:OLEObject Type="Embed" ProgID="Equation.DSMT4" ShapeID="_x0000_i1147" DrawAspect="Content" ObjectID="_1578227702" r:id="rId226"/>
+          <o:OLEObject Type="Embed" ProgID="Equation.DSMT4" ShapeID="_x0000_i1147" DrawAspect="Content" ObjectID="_1578483967" r:id="rId226"/>
         </w:object>
       </w:r>
       <w:r>
@@ -7012,7 +6350,7 @@
           <v:shape id="_x0000_i1148" type="#_x0000_t75" style="width:14.25pt;height:14.25pt" o:ole="">
             <v:imagedata r:id="rId220" o:title=""/>
           </v:shape>
-          <o:OLEObject Type="Embed" ProgID="Equation.DSMT4" ShapeID="_x0000_i1148" DrawAspect="Content" ObjectID="_1578227703" r:id="rId227"/>
+          <o:OLEObject Type="Embed" ProgID="Equation.DSMT4" ShapeID="_x0000_i1148" DrawAspect="Content" ObjectID="_1578483968" r:id="rId227"/>
         </w:object>
       </w:r>
       <w:r>
@@ -7032,7 +6370,7 @@
           <v:shape id="_x0000_i1149" type="#_x0000_t75" style="width:14.25pt;height:14.25pt" o:ole="">
             <v:imagedata r:id="rId228" o:title=""/>
           </v:shape>
-          <o:OLEObject Type="Embed" ProgID="Equation.DSMT4" ShapeID="_x0000_i1149" DrawAspect="Content" ObjectID="_1578227704" r:id="rId229"/>
+          <o:OLEObject Type="Embed" ProgID="Equation.DSMT4" ShapeID="_x0000_i1149" DrawAspect="Content" ObjectID="_1578483969" r:id="rId229"/>
         </w:object>
       </w:r>
       <w:r>
@@ -7055,7 +6393,7 @@
           <v:shape id="_x0000_i1150" type="#_x0000_t75" style="width:14.25pt;height:14.25pt" o:ole="">
             <v:imagedata r:id="rId218" o:title=""/>
           </v:shape>
-          <o:OLEObject Type="Embed" ProgID="Equation.DSMT4" ShapeID="_x0000_i1150" DrawAspect="Content" ObjectID="_1578227705" r:id="rId230"/>
+          <o:OLEObject Type="Embed" ProgID="Equation.DSMT4" ShapeID="_x0000_i1150" DrawAspect="Content" ObjectID="_1578483970" r:id="rId230"/>
         </w:object>
       </w:r>
       <w:r>
@@ -7072,7 +6410,7 @@
           <v:shape id="_x0000_i1151" type="#_x0000_t75" style="width:14.25pt;height:14.25pt" o:ole="">
             <v:imagedata r:id="rId220" o:title=""/>
           </v:shape>
-          <o:OLEObject Type="Embed" ProgID="Equation.DSMT4" ShapeID="_x0000_i1151" DrawAspect="Content" ObjectID="_1578227706" r:id="rId231"/>
+          <o:OLEObject Type="Embed" ProgID="Equation.DSMT4" ShapeID="_x0000_i1151" DrawAspect="Content" ObjectID="_1578483971" r:id="rId231"/>
         </w:object>
       </w:r>
       <w:r>
@@ -7089,7 +6427,7 @@
           <v:shape id="_x0000_i1152" type="#_x0000_t75" style="width:14.25pt;height:14.25pt" o:ole="">
             <v:imagedata r:id="rId232" o:title=""/>
           </v:shape>
-          <o:OLEObject Type="Embed" ProgID="Equation.DSMT4" ShapeID="_x0000_i1152" DrawAspect="Content" ObjectID="_1578227707" r:id="rId233"/>
+          <o:OLEObject Type="Embed" ProgID="Equation.DSMT4" ShapeID="_x0000_i1152" DrawAspect="Content" ObjectID="_1578483972" r:id="rId233"/>
         </w:object>
       </w:r>
       <w:r>
@@ -7106,7 +6444,7 @@
           <v:shape id="_x0000_i1153" type="#_x0000_t75" style="width:7.5pt;height:14.25pt" o:ole="">
             <v:imagedata r:id="rId234" o:title=""/>
           </v:shape>
-          <o:OLEObject Type="Embed" ProgID="Equation.DSMT4" ShapeID="_x0000_i1153" DrawAspect="Content" ObjectID="_1578227708" r:id="rId235"/>
+          <o:OLEObject Type="Embed" ProgID="Equation.DSMT4" ShapeID="_x0000_i1153" DrawAspect="Content" ObjectID="_1578483973" r:id="rId235"/>
         </w:object>
       </w:r>
       <w:r>
@@ -7432,7 +6770,7 @@
           <v:shape id="_x0000_i1154" type="#_x0000_t75" style="width:86.25pt;height:18.75pt" o:ole="">
             <v:imagedata r:id="rId236" o:title=""/>
           </v:shape>
-          <o:OLEObject Type="Embed" ProgID="Equation.DSMT4" ShapeID="_x0000_i1154" DrawAspect="Content" ObjectID="_1578227709" r:id="rId237"/>
+          <o:OLEObject Type="Embed" ProgID="Equation.DSMT4" ShapeID="_x0000_i1154" DrawAspect="Content" ObjectID="_1578483974" r:id="rId237"/>
         </w:object>
       </w:r>
       <w:r>
@@ -7461,7 +6799,7 @@
           <v:shape id="_x0000_i1155" type="#_x0000_t75" style="width:108pt;height:36pt" o:ole="">
             <v:imagedata r:id="rId238" o:title=""/>
           </v:shape>
-          <o:OLEObject Type="Embed" ProgID="Equation.DSMT4" ShapeID="_x0000_i1155" DrawAspect="Content" ObjectID="_1578227710" r:id="rId239"/>
+          <o:OLEObject Type="Embed" ProgID="Equation.DSMT4" ShapeID="_x0000_i1155" DrawAspect="Content" ObjectID="_1578483975" r:id="rId239"/>
         </w:object>
       </w:r>
       <w:r>
@@ -7489,7 +6827,7 @@
           <v:shape id="_x0000_i1156" type="#_x0000_t75" style="width:16.5pt;height:19.5pt" o:ole="">
             <v:imagedata r:id="rId240" o:title=""/>
           </v:shape>
-          <o:OLEObject Type="Embed" ProgID="Equation.DSMT4" ShapeID="_x0000_i1156" DrawAspect="Content" ObjectID="_1578227711" r:id="rId241"/>
+          <o:OLEObject Type="Embed" ProgID="Equation.DSMT4" ShapeID="_x0000_i1156" DrawAspect="Content" ObjectID="_1578483976" r:id="rId241"/>
         </w:object>
       </w:r>
       <w:r>
@@ -7506,7 +6844,7 @@
           <v:shape id="_x0000_i1157" type="#_x0000_t75" style="width:67.5pt;height:19.5pt" o:ole="">
             <v:imagedata r:id="rId242" o:title=""/>
           </v:shape>
-          <o:OLEObject Type="Embed" ProgID="Equation.DSMT4" ShapeID="_x0000_i1157" DrawAspect="Content" ObjectID="_1578227712" r:id="rId243"/>
+          <o:OLEObject Type="Embed" ProgID="Equation.DSMT4" ShapeID="_x0000_i1157" DrawAspect="Content" ObjectID="_1578483977" r:id="rId243"/>
         </w:object>
       </w:r>
       <w:r>
@@ -7523,7 +6861,7 @@
           <v:shape id="_x0000_i1158" type="#_x0000_t75" style="width:93.75pt;height:21pt" o:ole="">
             <v:imagedata r:id="rId244" o:title=""/>
           </v:shape>
-          <o:OLEObject Type="Embed" ProgID="Equation.DSMT4" ShapeID="_x0000_i1158" DrawAspect="Content" ObjectID="_1578227713" r:id="rId245"/>
+          <o:OLEObject Type="Embed" ProgID="Equation.DSMT4" ShapeID="_x0000_i1158" DrawAspect="Content" ObjectID="_1578483978" r:id="rId245"/>
         </w:object>
       </w:r>
       <w:r>
@@ -7558,7 +6896,7 @@
           <v:shape id="_x0000_i1159" type="#_x0000_t75" style="width:18.75pt;height:18.75pt" o:ole="">
             <v:imagedata r:id="rId246" o:title=""/>
           </v:shape>
-          <o:OLEObject Type="Embed" ProgID="Equation.DSMT4" ShapeID="_x0000_i1159" DrawAspect="Content" ObjectID="_1578227714" r:id="rId247"/>
+          <o:OLEObject Type="Embed" ProgID="Equation.DSMT4" ShapeID="_x0000_i1159" DrawAspect="Content" ObjectID="_1578483979" r:id="rId247"/>
         </w:object>
       </w:r>
       <w:r>
@@ -7852,9 +7190,6 @@
     <w:p>
       <w:pPr>
         <w:ind w:firstLine="420"/>
-        <w:rPr>
-          <w:rFonts w:hint="eastAsia"/>
-        </w:rPr>
       </w:pPr>
       <w:r>
         <w:rPr>
@@ -7982,9 +7317,6 @@
           <w:numId w:val="14"/>
         </w:numPr>
         <w:ind w:firstLineChars="0"/>
-        <w:rPr>
-          <w:rFonts w:hint="eastAsia"/>
-        </w:rPr>
       </w:pPr>
       <w:r>
         <w:rPr>
@@ -8003,8 +7335,6 @@
         </w:rPr>
         <w:t>残差分析秩</w:t>
       </w:r>
-      <w:bookmarkStart w:id="7" w:name="_GoBack"/>
-      <w:bookmarkEnd w:id="7"/>
     </w:p>
     <w:p>
       <w:pPr>
@@ -8014,19 +7344,7 @@
         <w:rPr>
           <w:rFonts w:hint="eastAsia"/>
         </w:rPr>
-        <w:t>还可以进一步采样一种残差分析</w:t>
-      </w:r>
-      <w:r>
-        <w:rPr>
-          <w:rFonts w:hint="eastAsia"/>
-        </w:rPr>
-        <w:t>秩</w:t>
-      </w:r>
-      <w:r>
-        <w:rPr>
-          <w:rFonts w:hint="eastAsia"/>
-        </w:rPr>
-        <w:t>测试的方法加强对</w:t>
+        <w:t>还可以进一步采样一种残差分析秩测试的方法加强对</w:t>
       </w:r>
       <w:r>
         <w:rPr>
@@ -8304,7 +7622,7 @@
           <v:shape id="_x0000_i1160" type="#_x0000_t75" style="width:81.75pt;height:18.75pt" o:ole="">
             <v:imagedata r:id="rId249" o:title=""/>
           </v:shape>
-          <o:OLEObject Type="Embed" ProgID="Equation.DSMT4" ShapeID="_x0000_i1160" DrawAspect="Content" ObjectID="_1578227715" r:id="rId250"/>
+          <o:OLEObject Type="Embed" ProgID="Equation.DSMT4" ShapeID="_x0000_i1160" DrawAspect="Content" ObjectID="_1578483980" r:id="rId250"/>
         </w:object>
       </w:r>
       <w:r>
@@ -8372,6 +7690,155 @@
         <w:rPr>
           <w:rFonts w:hint="eastAsia"/>
         </w:rPr>
+        <w:t>预测方</w:t>
+      </w:r>
+      <w:r>
+        <w:t>差</w:t>
+      </w:r>
+      <w:r>
+        <w:rPr>
+          <w:position w:val="-8"/>
+        </w:rPr>
+        <w:object w:dxaOrig="260" w:dyaOrig="300">
+          <v:shape id="_x0000_i1162" type="#_x0000_t75" style="width:12.75pt;height:15pt" o:ole="">
+            <v:imagedata r:id="rId251" o:title=""/>
+          </v:shape>
+          <o:OLEObject Type="Embed" ProgID="Equation.DSMT4" ShapeID="_x0000_i1162" DrawAspect="Content" ObjectID="_1578483981" r:id="rId252"/>
+        </w:object>
+      </w:r>
+      <w:r>
+        <w:rPr>
+          <w:rFonts w:hint="eastAsia"/>
+        </w:rPr>
+        <w:t>设</w:t>
+      </w:r>
+      <w:r>
+        <w:t>为常量</w:t>
+      </w:r>
+      <w:r>
+        <w:rPr>
+          <w:rFonts w:hint="eastAsia"/>
+        </w:rPr>
+        <w:t>，</w:t>
+      </w:r>
+      <w:r>
+        <w:t>测量</w:t>
+      </w:r>
+      <w:r>
+        <w:rPr>
+          <w:rFonts w:hint="eastAsia"/>
+        </w:rPr>
+        <w:t>方</w:t>
+      </w:r>
+      <w:r>
+        <w:t>差</w:t>
+      </w:r>
+      <w:r>
+        <w:rPr>
+          <w:position w:val="-4"/>
+        </w:rPr>
+        <w:object w:dxaOrig="260" w:dyaOrig="260">
+          <v:shape id="_x0000_i1163" type="#_x0000_t75" style="width:12.75pt;height:12.75pt" o:ole="">
+            <v:imagedata r:id="rId253" o:title=""/>
+          </v:shape>
+          <o:OLEObject Type="Embed" ProgID="Equation.DSMT4" ShapeID="_x0000_i1163" DrawAspect="Content" ObjectID="_1578483982" r:id="rId254"/>
+        </w:object>
+      </w:r>
+      <w:r>
+        <w:rPr>
+          <w:rFonts w:hint="eastAsia"/>
+        </w:rPr>
+        <w:t>设</w:t>
+      </w:r>
+      <w:r>
+        <w:t>为</w:t>
+      </w:r>
+      <w:r>
+        <w:rPr>
+          <w:rFonts w:hint="eastAsia"/>
+        </w:rPr>
+        <w:t>计算</w:t>
+      </w:r>
+      <w:r>
+        <w:t>测量值</w:t>
+      </w:r>
+      <w:r>
+        <w:rPr>
+          <w:rFonts w:hint="eastAsia"/>
+        </w:rPr>
+        <w:t>时最</w:t>
+      </w:r>
+      <w:r>
+        <w:t>小</w:t>
+      </w:r>
+      <w:r>
+        <w:rPr>
+          <w:rFonts w:hint="eastAsia"/>
+        </w:rPr>
+        <w:t>二</w:t>
+      </w:r>
+      <w:r>
+        <w:t>乘法的残差</w:t>
+      </w:r>
+      <w:r>
+        <w:rPr>
+          <w:rFonts w:hint="eastAsia"/>
+        </w:rPr>
+        <w:t>的</w:t>
+      </w:r>
+      <w:r>
+        <w:t>函数。</w:t>
+      </w:r>
+      <w:r>
+        <w:rPr>
+          <w:position w:val="-8"/>
+        </w:rPr>
+        <w:object w:dxaOrig="260" w:dyaOrig="300">
+          <v:shape id="_x0000_i1164" type="#_x0000_t75" style="width:12.75pt;height:15pt" o:ole="">
+            <v:imagedata r:id="rId251" o:title=""/>
+          </v:shape>
+          <o:OLEObject Type="Embed" ProgID="Equation.DSMT4" ShapeID="_x0000_i1164" DrawAspect="Content" ObjectID="_1578483983" r:id="rId255"/>
+        </w:object>
+      </w:r>
+      <w:r>
+        <w:rPr>
+          <w:rFonts w:hint="eastAsia"/>
+        </w:rPr>
+        <w:t>与</w:t>
+      </w:r>
+      <w:r>
+        <w:rPr>
+          <w:position w:val="-4"/>
+        </w:rPr>
+        <w:object w:dxaOrig="260" w:dyaOrig="260">
+          <v:shape id="_x0000_i1165" type="#_x0000_t75" style="width:12.75pt;height:12.75pt" o:ole="">
+            <v:imagedata r:id="rId253" o:title=""/>
+          </v:shape>
+          <o:OLEObject Type="Embed" ProgID="Equation.DSMT4" ShapeID="_x0000_i1165" DrawAspect="Content" ObjectID="_1578483984" r:id="rId256"/>
+        </w:object>
+      </w:r>
+      <w:r>
+        <w:rPr>
+          <w:rFonts w:hint="eastAsia"/>
+        </w:rPr>
+        <w:t>是需要反复调优的参数。</w:t>
+      </w:r>
+      <w:bookmarkStart w:id="7" w:name="_GoBack"/>
+      <w:bookmarkEnd w:id="7"/>
+    </w:p>
+    <w:p>
+      <w:pPr>
+        <w:pStyle w:val="a3"/>
+        <w:numPr>
+          <w:ilvl w:val="0"/>
+          <w:numId w:val="11"/>
+        </w:numPr>
+        <w:ind w:firstLineChars="0"/>
+      </w:pPr>
+      <w:r>
+        <w:rPr>
+          <w:rFonts w:hint="eastAsia"/>
+        </w:rPr>
         <w:t>在系统模型中考虑到加速度，则</w:t>
       </w:r>
       <w:r>
@@ -8380,9 +7847,9 @@
         </w:rPr>
         <w:object w:dxaOrig="2780" w:dyaOrig="620">
           <v:shape id="_x0000_i1161" type="#_x0000_t75" style="width:138.75pt;height:30.75pt" o:ole="">
-            <v:imagedata r:id="rId251" o:title=""/>
-          </v:shape>
-          <o:OLEObject Type="Embed" ProgID="Equation.DSMT4" ShapeID="_x0000_i1161" DrawAspect="Content" ObjectID="_1578227716" r:id="rId252"/>
+            <v:imagedata r:id="rId257" o:title=""/>
+          </v:shape>
+          <o:OLEObject Type="Embed" ProgID="Equation.DSMT4" ShapeID="_x0000_i1161" DrawAspect="Content" ObjectID="_1578483985" r:id="rId258"/>
         </w:object>
       </w:r>
       <w:r>
@@ -11028,7 +10495,7 @@
 </file>
 
 <file path=customXml/itemProps1.xml><?xml version="1.0" encoding="utf-8"?>
-<ds:datastoreItem xmlns:ds="http://schemas.openxmlformats.org/officeDocument/2006/customXml" ds:itemID="{FD4E3AD7-6209-42E4-AE4F-0F3366C38961}">
+<ds:datastoreItem xmlns:ds="http://schemas.openxmlformats.org/officeDocument/2006/customXml" ds:itemID="{E7FBDB9B-E50D-4CB3-BAD4-BF26D86687F7}">
   <ds:schemaRefs>
     <ds:schemaRef ds:uri="http://schemas.openxmlformats.org/officeDocument/2006/bibliography"/>
   </ds:schemaRefs>

</xml_diff>